<commit_message>
final updates for second submission
</commit_message>
<xml_diff>
--- a/manuscript/second_submission/Supplemental_Materials_Revision.docx
+++ b/manuscript/second_submission/Supplemental_Materials_Revision.docx
@@ -242,7 +242,7 @@
         <w:rPr>
           <w:iCs/>
         </w:rPr>
-        <w:t>12</w:t>
+        <w:t>7</w:t>
       </w:r>
       <w:r>
         <w:rPr>
@@ -451,21 +451,61 @@
         </w:rPr>
         <w:t>, mountain goats [</w:t>
       </w:r>
-      <w:proofErr w:type="spellStart"/>
       <w:r>
         <w:rPr>
           <w:i/>
           <w:color w:val="0000FF"/>
         </w:rPr>
-        <w:t>Oreamnos</w:t>
-      </w:r>
-      <w:proofErr w:type="spellEnd"/>
+        <w:t>Oreamnos americanus</w:t>
+      </w:r>
+      <w:r>
+        <w:rPr>
+          <w:color w:val="0000FF"/>
+        </w:rPr>
+        <w:t>]</w:t>
+      </w:r>
+      <w:r>
+        <w:rPr>
+          <w:color w:val="0000FF"/>
+        </w:rPr>
+        <w:fldChar w:fldCharType="begin"/>
+      </w:r>
+      <w:r>
+        <w:rPr>
+          <w:color w:val="0000FF"/>
+        </w:rPr>
+        <w:instrText xml:space="preserve"> ADDIN ZOTERO_ITEM CSL_CITATION {"citationID":"Rt3I8odt","properties":{"formattedCitation":"\\super 4\\nosupersub{}","plainCitation":"4","noteIndex":0},"citationItems":[{"id":5651,"uris":["http://zotero.org/users/10196124/items/5F8GCFKI"],"itemData":{"id":5651,"type":"article-journal","abstract":"Genomes capture the adaptive and demographic history of a species, but the choice of sequencing strategy and sample size can impact such inferences. We compared whole genome and reduced representation sequencing approaches to study the population demographic and adaptive signals of the North American mountain goat (Oreamnos americanus). We applied the restriction site-associated DNA sequencing (RADseq) approach to 254 individuals and whole genome resequencing (WGS) approach to 35 individuals across the species range at mid-level coverage (9X) and to 5 individuals at high coverage (30X). We used ANGSD to estimate the genotype likelihoods and estimated the effective population size (Ne), population structure, and explicitly modelled the demographic history with δaδi and MSMC2. The data sets were overall concordant in supporting a glacial induced vicariance and extremely low Ne in mountain goats. We evaluated a set of climatic variables and geographic location as predictors of genetic diversity using redundancy analysis. A moderate proportion of total variance (36% for WGS and 21% for RADseq data sets) was explained by geography and climate variables; both data sets support a large impact of drift and some degree of local adaptation. The empirical similarities of WGS and RADseq presented herein reassuringly suggest that both approaches will recover large demographic and adaptive signals in a population; however, WGS offers several advantages over RADseq, such as inferring adaptive processes and calculating runs-of-homozygosity estimates. Considering the predicted climate-induced changes in alpine environments and the genetically depauperate mountain goat, the long-term adaptive capabilities of this enigmatic species are questionable.","container-title":"Heredity","DOI":"10.1038/s41437-023-00643-4","ISSN":"1365-2540","issue":"4","journalAbbreviation":"Heredity","page":"273-281","title":"Contrasting whole-genome and reduced representation sequencing for population demographic and adaptive inference: an alpine mammal case study","volume":"131","author":[{"family":"Martchenko","given":"Daria"},{"family":"Shafer","given":"Aaron B. A."}],"issued":{"date-parts":[["2023",10,1]]},"citation-key":"martchenkoContrastingWholegenomeReduced2023"}}],"schema":"https://github.com/citation-style-language/schema/raw/master/csl-citation.json"} </w:instrText>
+      </w:r>
+      <w:r>
+        <w:rPr>
+          <w:color w:val="0000FF"/>
+        </w:rPr>
+        <w:fldChar w:fldCharType="separate"/>
+      </w:r>
+      <w:r>
+        <w:rPr>
+          <w:vertAlign w:val="superscript"/>
+        </w:rPr>
+        <w:t>4</w:t>
+      </w:r>
+      <w:r>
+        <w:rPr>
+          <w:color w:val="0000FF"/>
+        </w:rPr>
+        <w:fldChar w:fldCharType="end"/>
+      </w:r>
+      <w:r>
+        <w:rPr>
+          <w:color w:val="0000FF"/>
+        </w:rPr>
+        <w:t>, and white-tailed deer [</w:t>
+      </w:r>
       <w:r>
         <w:rPr>
           <w:i/>
           <w:color w:val="0000FF"/>
         </w:rPr>
-        <w:t xml:space="preserve"> americanus</w:t>
+        <w:t>Odocoileus virginianus</w:t>
       </w:r>
       <w:r>
         <w:rPr>
@@ -483,7 +523,7 @@
         <w:rPr>
           <w:color w:val="0000FF"/>
         </w:rPr>
-        <w:instrText xml:space="preserve"> ADDIN ZOTERO_ITEM CSL_CITATION {"citationID":"Rt3I8odt","properties":{"formattedCitation":"\\super 4\\nosupersub{}","plainCitation":"4","noteIndex":0},"citationItems":[{"id":5651,"uris":["http://zotero.org/users/10196124/items/5F8GCFKI"],"itemData":{"id":5651,"type":"article-journal","abstract":"Genomes capture the adaptive and demographic history of a species, but the choice of sequencing strategy and sample size can impact such inferences. We compared whole genome and reduced representation sequencing approaches to study the population demographic and adaptive signals of the North American mountain goat (Oreamnos americanus). We applied the restriction site-associated DNA sequencing (RADseq) approach to 254 individuals and whole genome resequencing (WGS) approach to 35 individuals across the species range at mid-level coverage (9X) and to 5 individuals at high coverage (30X). We used ANGSD to estimate the genotype likelihoods and estimated the effective population size (Ne), population structure, and explicitly modelled the demographic history with δaδi and MSMC2. The data sets were overall concordant in supporting a glacial induced vicariance and extremely low Ne in mountain goats. We evaluated a set of climatic variables and geographic location as predictors of genetic diversity using redundancy analysis. A moderate proportion of total variance (36% for WGS and 21% for RADseq data sets) was explained by geography and climate variables; both data sets support a large impact of drift and some degree of local adaptation. The empirical similarities of WGS and RADseq presented herein reassuringly suggest that both approaches will recover large demographic and adaptive signals in a population; however, WGS offers several advantages over RADseq, such as inferring adaptive processes and calculating runs-of-homozygosity estimates. Considering the predicted climate-induced changes in alpine environments and the genetically depauperate mountain goat, the long-term adaptive capabilities of this enigmatic species are questionable.","container-title":"Heredity","DOI":"10.1038/s41437-023-00643-4","ISSN":"1365-2540","issue":"4","journalAbbreviation":"Heredity","page":"273-281","title":"Contrasting whole-genome and reduced representation sequencing for population demographic and adaptive inference: an alpine mammal case study","volume":"131","author":[{"family":"Martchenko","given":"Daria"},{"family":"Shafer","given":"Aaron B. A."}],"issued":{"date-parts":[["2023",10,1]]},"citation-key":"martchenkoContrastingWholegenomeReduced2023"}}],"schema":"https://github.com/citation-style-language/schema/raw/master/csl-citation.json"} </w:instrText>
+        <w:instrText xml:space="preserve"> ADDIN ZOTERO_ITEM CSL_CITATION {"citationID":"YuLsuU6t","properties":{"formattedCitation":"\\super 5\\nosupersub{}","plainCitation":"5","noteIndex":0},"citationItems":[{"id":5650,"uris":["http://zotero.org/users/10196124/items/NPM5QXDF"],"itemData":{"id":5650,"type":"article-journal","abstract":"Abstract Under the ecological speciation model, divergent selection acts on ecological differences between populations, gradually creating barriers to gene flow and ultimately leading to reproductive isolation. Hybridisation is part of this continuum and can both promote and inhibit the speciation process. Here, we used white-tailed (Odocoileus virginianus) and mule deer (O. hemionus) to investigate patterns of speciation in hybridizing sister species. We quantified genome-wide historical introgression and performed genome scans to look for signatures of four different selection scenarios. Despite ample modern evidence of hybridisation, we found negligible patterns of ancestral introgression and no signatures of divergence with gene flow, rather localized patterns of allopatric and balancing selection were detected across the genome. Genes under balancing selection were related to immunity, MHC and sensory perception of smell, the latter of which is consistent with deer biology. The deficiency of historical gene-flow suggests that white-tailed and mule deer were spatially separated during the glaciation cycles of the Pleistocene and genome wide differentiation accrued via genetic drift. Dobzhansky-Muller incompatibilities and selection against hybrids are hypothesised to be acting, and diversity correlations to recombination rates suggests these sister species are far along the speciation continuum.","container-title":"Molecular Ecology","DOI":"10.1111/mec.16824","ISSN":"0962-1083","issue":"5","journalAbbreviation":"Molecular Ecology","note":"publisher: John Wiley &amp; Sons, Ltd","page":"1117-1132","title":"Speciation without gene-flow in hybridizing deer","volume":"32","author":[{"family":"Kessler","given":"Camille"},{"family":"Wootton","given":"Eric"},{"family":"Shafer","given":"Aaron B. A."}],"issued":{"date-parts":[["2023",3,1]]},"citation-key":"kesslerSpeciationGeneflowHybridizing2023"}}],"schema":"https://github.com/citation-style-language/schema/raw/master/csl-citation.json"} </w:instrText>
       </w:r>
       <w:r>
         <w:rPr>
@@ -495,7 +535,7 @@
         <w:rPr>
           <w:vertAlign w:val="superscript"/>
         </w:rPr>
-        <w:t>4</w:t>
+        <w:t>5</w:t>
       </w:r>
       <w:r>
         <w:rPr>
@@ -507,14 +547,14 @@
         <w:rPr>
           <w:color w:val="0000FF"/>
         </w:rPr>
-        <w:t>, and white-tailed deer [</w:t>
+        <w:t>), arthropods (water fleas [</w:t>
       </w:r>
       <w:r>
         <w:rPr>
           <w:i/>
           <w:color w:val="0000FF"/>
         </w:rPr>
-        <w:t>Odocoileus virginianus</w:t>
+        <w:t>Daphnia pulex</w:t>
       </w:r>
       <w:r>
         <w:rPr>
@@ -532,7 +572,20 @@
         <w:rPr>
           <w:color w:val="0000FF"/>
         </w:rPr>
-        <w:instrText xml:space="preserve"> ADDIN ZOTERO_ITEM CSL_CITATION {"citationID":"YuLsuU6t","properties":{"formattedCitation":"\\super 5\\nosupersub{}","plainCitation":"5","noteIndex":0},"citationItems":[{"id":5650,"uris":["http://zotero.org/users/10196124/items/NPM5QXDF"],"itemData":{"id":5650,"type":"article-journal","abstract":"Abstract Under the ecological speciation model, divergent selection acts on ecological differences between populations, gradually creating barriers to gene flow and ultimately leading to reproductive isolation. Hybridisation is part of this continuum and can both promote and inhibit the speciation process. Here, we used white-tailed (Odocoileus virginianus) and mule deer (O. hemionus) to investigate patterns of speciation in hybridizing sister species. We quantified genome-wide historical introgression and performed genome scans to look for signatures of four different selection scenarios. Despite ample modern evidence of hybridisation, we found negligible patterns of ancestral introgression and no signatures of divergence with gene flow, rather localized patterns of allopatric and balancing selection were detected across the genome. Genes under balancing selection were related to immunity, MHC and sensory perception of smell, the latter of which is consistent with deer biology. The deficiency of historical gene-flow suggests that white-tailed and mule deer were spatially separated during the glaciation cycles of the Pleistocene and genome wide differentiation accrued via genetic drift. Dobzhansky-Muller incompatibilities and selection against hybrids are hypothesised to be acting, and diversity correlations to recombination rates suggests these sister species are far along the speciation continuum.","container-title":"Molecular Ecology","DOI":"10.1111/mec.16824","ISSN":"0962-1083","issue":"5","journalAbbreviation":"Molecular Ecology","note":"publisher: John Wiley &amp; Sons, Ltd","page":"1117-1132","title":"Speciation without gene-flow in hybridizing deer","volume":"32","author":[{"family":"Kessler","given":"Camille"},{"family":"Wootton","given":"Eric"},{"family":"Shafer","given":"Aaron B. A."}],"issued":{"date-parts":[["2023",3,1]]},"citation-key":"kesslerSpeciationGeneflowHybridizing2023"}}],"schema":"https://github.com/citation-style-language/schema/raw/master/csl-citation.json"} </w:instrText>
+        <w:instrText xml:space="preserve"> ADDIN ZOTERO_ITEM CSL_CITATION {"citationID":"02vKthB1","properties":{"formattedCitation":"\\super 6\\nosupersub{}","plainCitation":"6","noteIndex":0},"citationItems":[{"id":5524,"uris":["http://zotero.org/users/10196124/items/AKQKA52L"],"itemData":{"id":5524,"type":"article-journal","abstract":"The ways in which genetic variation is distributed within and among populations is a key determinant of the evolutionary features of a species. However, most comprehensive studies of these features have been restricted to studies of subdivision in settings known to have been driven by local adaptation, leaving our understanding of the natural dispersion of allelic variation less than ideal. Here, we present a geographic population-genomic analysis of 10 populations of the freshwater microcrustacean Daphnia pulex, an emerging model system in evolutionary genomics. These populations exhibit a pattern of moderate isolation-by-distance, with an average migration rate of 0.6 individuals per generation, and average effective population sizes of </w:instrText>
+      </w:r>
+      <w:r>
+        <w:rPr>
+          <w:rFonts w:ascii="Cambria Math" w:hAnsi="Cambria Math" w:cs="Cambria Math"/>
+          <w:color w:val="0000FF"/>
+        </w:rPr>
+        <w:instrText>∼</w:instrText>
+      </w:r>
+      <w:r>
+        <w:rPr>
+          <w:color w:val="0000FF"/>
+        </w:rPr>
+        <w:instrText xml:space="preserve">650,000 individuals. Most populations contain numerous private alleles, and genomic scans highlight the presence of islands of excessively high population subdivision for more common alleles. A large fraction of such islands of population divergence likely reflect historical neutral changes, including rare stochastic migration and hybridization events. The data do point to local adaptive divergence, although the precise nature of the relevant variation is diffuse and cannot be associated with particular loci, despite the very large sample sizes involved in this study. In contrast, an analysis of between-species divergence highlights positive selection operating on a large set of genes with functions nearly nonoverlapping with those involved in local adaptation, in particular ribosome structure, mitochondrial bioenergetics, light reception and response, detoxification, and gene regulation. These results set the stage for using D. pulex as a model for understanding the relationship between molecular and cellular evolution in the context of natural environments.","container-title":"Molecular Biology and Evolution","DOI":"10.1093/molbev/msac152","ISSN":"1537-1719","issue":"8","journalAbbreviation":"Molecular Biology and Evolution","page":"msac152","title":"Evolutionary Genomics of a Subdivided Species","volume":"39","author":[{"family":"Maruki","given":"Takahiro"},{"family":"Ye","given":"Zhiqiang"},{"family":"Lynch","given":"Michael"}],"issued":{"date-parts":[["2022",8,1]]},"citation-key":"marukiEvolutionaryGenomicsSubdivided2022"}}],"schema":"https://github.com/citation-style-language/schema/raw/master/csl-citation.json"} </w:instrText>
       </w:r>
       <w:r>
         <w:rPr>
@@ -544,7 +597,7 @@
         <w:rPr>
           <w:vertAlign w:val="superscript"/>
         </w:rPr>
-        <w:t>5</w:t>
+        <w:t>6</w:t>
       </w:r>
       <w:r>
         <w:rPr>
@@ -556,24 +609,64 @@
         <w:rPr>
           <w:color w:val="0000FF"/>
         </w:rPr>
-        <w:t>), arthropods (water fleas [</w:t>
+        <w:t>, stoneflies [</w:t>
       </w:r>
       <w:r>
         <w:rPr>
           <w:i/>
           <w:color w:val="0000FF"/>
         </w:rPr>
-        <w:t xml:space="preserve">Daphnia </w:t>
-      </w:r>
-      <w:proofErr w:type="spellStart"/>
+        <w:t>Sweltsa coloradensis</w:t>
+      </w:r>
+      <w:r>
+        <w:rPr>
+          <w:color w:val="0000FF"/>
+        </w:rPr>
+        <w:t>]</w:t>
+      </w:r>
+      <w:r>
+        <w:rPr>
+          <w:color w:val="0000FF"/>
+        </w:rPr>
+        <w:fldChar w:fldCharType="begin"/>
+      </w:r>
+      <w:r>
+        <w:rPr>
+          <w:color w:val="0000FF"/>
+        </w:rPr>
+        <w:instrText xml:space="preserve"> ADDIN ZOTERO_ITEM CSL_CITATION {"citationID":"L5GEHYob","properties":{"formattedCitation":"\\super 7\\nosupersub{}","plainCitation":"7","noteIndex":0},"citationItems":[{"id":5652,"uris":["http://zotero.org/users/10196124/items/PRDJUTTB"],"itemData":{"id":5652,"type":"article-journal","abstract":"Understanding how environmental variation influences population genetic structure can help predict how environmental change influences population connectivity, genetic diversity, and evolutionary potential. We used riverscape genomics modeling to investigate how climatic and habitat variables relate to patterns of genetic variation in 2 stonefly species, one from mainstem river habitats (Sweltsa coloradensis) and one from tributaries (Sweltsa fidelis) in 40 sites in northwest Montana, USA. We produced a draft genome assembly for S. coloradensis (N50 = 0.251 Mbp, BUSCO &amp;gt; 95% using “insecta_ob9” reference genes). We genotyped 1930 SNPs in 372 individuals for S. coloradensis and 520 SNPs in 153 individuals for S. fidelis. We found higher genetic diversity for S. coloradensis compared to S. fidelis, but nearly identical genetic differentiation among sites within each species (both had global loci median FST = 0.000), despite differences in stream network location. For landscape genomics and testing for selection, we produced a less stringently filtered data set (3454 and 1070 SNPs for S. coloradensis and S. fidelis, respectively). Environmental variables (mean summer precipitation, slope, aspect, mean June stream temperature, land cover type) were correlated with 19 putative adaptive loci for S. coloradensis, but there was only one putative adaptive locus for S. fidelis (correlated with aspect). Interestingly, we also detected potential hybridization between multiple Sweltsa species which has never been previously detected. Studies like ours, that test for adaptive variation in multiple related species are needed to help assess landscape connectivity and the vulnerability of populations and communities to environmental change.","container-title":"Journal of Heredity","DOI":"10.1093/jhered/esac025","ISSN":"1465-7333","issue":"4","journalAbbreviation":"Journal of Heredity","page":"453-471","title":"Landscape Connectivity and Genetic Structure in a Mainstem and a Tributary Stonefly (Plecoptera) Species Using a Novel Reference Genome","volume":"113","author":[{"family":"Malison","given":"Rachel L"},{"family":"Hand","given":"Brian K"},{"family":"Winter","given":"Emily"},{"family":"Giersch","given":"J Joseph"},{"family":"Amish","given":"Stephen J"},{"family":"Whited","given":"Diane"},{"family":"Stanford","given":"Jack A"},{"family":"Luikart","given":"Gordon"}],"issued":{"date-parts":[["2022",7,1]]},"citation-key":"malisonLandscapeConnectivityGenetic2022"}}],"schema":"https://github.com/citation-style-language/schema/raw/master/csl-citation.json"} </w:instrText>
+      </w:r>
+      <w:r>
+        <w:rPr>
+          <w:color w:val="0000FF"/>
+        </w:rPr>
+        <w:fldChar w:fldCharType="separate"/>
+      </w:r>
+      <w:r>
+        <w:rPr>
+          <w:vertAlign w:val="superscript"/>
+        </w:rPr>
+        <w:t>7</w:t>
+      </w:r>
+      <w:r>
+        <w:rPr>
+          <w:color w:val="0000FF"/>
+        </w:rPr>
+        <w:fldChar w:fldCharType="end"/>
+      </w:r>
+      <w:r>
+        <w:rPr>
+          <w:color w:val="0000FF"/>
+        </w:rPr>
+        <w:t>, and monarch butterflies [</w:t>
+      </w:r>
       <w:r>
         <w:rPr>
           <w:i/>
           <w:color w:val="0000FF"/>
         </w:rPr>
-        <w:t>pulex</w:t>
-      </w:r>
-      <w:proofErr w:type="spellEnd"/>
+        <w:t>Danaus plexippus</w:t>
+      </w:r>
       <w:r>
         <w:rPr>
           <w:color w:val="0000FF"/>
@@ -590,20 +683,7 @@
         <w:rPr>
           <w:color w:val="0000FF"/>
         </w:rPr>
-        <w:instrText xml:space="preserve"> ADDIN ZOTERO_ITEM CSL_CITATION {"citationID":"02vKthB1","properties":{"formattedCitation":"\\super 6\\nosupersub{}","plainCitation":"6","noteIndex":0},"citationItems":[{"id":5524,"uris":["http://zotero.org/users/10196124/items/AKQKA52L"],"itemData":{"id":5524,"type":"article-journal","abstract":"The ways in which genetic variation is distributed within and among populations is a key determinant of the evolutionary features of a species. However, most comprehensive studies of these features have been restricted to studies of subdivision in settings known to have been driven by local adaptation, leaving our understanding of the natural dispersion of allelic variation less than ideal. Here, we present a geographic population-genomic analysis of 10 populations of the freshwater microcrustacean Daphnia pulex, an emerging model system in evolutionary genomics. These populations exhibit a pattern of moderate isolation-by-distance, with an average migration rate of 0.6 individuals per generation, and average effective population sizes of </w:instrText>
-      </w:r>
-      <w:r>
-        <w:rPr>
-          <w:rFonts w:ascii="Cambria Math" w:hAnsi="Cambria Math" w:cs="Cambria Math"/>
-          <w:color w:val="0000FF"/>
-        </w:rPr>
-        <w:instrText>∼</w:instrText>
-      </w:r>
-      <w:r>
-        <w:rPr>
-          <w:color w:val="0000FF"/>
-        </w:rPr>
-        <w:instrText xml:space="preserve">650,000 individuals. Most populations contain numerous private alleles, and genomic scans highlight the presence of islands of excessively high population subdivision for more common alleles. A large fraction of such islands of population divergence likely reflect historical neutral changes, including rare stochastic migration and hybridization events. The data do point to local adaptive divergence, although the precise nature of the relevant variation is diffuse and cannot be associated with particular loci, despite the very large sample sizes involved in this study. In contrast, an analysis of between-species divergence highlights positive selection operating on a large set of genes with functions nearly nonoverlapping with those involved in local adaptation, in particular ribosome structure, mitochondrial bioenergetics, light reception and response, detoxification, and gene regulation. These results set the stage for using D. pulex as a model for understanding the relationship between molecular and cellular evolution in the context of natural environments.","container-title":"Molecular Biology and Evolution","DOI":"10.1093/molbev/msac152","ISSN":"1537-1719","issue":"8","journalAbbreviation":"Molecular Biology and Evolution","page":"msac152","title":"Evolutionary Genomics of a Subdivided Species","volume":"39","author":[{"family":"Maruki","given":"Takahiro"},{"family":"Ye","given":"Zhiqiang"},{"family":"Lynch","given":"Michael"}],"issued":{"date-parts":[["2022",8,1]]},"citation-key":"marukiEvolutionaryGenomicsSubdivided2022"}}],"schema":"https://github.com/citation-style-language/schema/raw/master/csl-citation.json"} </w:instrText>
+        <w:instrText xml:space="preserve"> ADDIN ZOTERO_ITEM CSL_CITATION {"citationID":"F2EFyYiD","properties":{"formattedCitation":"\\super 8\\nosupersub{}","plainCitation":"8","noteIndex":0},"citationItems":[{"id":2536,"uris":["http://zotero.org/users/10196124/items/L2KYM4TL"],"itemData":{"id":2536,"type":"article-journal","abstract":"Abstract Range expansions?whether permanent or transient?strongly influence the distribution of genetic variation in space. Monarch butterflies are best known for long-distance seasonal migration within North America but are also established as nonmigratory populations around the world, including on Pacific Islands. Previous research has highlighted stepwise expansion across the Pacific, though questions remain about expansion timing and the population genetic consequences of migration loss. Here, we present reduced-representation sequencing data for 275 monarchs from North America (n =?85), 12 Pacific Islands (n =?136) and three locations in Australia (n =?54), with the goal of understanding (i) how the monarch's Pacific expansion has shaped patterns of population genetic variation and (ii) how loss of migration has influenced spatial patterns of differentiation. We find support for previously described stepwise dispersal across the Pacific and document an additional expansion from Hawaii into the Mariana Islands. Nonmigratory monarchs within the Mariana Islands show strong patterns of differentiation, despite their proximity; by contrast, migratory North American samples form a single genetically panmictic population across the continent. Estimates of Pacific establishment timing are highly uncertain (~100?1,000,000?years ago) but overlap with historical records that indicate a recent expansion. Our data support (i) a recent expansion across the Pacific whose timing overlaps with available historical records of establishment and (ii) a strong role for seasonal migration in determining patterns of spatial genetic variation. Our results are noteworthy because they demonstrate how the evolution of partial migration can drive population differentiation over contemporary timescales.","container-title":"Molecular Ecology","DOI":"https://doi.org/10.1111/mec.16592","ISSN":"0962-1083","issue":"17","note":"publisher: John Wiley &amp; Sons, Ltd\nCitation Key: Hemstrom2022a","page":"4544-4557","title":"Population genetics of a recent range expansion and subsequent loss of migration in monarch butterflies","volume":"31","author":[{"family":"Hemstrom","given":"William B"},{"family":"Freedman","given":"Micah G"},{"family":"Zalucki","given":"Myron P"},{"family":"Ramírez","given":"Santiago R"},{"family":"Miller","given":"Michael R"}],"issued":{"date-parts":[["2022",9,1]]},"citation-key":"Hemstrom2022a"}}],"schema":"https://github.com/citation-style-language/schema/raw/master/csl-citation.json"} </w:instrText>
       </w:r>
       <w:r>
         <w:rPr>
@@ -615,7 +695,7 @@
         <w:rPr>
           <w:vertAlign w:val="superscript"/>
         </w:rPr>
-        <w:t>6</w:t>
+        <w:t>8</w:t>
       </w:r>
       <w:r>
         <w:rPr>
@@ -627,38 +707,69 @@
         <w:rPr>
           <w:color w:val="0000FF"/>
         </w:rPr>
-        <w:t>, stoneflies [</w:t>
-      </w:r>
-      <w:proofErr w:type="spellStart"/>
+        <w:t>), fish (yellow perch [</w:t>
+      </w:r>
       <w:r>
         <w:rPr>
           <w:i/>
           <w:color w:val="0000FF"/>
         </w:rPr>
-        <w:t>Sweltsa</w:t>
-      </w:r>
-      <w:proofErr w:type="spellEnd"/>
+        <w:t>Perca flavescens</w:t>
+      </w:r>
+      <w:r>
+        <w:rPr>
+          <w:color w:val="0000FF"/>
+        </w:rPr>
+        <w:t>]</w:t>
+      </w:r>
+      <w:r>
+        <w:rPr>
+          <w:color w:val="0000FF"/>
+        </w:rPr>
+        <w:fldChar w:fldCharType="begin"/>
+      </w:r>
+      <w:r>
+        <w:rPr>
+          <w:color w:val="0000FF"/>
+        </w:rPr>
+        <w:instrText xml:space="preserve"> ADDIN ZOTERO_ITEM CSL_CITATION {"citationID":"vVmBSr1U","properties":{"formattedCitation":"\\super 9\\nosupersub{}","plainCitation":"9","noteIndex":0},"citationItems":[{"id":5534,"uris":["http://zotero.org/users/10196124/items/XGGCK56L"],"itemData":{"id":5534,"type":"article-journal","abstract":"Abstract How to identify the drivers of population connectivity remains a fundamental question in ecology and evolution. Answering this question can be challenging in aquatic environments where dynamic lake and ocean currents coupled with high levels of dispersal and gene flow can decrease the utility of modern population genetic tools. To address this challenge, we used RAD-Seq to genotype 959 yellow perch (Perca flavescens), a species with an ~40-day pelagic larval duration (PLD), collected from 20 sites circumscribing Lake Michigan. We also developed a novel, integrative approach that couples detailed biophysical models with eco-genetic agent-based models to generate ?predictive? values of genetic differentiation. By comparing predictive and empirical values of genetic differentiation, we estimated the relative contributions for known drivers of population connectivity (e.g., currents, behavior, PLD). For the main basin populations (i.e., the largest contiguous portion of the lake), we found that high gene flow led to low overall levels of genetic differentiation among populations (FST?=?0.003). By far the best predictors of genetic differentiation were connectivity matrices that were derived from periods of time when there were strong and highly dispersive currents. Thus, these highly dispersive currents are driving the patterns of population connectivity in the main basin. We also found that populations from the northern and southern main basin are slightly divergent from one another, while those from Green Bay and the main basin are highly divergent (FST?=?0.11). By integrating biophysical and eco-genetic models with genome-wide data, we illustrate that the drivers of population connectivity can be identified in high gene flow systems.","container-title":"Evolutionary Applications","DOI":"10.1111/eva.13567","ISSN":"1752-4571","issue":"n/a","journalAbbreviation":"Evolutionary Applications","note":"publisher: John Wiley &amp; Sons, Ltd","title":"Dispersive currents explain patterns of population connectivity in an ecologically and economically important fish","URL":"https://doi.org/10.1111/eva.13567","volume":"n/a","author":[{"family":"Schraidt","given":"Claire E."},{"family":"Ackiss","given":"Amanda S."},{"family":"Larson","given":"Wesley A."},{"family":"Rowe","given":"Mark D."},{"family":"Höök","given":"Tomas O."},{"family":"Christie","given":"Mark R."}],"accessed":{"date-parts":[["2023",7,15]]},"issued":{"date-parts":[["2023",6,21]]},"citation-key":"schraidtDispersiveCurrentsExplain2023"}}],"schema":"https://github.com/citation-style-language/schema/raw/master/csl-citation.json"} </w:instrText>
+      </w:r>
+      <w:r>
+        <w:rPr>
+          <w:color w:val="0000FF"/>
+        </w:rPr>
+        <w:fldChar w:fldCharType="separate"/>
+      </w:r>
+      <w:r>
+        <w:rPr>
+          <w:vertAlign w:val="superscript"/>
+        </w:rPr>
+        <w:t>9</w:t>
+      </w:r>
+      <w:r>
+        <w:rPr>
+          <w:color w:val="0000FF"/>
+        </w:rPr>
+        <w:fldChar w:fldCharType="end"/>
+      </w:r>
+      <w:r>
+        <w:rPr>
+          <w:color w:val="0000FF"/>
+        </w:rPr>
+        <w:t>), and plants (</w:t>
+      </w:r>
       <w:r>
         <w:rPr>
           <w:i/>
           <w:color w:val="0000FF"/>
         </w:rPr>
-        <w:t xml:space="preserve"> </w:t>
-      </w:r>
-      <w:proofErr w:type="spellStart"/>
-      <w:r>
-        <w:rPr>
-          <w:i/>
-          <w:color w:val="0000FF"/>
-        </w:rPr>
-        <w:t>coloradensis</w:t>
-      </w:r>
-      <w:proofErr w:type="spellEnd"/>
-      <w:r>
-        <w:rPr>
-          <w:color w:val="0000FF"/>
-        </w:rPr>
-        <w:t>]</w:t>
+        <w:t>Arabidopsis thaliana</w:t>
+      </w:r>
+      <w:r>
+        <w:rPr>
+          <w:color w:val="0000FF"/>
+        </w:rPr>
+        <w:t>)</w:t>
       </w:r>
       <w:r>
         <w:rPr>
@@ -670,7 +781,7 @@
         <w:rPr>
           <w:color w:val="0000FF"/>
         </w:rPr>
-        <w:instrText xml:space="preserve"> ADDIN ZOTERO_ITEM CSL_CITATION {"citationID":"L5GEHYob","properties":{"formattedCitation":"\\super 7\\nosupersub{}","plainCitation":"7","noteIndex":0},"citationItems":[{"id":5652,"uris":["http://zotero.org/users/10196124/items/PRDJUTTB"],"itemData":{"id":5652,"type":"article-journal","abstract":"Understanding how environmental variation influences population genetic structure can help predict how environmental change influences population connectivity, genetic diversity, and evolutionary potential. We used riverscape genomics modeling to investigate how climatic and habitat variables relate to patterns of genetic variation in 2 stonefly species, one from mainstem river habitats (Sweltsa coloradensis) and one from tributaries (Sweltsa fidelis) in 40 sites in northwest Montana, USA. We produced a draft genome assembly for S. coloradensis (N50 = 0.251 Mbp, BUSCO &amp;gt; 95% using “insecta_ob9” reference genes). We genotyped 1930 SNPs in 372 individuals for S. coloradensis and 520 SNPs in 153 individuals for S. fidelis. We found higher genetic diversity for S. coloradensis compared to S. fidelis, but nearly identical genetic differentiation among sites within each species (both had global loci median FST = 0.000), despite differences in stream network location. For landscape genomics and testing for selection, we produced a less stringently filtered data set (3454 and 1070 SNPs for S. coloradensis and S. fidelis, respectively). Environmental variables (mean summer precipitation, slope, aspect, mean June stream temperature, land cover type) were correlated with 19 putative adaptive loci for S. coloradensis, but there was only one putative adaptive locus for S. fidelis (correlated with aspect). Interestingly, we also detected potential hybridization between multiple Sweltsa species which has never been previously detected. Studies like ours, that test for adaptive variation in multiple related species are needed to help assess landscape connectivity and the vulnerability of populations and communities to environmental change.","container-title":"Journal of Heredity","DOI":"10.1093/jhered/esac025","ISSN":"1465-7333","issue":"4","journalAbbreviation":"Journal of Heredity","page":"453-471","title":"Landscape Connectivity and Genetic Structure in a Mainstem and a Tributary Stonefly (Plecoptera) Species Using a Novel Reference Genome","volume":"113","author":[{"family":"Malison","given":"Rachel L"},{"family":"Hand","given":"Brian K"},{"family":"Winter","given":"Emily"},{"family":"Giersch","given":"J Joseph"},{"family":"Amish","given":"Stephen J"},{"family":"Whited","given":"Diane"},{"family":"Stanford","given":"Jack A"},{"family":"Luikart","given":"Gordon"}],"issued":{"date-parts":[["2022",7,1]]},"citation-key":"malisonLandscapeConnectivityGenetic2022"}}],"schema":"https://github.com/citation-style-language/schema/raw/master/csl-citation.json"} </w:instrText>
+        <w:instrText xml:space="preserve"> ADDIN ZOTERO_ITEM CSL_CITATION {"citationID":"Z87pcaF2","properties":{"formattedCitation":"\\super 10\\nosupersub{}","plainCitation":"10","noteIndex":0},"citationItems":[{"id":5648,"uris":["http://zotero.org/users/10196124/items/J8F8GCTZ"],"itemData":{"id":5648,"type":"article-journal","abstract":"Summary\nArabidopsis thaliana serves as a model organism for the study of fundamental physiological, cellular, and molecular processes. It has also greatly advanced our understanding of intraspecific genome variation. We present a detailed map of variation in 1,135 high-quality re-sequenced natural inbred lines representing the native Eurasian and North African range and recently colonized North America. We identify relict populations that continue to inhabit ancestral habitats, primarily in the Iberian Peninsula. They have mixed with a lineage that has spread to northern latitudes from an unknown glacial refugium and is now found in a much broader spectrum of habitats. Insights into the history of the species and the fine-scale distribution of genetic diversity provide the basis for full exploitation of A. thaliana natural variation through integration of genomes and epigenomes with molecular and non-molecular phenotypes.","container-title":"Cell","DOI":"10.1016/j.cell.2016.05.063","ISSN":"0092-8674","issue":"2","journalAbbreviation":"Cell","page":"481-491","title":"1,135 Genomes Reveal the Global Pattern of Polymorphism in Arabidopsis thaliana","volume":"166","author":[{"family":"Alonso-Blanco","given":"Carlos"},{"family":"Andrade","given":"Jorge"},{"family":"Becker","given":"Claude"},{"family":"Bemm","given":"Felix"},{"family":"Bergelson","given":"Joy"},{"family":"Borgwardt","given":"Karsten M."},{"family":"Cao","given":"Jun"},{"family":"Chae","given":"Eunyoung"},{"family":"Dezwaan","given":"Todd M."},{"family":"Ding","given":"Wei"},{"family":"Ecker","given":"Joseph R."},{"family":"Exposito-Alonso","given":"Moises"},{"family":"Farlow","given":"Ashley"},{"family":"Fitz","given":"Joffrey"},{"family":"Gan","given":"Xiangchao"},{"family":"Grimm","given":"Dominik G."},{"family":"Hancock","given":"Angela M."},{"family":"Henz","given":"Stefan R."},{"family":"Holm","given":"Svante"},{"family":"Horton","given":"Matthew"},{"family":"Jarsulic","given":"Mike"},{"family":"Kerstetter","given":"Randall A."},{"family":"Korte","given":"Arthur"},{"family":"Korte","given":"Pamela"},{"family":"Lanz","given":"Christa"},{"family":"Lee","given":"Cheng-Ruei"},{"family":"Meng","given":"Dazhe"},{"family":"Michael","given":"Todd P."},{"family":"Mott","given":"Richard"},{"family":"Muliyati","given":"Ni Wayan"},{"family":"Nägele","given":"Thomas"},{"family":"Nagler","given":"Matthias"},{"family":"Nizhynska","given":"Viktoria"},{"family":"Nordborg","given":"Magnus"},{"family":"Novikova","given":"Polina Yu."},{"family":"Picó","given":"F. Xavier"},{"family":"Platzer","given":"Alexander"},{"family":"Rabanal","given":"Fernando A."},{"family":"Rodriguez","given":"Alex"},{"family":"Rowan","given":"Beth A."},{"family":"Salomé","given":"Patrice A."},{"family":"Schmid","given":"Karl J."},{"family":"Schmitz","given":"Robert J."},{"family":"Seren","given":"Ümit"},{"family":"Sperone","given":"Felice Gianluca"},{"family":"Sudkamp","given":"Mitchell"},{"family":"Svardal","given":"Hannes"},{"family":"Tanzer","given":"Matt M."},{"family":"Todd","given":"Donald"},{"family":"Volchenboum","given":"Samuel L."},{"family":"Wang","given":"Congmao"},{"family":"Wang","given":"George"},{"family":"Wang","given":"Xi"},{"family":"Weckwerth","given":"Wolfram"},{"family":"Weigel","given":"Detlef"},{"family":"Zhou","given":"Xuefeng"}],"issued":{"date-parts":[["2016",7,14]]},"citation-key":"alonso-blanco135GenomesReveal2016"}}],"schema":"https://github.com/citation-style-language/schema/raw/master/csl-citation.json"} </w:instrText>
       </w:r>
       <w:r>
         <w:rPr>
@@ -682,7 +793,7 @@
         <w:rPr>
           <w:vertAlign w:val="superscript"/>
         </w:rPr>
-        <w:t>7</w:t>
+        <w:t>10</w:t>
       </w:r>
       <w:r>
         <w:rPr>
@@ -694,29 +805,7 @@
         <w:rPr>
           <w:color w:val="0000FF"/>
         </w:rPr>
-        <w:t>, and monarch butterflies [</w:t>
-      </w:r>
-      <w:r>
-        <w:rPr>
-          <w:i/>
-          <w:color w:val="0000FF"/>
-        </w:rPr>
-        <w:t xml:space="preserve">Danaus </w:t>
-      </w:r>
-      <w:proofErr w:type="spellStart"/>
-      <w:r>
-        <w:rPr>
-          <w:i/>
-          <w:color w:val="0000FF"/>
-        </w:rPr>
-        <w:t>plexippus</w:t>
-      </w:r>
-      <w:proofErr w:type="spellEnd"/>
-      <w:r>
-        <w:rPr>
-          <w:color w:val="0000FF"/>
-        </w:rPr>
-        <w:t>]</w:t>
+        <w:t xml:space="preserve"> (Table S2). The data types included whole-genome sequencing, low-coverage whole-genome sequencing, exome capture, and restriction site-associated DNA (RAD) sequencing. When more than two populations were sampled, we randomly selected two with 30 individuals per population for filtering. Populations with fewer than 30 individuals were not sub-sampled. For datasets where it was possible, we also applied GATK’s suggested hard-filters</w:t>
       </w:r>
       <w:r>
         <w:rPr>
@@ -728,7 +817,7 @@
         <w:rPr>
           <w:color w:val="0000FF"/>
         </w:rPr>
-        <w:instrText xml:space="preserve"> ADDIN ZOTERO_ITEM CSL_CITATION {"citationID":"F2EFyYiD","properties":{"formattedCitation":"\\super 8\\nosupersub{}","plainCitation":"8","noteIndex":0},"citationItems":[{"id":2536,"uris":["http://zotero.org/users/10196124/items/L2KYM4TL"],"itemData":{"id":2536,"type":"article-journal","abstract":"Abstract Range expansions?whether permanent or transient?strongly influence the distribution of genetic variation in space. Monarch butterflies are best known for long-distance seasonal migration within North America but are also established as nonmigratory populations around the world, including on Pacific Islands. Previous research has highlighted stepwise expansion across the Pacific, though questions remain about expansion timing and the population genetic consequences of migration loss. Here, we present reduced-representation sequencing data for 275 monarchs from North America (n =?85), 12 Pacific Islands (n =?136) and three locations in Australia (n =?54), with the goal of understanding (i) how the monarch's Pacific expansion has shaped patterns of population genetic variation and (ii) how loss of migration has influenced spatial patterns of differentiation. We find support for previously described stepwise dispersal across the Pacific and document an additional expansion from Hawaii into the Mariana Islands. Nonmigratory monarchs within the Mariana Islands show strong patterns of differentiation, despite their proximity; by contrast, migratory North American samples form a single genetically panmictic population across the continent. Estimates of Pacific establishment timing are highly uncertain (~100?1,000,000?years ago) but overlap with historical records that indicate a recent expansion. Our data support (i) a recent expansion across the Pacific whose timing overlaps with available historical records of establishment and (ii) a strong role for seasonal migration in determining patterns of spatial genetic variation. Our results are noteworthy because they demonstrate how the evolution of partial migration can drive population differentiation over contemporary timescales.","container-title":"Molecular Ecology","DOI":"https://doi.org/10.1111/mec.16592","ISSN":"0962-1083","issue":"17","note":"publisher: John Wiley &amp; Sons, Ltd\nCitation Key: Hemstrom2022a","page":"4544-4557","title":"Population genetics of a recent range expansion and subsequent loss of migration in monarch butterflies","volume":"31","author":[{"family":"Hemstrom","given":"William B"},{"family":"Freedman","given":"Micah G"},{"family":"Zalucki","given":"Myron P"},{"family":"Ramírez","given":"Santiago R"},{"family":"Miller","given":"Michael R"}],"issued":{"date-parts":[["2022",9,1]]},"citation-key":"Hemstrom2022a"}}],"schema":"https://github.com/citation-style-language/schema/raw/master/csl-citation.json"} </w:instrText>
+        <w:instrText xml:space="preserve"> ADDIN ZOTERO_ITEM CSL_CITATION {"citationID":"I75l0nh3","properties":{"formattedCitation":"\\super 11\\nosupersub{}","plainCitation":"11","noteIndex":0},"citationItems":[{"id":5559,"uris":["http://zotero.org/users/10196124/items/7PA89G4M"],"itemData":{"id":5559,"type":"book","ISBN":"1-4919-7516-4","note":"Citation Key: vanderauweraGenomicsCloudUsing2020a","publisher":"O'Reilly Media","title":"Genomics in the cloud: using Docker, GATK, and WDL in Terra","author":[{"family":"Van der Auwera","given":"Geraldine A"},{"family":"O'Connor","given":"Brian D"}],"issued":{"date-parts":[["2020"]]},"citation-key":"vanderauweraGenomicsCloudUsing2020a"}}],"schema":"https://github.com/citation-style-language/schema/raw/master/csl-citation.json"} </w:instrText>
       </w:r>
       <w:r>
         <w:rPr>
@@ -740,7 +829,7 @@
         <w:rPr>
           <w:vertAlign w:val="superscript"/>
         </w:rPr>
-        <w:t>8</w:t>
+        <w:t>11</w:t>
       </w:r>
       <w:r>
         <w:rPr>
@@ -752,187 +841,7 @@
         <w:rPr>
           <w:color w:val="0000FF"/>
         </w:rPr>
-        <w:t>), fish (yellow perch [</w:t>
-      </w:r>
-      <w:proofErr w:type="spellStart"/>
-      <w:r>
-        <w:rPr>
-          <w:i/>
-          <w:color w:val="0000FF"/>
-        </w:rPr>
-        <w:t>Perca</w:t>
-      </w:r>
-      <w:proofErr w:type="spellEnd"/>
-      <w:r>
-        <w:rPr>
-          <w:i/>
-          <w:color w:val="0000FF"/>
-        </w:rPr>
-        <w:t xml:space="preserve"> </w:t>
-      </w:r>
-      <w:proofErr w:type="spellStart"/>
-      <w:r>
-        <w:rPr>
-          <w:i/>
-          <w:color w:val="0000FF"/>
-        </w:rPr>
-        <w:t>flavescens</w:t>
-      </w:r>
-      <w:proofErr w:type="spellEnd"/>
-      <w:r>
-        <w:rPr>
-          <w:color w:val="0000FF"/>
-        </w:rPr>
-        <w:t>]</w:t>
-      </w:r>
-      <w:r>
-        <w:rPr>
-          <w:color w:val="0000FF"/>
-        </w:rPr>
-        <w:fldChar w:fldCharType="begin"/>
-      </w:r>
-      <w:r>
-        <w:rPr>
-          <w:color w:val="0000FF"/>
-        </w:rPr>
-        <w:instrText xml:space="preserve"> ADDIN ZOTERO_ITEM CSL_CITATION {"citationID":"vVmBSr1U","properties":{"formattedCitation":"\\super 9\\nosupersub{}","plainCitation":"9","noteIndex":0},"citationItems":[{"id":5534,"uris":["http://zotero.org/users/10196124/items/XGGCK56L"],"itemData":{"id":5534,"type":"article-journal","abstract":"Abstract How to identify the drivers of population connectivity remains a fundamental question in ecology and evolution. Answering this question can be challenging in aquatic environments where dynamic lake and ocean currents coupled with high levels of dispersal and gene flow can decrease the utility of modern population genetic tools. To address this challenge, we used RAD-Seq to genotype 959 yellow perch (Perca flavescens), a species with an ~40-day pelagic larval duration (PLD), collected from 20 sites circumscribing Lake Michigan. We also developed a novel, integrative approach that couples detailed biophysical models with eco-genetic agent-based models to generate ?predictive? values of genetic differentiation. By comparing predictive and empirical values of genetic differentiation, we estimated the relative contributions for known drivers of population connectivity (e.g., currents, behavior, PLD). For the main basin populations (i.e., the largest contiguous portion of the lake), we found that high gene flow led to low overall levels of genetic differentiation among populations (FST?=?0.003). By far the best predictors of genetic differentiation were connectivity matrices that were derived from periods of time when there were strong and highly dispersive currents. Thus, these highly dispersive currents are driving the patterns of population connectivity in the main basin. We also found that populations from the northern and southern main basin are slightly divergent from one another, while those from Green Bay and the main basin are highly divergent (FST?=?0.11). By integrating biophysical and eco-genetic models with genome-wide data, we illustrate that the drivers of population connectivity can be identified in high gene flow systems.","container-title":"Evolutionary Applications","DOI":"10.1111/eva.13567","ISSN":"1752-4571","issue":"n/a","journalAbbreviation":"Evolutionary Applications","note":"publisher: John Wiley &amp; Sons, Ltd","title":"Dispersive currents explain patterns of population connectivity in an ecologically and economically important fish","URL":"https://doi.org/10.1111/eva.13567","volume":"n/a","author":[{"family":"Schraidt","given":"Claire E."},{"family":"Ackiss","given":"Amanda S."},{"family":"Larson","given":"Wesley A."},{"family":"Rowe","given":"Mark D."},{"family":"Höök","given":"Tomas O."},{"family":"Christie","given":"Mark R."}],"accessed":{"date-parts":[["2023",7,15]]},"issued":{"date-parts":[["2023",6,21]]},"citation-key":"schraidtDispersiveCurrentsExplain2023"}}],"schema":"https://github.com/citation-style-language/schema/raw/master/csl-citation.json"} </w:instrText>
-      </w:r>
-      <w:r>
-        <w:rPr>
-          <w:color w:val="0000FF"/>
-        </w:rPr>
-        <w:fldChar w:fldCharType="separate"/>
-      </w:r>
-      <w:r>
-        <w:rPr>
-          <w:vertAlign w:val="superscript"/>
-        </w:rPr>
-        <w:t>9</w:t>
-      </w:r>
-      <w:r>
-        <w:rPr>
-          <w:color w:val="0000FF"/>
-        </w:rPr>
-        <w:fldChar w:fldCharType="end"/>
-      </w:r>
-      <w:r>
-        <w:rPr>
-          <w:color w:val="0000FF"/>
-        </w:rPr>
-        <w:t>), and plants (</w:t>
-      </w:r>
-      <w:r>
-        <w:rPr>
-          <w:i/>
-          <w:color w:val="0000FF"/>
-        </w:rPr>
-        <w:t>Arabidopsis thaliana</w:t>
-      </w:r>
-      <w:r>
-        <w:rPr>
-          <w:color w:val="0000FF"/>
-        </w:rPr>
-        <w:t>)</w:t>
-      </w:r>
-      <w:r>
-        <w:rPr>
-          <w:color w:val="0000FF"/>
-        </w:rPr>
-        <w:fldChar w:fldCharType="begin"/>
-      </w:r>
-      <w:r>
-        <w:rPr>
-          <w:color w:val="0000FF"/>
-        </w:rPr>
-        <w:instrText xml:space="preserve"> ADDIN ZOTERO_ITEM CSL_CITATION {"citationID":"Z87pcaF2","properties":{"formattedCitation":"\\super 10\\nosupersub{}","plainCitation":"10","noteIndex":0},"citationItems":[{"id":5648,"uris":["http://zotero.org/users/10196124/items/J8F8GCTZ"],"itemData":{"id":5648,"type":"article-journal","abstract":"Summary\nArabidopsis thaliana serves as a model organism for the study of fundamental physiological, cellular, and molecular processes. It has also greatly advanced our understanding of intraspecific genome variation. We present a detailed map of variation in 1,135 high-quality re-sequenced natural inbred lines representing the native Eurasian and North African range and recently colonized North America. We identify relict populations that continue to inhabit ancestral habitats, primarily in the Iberian Peninsula. They have mixed with a lineage that has spread to northern latitudes from an unknown glacial refugium and is now found in a much broader spectrum of habitats. Insights into the history of the species and the fine-scale distribution of genetic diversity provide the basis for full exploitation of A. thaliana natural variation through integration of genomes and epigenomes with molecular and non-molecular phenotypes.","container-title":"Cell","DOI":"10.1016/j.cell.2016.05.063","ISSN":"0092-8674","issue":"2","journalAbbreviation":"Cell","page":"481-491","title":"1,135 Genomes Reveal the Global Pattern of Polymorphism in Arabidopsis thaliana","volume":"166","author":[{"family":"Alonso-Blanco","given":"Carlos"},{"family":"Andrade","given":"Jorge"},{"family":"Becker","given":"Claude"},{"family":"Bemm","given":"Felix"},{"family":"Bergelson","given":"Joy"},{"family":"Borgwardt","given":"Karsten M."},{"family":"Cao","given":"Jun"},{"family":"Chae","given":"Eunyoung"},{"family":"Dezwaan","given":"Todd M."},{"family":"Ding","given":"Wei"},{"family":"Ecker","given":"Joseph R."},{"family":"Exposito-Alonso","given":"Moises"},{"family":"Farlow","given":"Ashley"},{"family":"Fitz","given":"Joffrey"},{"family":"Gan","given":"Xiangchao"},{"family":"Grimm","given":"Dominik G."},{"family":"Hancock","given":"Angela M."},{"family":"Henz","given":"Stefan R."},{"family":"Holm","given":"Svante"},{"family":"Horton","given":"Matthew"},{"family":"Jarsulic","given":"Mike"},{"family":"Kerstetter","given":"Randall A."},{"family":"Korte","given":"Arthur"},{"family":"Korte","given":"Pamela"},{"family":"Lanz","given":"Christa"},{"family":"Lee","given":"Cheng-Ruei"},{"family":"Meng","given":"Dazhe"},{"family":"Michael","given":"Todd P."},{"family":"Mott","given":"Richard"},{"family":"Muliyati","given":"Ni Wayan"},{"family":"Nägele","given":"Thomas"},{"family":"Nagler","given":"Matthias"},{"family":"Nizhynska","given":"Viktoria"},{"family":"Nordborg","given":"Magnus"},{"family":"Novikova","given":"Polina Yu."},{"family":"Picó","given":"F. Xavier"},{"family":"Platzer","given":"Alexander"},{"family":"Rabanal","given":"Fernando A."},{"family":"Rodriguez","given":"Alex"},{"family":"Rowan","given":"Beth A."},{"family":"Salomé","given":"Patrice A."},{"family":"Schmid","given":"Karl J."},{"family":"Schmitz","given":"Robert J."},{"family":"Seren","given":"Ümit"},{"family":"Sperone","given":"Felice Gianluca"},{"family":"Sudkamp","given":"Mitchell"},{"family":"Svardal","given":"Hannes"},{"family":"Tanzer","given":"Matt M."},{"family":"Todd","given":"Donald"},{"family":"Volchenboum","given":"Samuel L."},{"family":"Wang","given":"Congmao"},{"family":"Wang","given":"George"},{"family":"Wang","given":"Xi"},{"family":"Weckwerth","given":"Wolfram"},{"family":"Weigel","given":"Detlef"},{"family":"Zhou","given":"Xuefeng"}],"issued":{"date-parts":[["2016",7,14]]},"citation-key":"alonso-blanco135GenomesReveal2016"}}],"schema":"https://github.com/citation-style-language/schema/raw/master/csl-citation.json"} </w:instrText>
-      </w:r>
-      <w:r>
-        <w:rPr>
-          <w:color w:val="0000FF"/>
-        </w:rPr>
-        <w:fldChar w:fldCharType="separate"/>
-      </w:r>
-      <w:r>
-        <w:rPr>
-          <w:vertAlign w:val="superscript"/>
-        </w:rPr>
-        <w:t>10</w:t>
-      </w:r>
-      <w:r>
-        <w:rPr>
-          <w:color w:val="0000FF"/>
-        </w:rPr>
-        <w:fldChar w:fldCharType="end"/>
-      </w:r>
-      <w:r>
-        <w:rPr>
-          <w:color w:val="0000FF"/>
-        </w:rPr>
-        <w:t xml:space="preserve"> (Table S2). The data types included whole-genome sequencing, low-coverage whole-genome sequencing, exome capture, and restriction site-associated DNA (RAD) sequencing. When more than two populations were sampled, we randomly selected two with 30 individuals per population for filtering. Populations with fewer than 30 individuals were not sub-sampled. For datasets where it was possible, we also applied GATK’s suggested hard-filters</w:t>
-      </w:r>
-      <w:r>
-        <w:rPr>
-          <w:color w:val="0000FF"/>
-        </w:rPr>
-        <w:fldChar w:fldCharType="begin"/>
-      </w:r>
-      <w:r>
-        <w:rPr>
-          <w:color w:val="0000FF"/>
-        </w:rPr>
-        <w:instrText xml:space="preserve"> ADDIN ZOTERO_ITEM CSL_CITATION {"citationID":"I75l0nh3","properties":{"formattedCitation":"\\super 11\\nosupersub{}","plainCitation":"11","noteIndex":0},"citationItems":[{"id":5559,"uris":["http://zotero.org/users/10196124/items/7PA89G4M"],"itemData":{"id":5559,"type":"book","ISBN":"1-4919-7516-4","note":"Citation Key: vanderauweraGenomicsCloudUsing2020a","publisher":"O'Reilly Media","title":"Genomics in the cloud: using Docker, GATK, and WDL in Terra","author":[{"family":"Van der Auwera","given":"Geraldine A"},{"family":"O'Connor","given":"Brian D"}],"issued":{"date-parts":[["2020"]]},"citation-key":"vanderauweraGenomicsCloudUsing2020a"}}],"schema":"https://github.com/citation-style-language/schema/raw/master/csl-citation.json"} </w:instrText>
-      </w:r>
-      <w:r>
-        <w:rPr>
-          <w:color w:val="0000FF"/>
-        </w:rPr>
-        <w:fldChar w:fldCharType="separate"/>
-      </w:r>
-      <w:r>
-        <w:rPr>
-          <w:vertAlign w:val="superscript"/>
-        </w:rPr>
-        <w:t>11</w:t>
-      </w:r>
-      <w:r>
-        <w:rPr>
-          <w:color w:val="0000FF"/>
-        </w:rPr>
-        <w:fldChar w:fldCharType="end"/>
-      </w:r>
-      <w:r>
-        <w:rPr>
-          <w:color w:val="0000FF"/>
-        </w:rPr>
-        <w:t xml:space="preserve"> (QD &gt; 2, FS &lt; 60, SOR &gt; 3, MQ &gt; 40, </w:t>
-      </w:r>
-      <w:proofErr w:type="spellStart"/>
-      <w:r>
-        <w:rPr>
-          <w:color w:val="0000FF"/>
-        </w:rPr>
-        <w:t>MQRankSum</w:t>
-      </w:r>
-      <w:proofErr w:type="spellEnd"/>
-      <w:r>
-        <w:rPr>
-          <w:color w:val="0000FF"/>
-        </w:rPr>
-        <w:t xml:space="preserve"> &gt; -12.5, </w:t>
-      </w:r>
-      <w:proofErr w:type="spellStart"/>
-      <w:r>
-        <w:rPr>
-          <w:color w:val="0000FF"/>
-        </w:rPr>
-        <w:t>ReadPosRankSum</w:t>
-      </w:r>
-      <w:proofErr w:type="spellEnd"/>
-      <w:r>
-        <w:rPr>
-          <w:color w:val="0000FF"/>
-        </w:rPr>
-        <w:t xml:space="preserve"> &lt; -8) and a genotype quality (GQ) cutoff of 13 prior to filtering.</w:t>
+        <w:t xml:space="preserve"> (QD &gt; 2, FS &lt; 60, SOR &gt; 3, MQ &gt; 40, MQRankSum &gt; -12.5, ReadPosRankSum &lt; -8) and a genotype quality (GQ) cutoff of 13 prior to filtering.</w:t>
       </w:r>
     </w:p>
     <w:p>
@@ -970,126 +879,108 @@
         </w:rPr>
         <w:t xml:space="preserve">We used the </w:t>
       </w:r>
-      <w:proofErr w:type="spellStart"/>
       <w:r>
         <w:rPr>
           <w:i/>
           <w:color w:val="0000FF"/>
         </w:rPr>
-        <w:t>scrm</w:t>
-      </w:r>
-      <w:proofErr w:type="spellEnd"/>
+        <w:t xml:space="preserve">scrm </w:t>
+      </w:r>
+      <w:r>
+        <w:rPr>
+          <w:color w:val="0000FF"/>
+        </w:rPr>
+        <w:t>coalescent simulator</w:t>
+      </w:r>
+      <w:r>
+        <w:rPr>
+          <w:color w:val="0000FF"/>
+        </w:rPr>
+        <w:fldChar w:fldCharType="begin"/>
+      </w:r>
+      <w:r>
+        <w:rPr>
+          <w:color w:val="0000FF"/>
+        </w:rPr>
+        <w:instrText xml:space="preserve"> ADDIN ZOTERO_ITEM CSL_CITATION {"citationID":"uacdVD5x","properties":{"formattedCitation":"\\super 12\\nosupersub{}","plainCitation":"12","noteIndex":0},"citationItems":[{"id":2112,"uris":["http://zotero.org/users/10196124/items/WC9JDU69"],"itemData":{"id":2112,"type":"article-journal","abstract":"Motivation: Coalescent-based simulation software for genomic sequences allows the efficient in silico generation of short- and medium-sized genetic sequences. However, the simulation of genome-size datasets as produced by next-generation sequencing is currently only possible using fairly crude approximations.Results: We present the sequential coalescent with recombination model (SCRM), a new method that efficiently and accurately approximates the coalescent with recombination, closing the gap between current approximations and the exact model. We present an efficient implementation and show that it can simulate genomic-scale datasets with an essentially correct linkage structure.Availability and implementation: The open source implementation scrm is freely available at https://scrm.github.io under the conditions of the GPLv3 license.Contact:staab@bio.lmu.de or gerton.lunter@well.ox.ac.uk.Supplementary information:Supplementary data are available at Bioinformatics online.","container-title":"Bioinformatics","ISSN":"1367-4803","issue":"10","note":"Citation Key: Staab2015","page":"1680-1682","title":"scrm: efficiently simulating long sequences using the approximated coalescent with recombination","volume":"31","author":[{"family":"Staab","given":"Paul R"},{"family":"Zhu","given":"Sha"},{"family":"Metzler","given":"Dirk"},{"family":"Lunter","given":"Gerton"}],"issued":{"date-parts":[["2015",5,15]]},"citation-key":"Staab2015"}}],"schema":"https://github.com/citation-style-language/schema/raw/master/csl-citation.json"} </w:instrText>
+      </w:r>
+      <w:r>
+        <w:rPr>
+          <w:color w:val="0000FF"/>
+        </w:rPr>
+        <w:fldChar w:fldCharType="separate"/>
+      </w:r>
+      <w:r>
+        <w:rPr>
+          <w:vertAlign w:val="superscript"/>
+        </w:rPr>
+        <w:t>12</w:t>
+      </w:r>
+      <w:r>
+        <w:rPr>
+          <w:color w:val="0000FF"/>
+        </w:rPr>
+        <w:fldChar w:fldCharType="end"/>
+      </w:r>
+      <w:r>
+        <w:rPr>
+          <w:color w:val="0000FF"/>
+        </w:rPr>
+        <w:t xml:space="preserve"> via the </w:t>
+      </w:r>
       <w:r>
         <w:rPr>
           <w:i/>
           <w:color w:val="0000FF"/>
         </w:rPr>
+        <w:t xml:space="preserve">coala </w:t>
+      </w:r>
+      <w:r>
+        <w:rPr>
+          <w:color w:val="0000FF"/>
+        </w:rPr>
+        <w:t>R package</w:t>
+      </w:r>
+      <w:r>
+        <w:rPr>
+          <w:color w:val="0000FF"/>
+        </w:rPr>
+        <w:fldChar w:fldCharType="begin"/>
+      </w:r>
+      <w:r>
+        <w:rPr>
+          <w:color w:val="0000FF"/>
+        </w:rPr>
+        <w:instrText xml:space="preserve"> ADDIN ZOTERO_ITEM CSL_CITATION {"citationID":"t8BbfIgS","properties":{"formattedCitation":"\\super 13\\nosupersub{}","plainCitation":"13","noteIndex":0},"citationItems":[{"id":5655,"uris":["http://zotero.org/users/10196124/items/JD9FUB2V"],"itemData":{"id":5655,"type":"article-journal","abstract":"Summary: Simulation programs based on the coalescent efficiently generate genetic data according to a given model of evolution. We present coala, an R package for calling coalescent simulators with a unified syntax. It can execute simulations with several programs, calculate additional summary statistics and combine multiple simulations to create biologically more realistic data.Availability and implementation: The package is publicly available on CRAN and on https://github.com/statgenlmu/coala under the conditions of the MIT license.Contact:  metzler@bio.lmu.de","container-title":"Bioinformatics","DOI":"10.1093/bioinformatics/btw098","ISSN":"1367-4803","issue":"12","journalAbbreviation":"Bioinformatics","page":"1903-1904","title":"Coala: an R framework for coalescent simulation","volume":"32","author":[{"family":"Staab","given":"Paul R."},{"family":"Metzler","given":"Dirk"}],"issued":{"date-parts":[["2016",6,15]]},"citation-key":"staabCoalaFrameworkCoalescent2016"}}],"schema":"https://github.com/citation-style-language/schema/raw/master/csl-citation.json"} </w:instrText>
+      </w:r>
+      <w:r>
+        <w:rPr>
+          <w:color w:val="0000FF"/>
+        </w:rPr>
+        <w:fldChar w:fldCharType="separate"/>
+      </w:r>
+      <w:r>
+        <w:rPr>
+          <w:vertAlign w:val="superscript"/>
+        </w:rPr>
+        <w:t>13</w:t>
+      </w:r>
+      <w:r>
+        <w:rPr>
+          <w:color w:val="0000FF"/>
+        </w:rPr>
+        <w:fldChar w:fldCharType="end"/>
+      </w:r>
+      <w:r>
+        <w:rPr>
+          <w:color w:val="0000FF"/>
+        </w:rPr>
         <w:t xml:space="preserve"> </w:t>
       </w:r>
       <w:r>
         <w:rPr>
           <w:color w:val="0000FF"/>
         </w:rPr>
-        <w:t>coalescent simulator</w:t>
-      </w:r>
-      <w:r>
-        <w:rPr>
-          <w:color w:val="0000FF"/>
-        </w:rPr>
-        <w:fldChar w:fldCharType="begin"/>
-      </w:r>
-      <w:r>
-        <w:rPr>
-          <w:color w:val="0000FF"/>
-        </w:rPr>
-        <w:instrText xml:space="preserve"> ADDIN ZOTERO_ITEM CSL_CITATION {"citationID":"uacdVD5x","properties":{"formattedCitation":"\\super 12\\nosupersub{}","plainCitation":"12","noteIndex":0},"citationItems":[{"id":2112,"uris":["http://zotero.org/users/10196124/items/WC9JDU69"],"itemData":{"id":2112,"type":"article-journal","abstract":"Motivation: Coalescent-based simulation software for genomic sequences allows the efficient in silico generation of short- and medium-sized genetic sequences. However, the simulation of genome-size datasets as produced by next-generation sequencing is currently only possible using fairly crude approximations.Results: We present the sequential coalescent with recombination model (SCRM), a new method that efficiently and accurately approximates the coalescent with recombination, closing the gap between current approximations and the exact model. We present an efficient implementation and show that it can simulate genomic-scale datasets with an essentially correct linkage structure.Availability and implementation: The open source implementation scrm is freely available at https://scrm.github.io under the conditions of the GPLv3 license.Contact:staab@bio.lmu.de or gerton.lunter@well.ox.ac.uk.Supplementary information:Supplementary data are available at Bioinformatics online.","container-title":"Bioinformatics","ISSN":"1367-4803","issue":"10","note":"Citation Key: Staab2015","page":"1680-1682","title":"scrm: efficiently simulating long sequences using the approximated coalescent with recombination","volume":"31","author":[{"family":"Staab","given":"Paul R"},{"family":"Zhu","given":"Sha"},{"family":"Metzler","given":"Dirk"},{"family":"Lunter","given":"Gerton"}],"issued":{"date-parts":[["2015",5,15]]},"citation-key":"Staab2015"}}],"schema":"https://github.com/citation-style-language/schema/raw/master/csl-citation.json"} </w:instrText>
-      </w:r>
-      <w:r>
-        <w:rPr>
-          <w:color w:val="0000FF"/>
-        </w:rPr>
-        <w:fldChar w:fldCharType="separate"/>
-      </w:r>
-      <w:r>
-        <w:rPr>
-          <w:vertAlign w:val="superscript"/>
-        </w:rPr>
-        <w:t>12</w:t>
-      </w:r>
-      <w:r>
-        <w:rPr>
-          <w:color w:val="0000FF"/>
-        </w:rPr>
-        <w:fldChar w:fldCharType="end"/>
-      </w:r>
-      <w:r>
-        <w:rPr>
-          <w:color w:val="0000FF"/>
-        </w:rPr>
-        <w:t xml:space="preserve"> via the </w:t>
-      </w:r>
-      <w:proofErr w:type="spellStart"/>
-      <w:r>
-        <w:rPr>
-          <w:i/>
-          <w:color w:val="0000FF"/>
-        </w:rPr>
-        <w:t>coala</w:t>
-      </w:r>
-      <w:proofErr w:type="spellEnd"/>
-      <w:r>
-        <w:rPr>
-          <w:i/>
-          <w:color w:val="0000FF"/>
-        </w:rPr>
-        <w:t xml:space="preserve"> </w:t>
-      </w:r>
-      <w:r>
-        <w:rPr>
-          <w:color w:val="0000FF"/>
-        </w:rPr>
-        <w:t>R package</w:t>
-      </w:r>
-      <w:r>
-        <w:rPr>
-          <w:color w:val="0000FF"/>
-        </w:rPr>
-        <w:fldChar w:fldCharType="begin"/>
-      </w:r>
-      <w:r>
-        <w:rPr>
-          <w:color w:val="0000FF"/>
-        </w:rPr>
-        <w:instrText xml:space="preserve"> ADDIN ZOTERO_ITEM CSL_CITATION {"citationID":"t8BbfIgS","properties":{"formattedCitation":"\\super 13\\nosupersub{}","plainCitation":"13","noteIndex":0},"citationItems":[{"id":5655,"uris":["http://zotero.org/users/10196124/items/JD9FUB2V"],"itemData":{"id":5655,"type":"article-journal","abstract":"Summary: Simulation programs based on the coalescent efficiently generate genetic data according to a given model of evolution. We present coala, an R package for calling coalescent simulators with a unified syntax. It can execute simulations with several programs, calculate additional summary statistics and combine multiple simulations to create biologically more realistic data.Availability and implementation: The package is publicly available on CRAN and on https://github.com/statgenlmu/coala under the conditions of the MIT license.Contact:  metzler@bio.lmu.de","container-title":"Bioinformatics","DOI":"10.1093/bioinformatics/btw098","ISSN":"1367-4803","issue":"12","journalAbbreviation":"Bioinformatics","page":"1903-1904","title":"Coala: an R framework for coalescent simulation","volume":"32","author":[{"family":"Staab","given":"Paul R."},{"family":"Metzler","given":"Dirk"}],"issued":{"date-parts":[["2016",6,15]]},"citation-key":"staabCoalaFrameworkCoalescent2016"}}],"schema":"https://github.com/citation-style-language/schema/raw/master/csl-citation.json"} </w:instrText>
-      </w:r>
-      <w:r>
-        <w:rPr>
-          <w:color w:val="0000FF"/>
-        </w:rPr>
-        <w:fldChar w:fldCharType="separate"/>
-      </w:r>
-      <w:r>
-        <w:rPr>
-          <w:vertAlign w:val="superscript"/>
-        </w:rPr>
-        <w:t>13</w:t>
-      </w:r>
-      <w:r>
-        <w:rPr>
-          <w:color w:val="0000FF"/>
-        </w:rPr>
-        <w:fldChar w:fldCharType="end"/>
-      </w:r>
-      <w:r>
-        <w:rPr>
-          <w:color w:val="0000FF"/>
-        </w:rPr>
-        <w:t xml:space="preserve"> </w:t>
-      </w:r>
-      <w:r>
-        <w:rPr>
-          <w:color w:val="0000FF"/>
-        </w:rPr>
         <w:t xml:space="preserve">to simulate three genomic datasets under three different demographic histories: a neutral (static) scenario, a recent population bottleneck, and a recent population expansion (Table S3). For each model, we simulated three populations, all of which descended from a common ancestral population which split 1,000 generations before present to form populations A and (B + C). Populations B and C then split from each other 500 generations later. Population C then remained static for 450 generations, after which it either continued without change (neutral/static model), declined exponentially over five generations to 1/20th its original size (bottleneck model), or </w:t>
       </w:r>
       <w:r>
@@ -1097,21 +988,7 @@
           <w:color w:val="0000FF"/>
         </w:rPr>
         <w:lastRenderedPageBreak/>
-        <w:t xml:space="preserve">exponentially expanded ten-fold over the same </w:t>
-      </w:r>
-      <w:proofErr w:type="gramStart"/>
-      <w:r>
-        <w:rPr>
-          <w:color w:val="0000FF"/>
-        </w:rPr>
-        <w:t>time-frame</w:t>
-      </w:r>
-      <w:proofErr w:type="gramEnd"/>
-      <w:r>
-        <w:rPr>
-          <w:color w:val="0000FF"/>
-        </w:rPr>
-        <w:t xml:space="preserve"> (expansion model). Prior to demographic changes, all populations were held at a constant effective population size of 10,000. Gene flow between populations B and C was allowed following the population split at a rate of 0.1 migrants per generation. For each model, we sampled 30 individuals from populations B and C at the end of the simulation for 10 chromosomes, each with a length of 10mb and a recombination rate averaging at one per chromosome per cross per generation. Population C was used for all further analyses except </w:t>
+        <w:t xml:space="preserve">exponentially expanded ten-fold over the same time-frame (expansion model). Prior to demographic changes, all populations were held at a constant effective population size of 10,000. Gene flow between populations B and C was allowed following the population split at a rate of 0.1 migrants per generation. For each model, we sampled 30 individuals from populations B and C at the end of the simulation for 10 chromosomes, each with a length of 10mb and a recombination rate averaging at one per chromosome per cross per generation. Population C was used for all further analyses except </w:t>
       </w:r>
       <w:r>
         <w:rPr>
@@ -1153,21 +1030,12 @@
         </w:sdtPr>
         <w:sdtContent/>
       </w:sdt>
-      <w:proofErr w:type="spellStart"/>
       <w:r>
         <w:rPr>
           <w:i/>
           <w:color w:val="0000FF"/>
         </w:rPr>
-        <w:t>msms</w:t>
-      </w:r>
-      <w:proofErr w:type="spellEnd"/>
-      <w:r>
-        <w:rPr>
-          <w:i/>
-          <w:color w:val="0000FF"/>
-        </w:rPr>
-        <w:t xml:space="preserve"> </w:t>
+        <w:t xml:space="preserve">msms </w:t>
       </w:r>
       <w:r>
         <w:rPr>
@@ -1185,7 +1053,7 @@
         <w:rPr>
           <w:color w:val="0000FF"/>
         </w:rPr>
-        <w:instrText xml:space="preserve"> ADDIN ZOTERO_ITEM CSL_CITATION {"citationID":"HZYPaMzJ","properties":{"formattedCitation":"\\super 14\\nosupersub{}","plainCitation":"14","noteIndex":0},"citationItems":[{"id":5656,"uris":["http://zotero.org/users/10196124/items/3NFJLS4L"],"itemData":{"id":5656,"type":"article-journal","abstract":"Motivation: We have implemented a coalescent simulation program for a structured population with selection at a single diploid locus. The program includes the functionality of the simulator ms to model population structure and demography, but adds a model for deme- and time-dependent selection using forward simulations. The program can be used, e.g. to study hard and soft selective sweeps in structured populations or the genetic footprint of local adaptation. The implementation is designed to be easily extendable and widely deployable. The interface and output format are compatible with ms. Performance is comparable even with selection included.Availability: The program is freely available from http://www.mabs.at/ewing/msms/ along with manuals and examples. The source is freely available under a GPL type license.Contact:  gregory.ewing@univie.ac.atSupplementary information:  Supplementary data are available at Bioinformatics online.","container-title":"Bioinformatics","DOI":"10.1093/bioinformatics/btq322","ISSN":"1367-4803","issue":"16","journalAbbreviation":"Bioinformatics","page":"2064-2065","title":"MSMS: a coalescent simulation program including recombination, demographic structure and selection at a single locus","volume":"26","author":[{"family":"Ewing","given":"Gregory"},{"family":"Hermisson","given":"Joachim"}],"issued":{"date-parts":[["2010",8,15]]},"citation-key":"ewingMSMSCoalescentSimulation2010"}}],"schema":"https://github.com/citation-style-language/schema/raw/master/csl-citation.json"} </w:instrText>
+        <w:instrText xml:space="preserve"> ADDIN ZOTERO_ITEM CSL_CITATION {"citationID":"HZYPaMzJ","properties":{"formattedCitation":"\\super 14\\nosupersub{}","plainCitation":"14","noteIndex":0},"citationItems":[{"id":5656,"uris":["http://zotero.org/users/10196124/items/3NFJLS4L"],"itemData":{"id":5656,"type":"article-journal","abstract":"Motivation: We have implemented a coalescent simulation program for a structured population with selection at a single diploid locus. The program includes the functionality of the simulator ms to model population structure and demography, but adds a model for deme- and time-dependent selection using forward simulations. The program can be used, e.g. to study hard and soft selective sweeps in structured populations or the genetic footprint of local adaptation. The implementation is designed to be easily extendable and widely deployable. The interface and output format are compatible with ms. Performance is comparable even with selection included.Availability: The program is freely available from http://www.mabs.at/ewing/msms/ along with manuals and examples. The source is freely available under a GPL type license.Contact:  gregory.ewing@univie.ac.atSupplementary information:  Supplementary data are available at Bioinformatics online.","container-title":"Bioinformatics","DOI":"10.1093/bioinformatics/btq322","ISSN":"1367-4803","issue":"16","journalAbbreviation":"Bioinformatics","note":"Citation Key: ewingMSMSCoalescentSimulation2010","page":"2064-2065","title":"MSMS: a coalescent simulation program including recombination, demographic structure and selection at a single locus","volume":"26","author":[{"family":"Ewing","given":"Gregory"},{"family":"Hermisson","given":"Joachim"}],"issued":{"date-parts":[["2010",8,15]]},"citation-key":"ewingMSMSCoalescentSimulation2010"}}],"schema":"https://github.com/citation-style-language/schema/raw/master/csl-citation.json"} </w:instrText>
       </w:r>
       <w:r>
         <w:rPr>
@@ -1310,7 +1178,6 @@
         </w:rPr>
         <w:t xml:space="preserve">We filtered each empirical and simulated dataset with a range of different filters and thresholds using the </w:t>
       </w:r>
-      <w:proofErr w:type="spellStart"/>
       <w:r>
         <w:rPr>
           <w:i/>
@@ -1318,14 +1185,12 @@
         </w:rPr>
         <w:t>filter_snps</w:t>
       </w:r>
-      <w:proofErr w:type="spellEnd"/>
       <w:r>
         <w:rPr>
           <w:color w:val="0000FF"/>
         </w:rPr>
         <w:t xml:space="preserve"> function in the </w:t>
       </w:r>
-      <w:proofErr w:type="spellStart"/>
       <w:r>
         <w:rPr>
           <w:i/>
@@ -1333,7 +1198,6 @@
         </w:rPr>
         <w:t>snpR</w:t>
       </w:r>
-      <w:proofErr w:type="spellEnd"/>
       <w:r>
         <w:rPr>
           <w:color w:val="0000FF"/>
@@ -1400,7 +1264,6 @@
         </w:rPr>
         <w:t>MAF (</w:t>
       </w:r>
-      <w:proofErr w:type="spellStart"/>
       <w:r>
         <w:rPr>
           <w:i/>
@@ -1408,28 +1271,18 @@
         </w:rPr>
         <w:t>maf</w:t>
       </w:r>
-      <w:proofErr w:type="spellEnd"/>
       <w:r>
         <w:rPr>
           <w:color w:val="0000FF"/>
         </w:rPr>
         <w:t>): 0.02–0.01 in 0.01 increments using within-group filtering (</w:t>
       </w:r>
-      <w:proofErr w:type="spellStart"/>
       <w:r>
         <w:rPr>
           <w:i/>
           <w:color w:val="0000FF"/>
         </w:rPr>
-        <w:t>maf_facets</w:t>
-      </w:r>
-      <w:proofErr w:type="spellEnd"/>
-      <w:r>
-        <w:rPr>
-          <w:i/>
-          <w:color w:val="0000FF"/>
-        </w:rPr>
-        <w:t xml:space="preserve"> = “pop”</w:t>
+        <w:t>maf_facets = “pop”</w:t>
       </w:r>
       <w:r>
         <w:rPr>
@@ -1475,7 +1328,6 @@
         </w:rPr>
         <w:t>HWP (</w:t>
       </w:r>
-      <w:proofErr w:type="spellStart"/>
       <w:r>
         <w:rPr>
           <w:i/>
@@ -1483,7 +1335,6 @@
         </w:rPr>
         <w:t>hwe</w:t>
       </w:r>
-      <w:proofErr w:type="spellEnd"/>
       <w:r>
         <w:rPr>
           <w:color w:val="0000FF"/>
@@ -1542,21 +1393,12 @@
         </w:rPr>
         <w:t>, and so on) using within-group filtering (</w:t>
       </w:r>
-      <w:proofErr w:type="spellStart"/>
       <w:r>
         <w:rPr>
           <w:i/>
           <w:color w:val="0000FF"/>
         </w:rPr>
-        <w:t>hwe_facets</w:t>
-      </w:r>
-      <w:proofErr w:type="spellEnd"/>
-      <w:r>
-        <w:rPr>
-          <w:i/>
-          <w:color w:val="0000FF"/>
-        </w:rPr>
-        <w:t xml:space="preserve"> = “pop”</w:t>
+        <w:t>hwe_facets = “pop”</w:t>
       </w:r>
       <w:r>
         <w:rPr>
@@ -1631,7 +1473,6 @@
         </w:rPr>
         <w:t>Required % individuals genotyped (</w:t>
       </w:r>
-      <w:proofErr w:type="spellStart"/>
       <w:r>
         <w:rPr>
           <w:i/>
@@ -1639,7 +1480,6 @@
         </w:rPr>
         <w:t>min_ind</w:t>
       </w:r>
-      <w:proofErr w:type="spellEnd"/>
       <w:r>
         <w:rPr>
           <w:color w:val="0000FF"/>
@@ -1663,7 +1503,6 @@
         </w:rPr>
         <w:t>Required % loci genotyped (</w:t>
       </w:r>
-      <w:proofErr w:type="spellStart"/>
       <w:r>
         <w:rPr>
           <w:i/>
@@ -1671,7 +1510,6 @@
         </w:rPr>
         <w:t>min_loci</w:t>
       </w:r>
-      <w:proofErr w:type="spellEnd"/>
       <w:r>
         <w:rPr>
           <w:color w:val="0000FF"/>
@@ -1710,21 +1548,12 @@
         </w:rPr>
         <w:t>MAF = 0, MGC = 1. Note: MGC = 1 (</w:t>
       </w:r>
-      <w:proofErr w:type="spellStart"/>
       <w:r>
         <w:rPr>
           <w:i/>
           <w:color w:val="0000FF"/>
         </w:rPr>
-        <w:t>mgc</w:t>
-      </w:r>
-      <w:proofErr w:type="spellEnd"/>
-      <w:r>
-        <w:rPr>
-          <w:i/>
-          <w:color w:val="0000FF"/>
-        </w:rPr>
-        <w:t xml:space="preserve"> = 1</w:t>
+        <w:t>mgc = 1</w:t>
       </w:r>
       <w:r>
         <w:rPr>
@@ -2126,21 +1955,7 @@
         <w:rPr>
           <w:color w:val="0000FF"/>
         </w:rPr>
-        <w:t xml:space="preserve">for each population or pair of populations (where applicable). We also conducted Principal Component Analysis using the </w:t>
-      </w:r>
-      <w:proofErr w:type="spellStart"/>
-      <w:r>
-        <w:rPr>
-          <w:color w:val="0000FF"/>
-        </w:rPr>
-        <w:t>smartPCA</w:t>
-      </w:r>
-      <w:proofErr w:type="spellEnd"/>
-      <w:r>
-        <w:rPr>
-          <w:color w:val="0000FF"/>
-        </w:rPr>
-        <w:t xml:space="preserve"> approach</w:t>
+        <w:t>for each population or pair of populations (where applicable). We also conducted Principal Component Analysis using the smartPCA approach</w:t>
       </w:r>
       <w:r>
         <w:rPr>
@@ -2237,21 +2052,7 @@
         <w:rPr>
           <w:color w:val="0000FF"/>
         </w:rPr>
-        <w:t xml:space="preserve">) for each population in each dataset using the LD method in the </w:t>
-      </w:r>
-      <w:proofErr w:type="spellStart"/>
-      <w:r>
-        <w:rPr>
-          <w:color w:val="0000FF"/>
-        </w:rPr>
-        <w:t>NeEstimator</w:t>
-      </w:r>
-      <w:proofErr w:type="spellEnd"/>
-      <w:r>
-        <w:rPr>
-          <w:color w:val="0000FF"/>
-        </w:rPr>
-        <w:t xml:space="preserve"> software</w:t>
+        <w:t>) for each population in each dataset using the LD method in the NeEstimator software</w:t>
       </w:r>
       <w:r>
         <w:rPr>
@@ -2289,21 +2090,12 @@
         </w:rPr>
         <w:t xml:space="preserve"> using only loci pairs on different chromosomes or scaffolds. All analyses were performed using the </w:t>
       </w:r>
-      <w:proofErr w:type="spellStart"/>
       <w:r>
         <w:rPr>
           <w:i/>
           <w:color w:val="0000FF"/>
         </w:rPr>
-        <w:t>snpR</w:t>
-      </w:r>
-      <w:proofErr w:type="spellEnd"/>
-      <w:r>
-        <w:rPr>
-          <w:i/>
-          <w:color w:val="0000FF"/>
-        </w:rPr>
-        <w:t xml:space="preserve"> </w:t>
+        <w:t xml:space="preserve">snpR </w:t>
       </w:r>
       <w:r>
         <w:rPr>
@@ -2786,7 +2578,7 @@
           <w:i/>
           <w:iCs/>
         </w:rPr>
-        <w:t>Genomics in the cloud: using Docker, GATK, and WDL in Terra</w:t>
+        <w:t>Genomics in the Cloud: Using Docker, GATK, and WDL in Terra</w:t>
       </w:r>
       <w:r>
         <w:t>. (O’Reilly Media, 2020).</w:t>
@@ -3189,6 +2981,40 @@
     </w:p>
     <w:p>
       <w:pPr>
+        <w:pStyle w:val="Bibliography"/>
+      </w:pPr>
+      <w:r>
+        <w:lastRenderedPageBreak/>
+        <w:t>24.</w:t>
+      </w:r>
+      <w:r>
+        <w:tab/>
+        <w:t xml:space="preserve">Li, M.-X., Yeung, J. M. Y., Cherny, S. S. &amp; Sham, P. C. Evaluating the effective numbers of independent tests and significant p-value thresholds in commercial genotyping arrays and public imputation reference datasets. </w:t>
+      </w:r>
+      <w:r>
+        <w:rPr>
+          <w:i/>
+          <w:iCs/>
+        </w:rPr>
+        <w:t>Human Genetics</w:t>
+      </w:r>
+      <w:r>
+        <w:t xml:space="preserve"> </w:t>
+      </w:r>
+      <w:r>
+        <w:rPr>
+          <w:b/>
+          <w:bCs/>
+        </w:rPr>
+        <w:t>131</w:t>
+      </w:r>
+      <w:r>
+        <w:t>, 747–756 (2012).</w:t>
+      </w:r>
+    </w:p>
+    <w:p>
+      <w:pPr>
+        <w:suppressLineNumbers/>
         <w:ind w:firstLine="0"/>
       </w:pPr>
       <w:r>
@@ -3383,14 +3209,12 @@
                 <w:i/>
               </w:rPr>
             </w:pPr>
-            <w:proofErr w:type="spellStart"/>
             <w:r>
               <w:rPr>
                 <w:i/>
               </w:rPr>
               <w:t>i</w:t>
             </w:r>
-            <w:proofErr w:type="spellEnd"/>
           </w:p>
         </w:tc>
         <w:tc>
@@ -3459,14 +3283,12 @@
               <w:ind w:firstLine="0"/>
               <w:contextualSpacing/>
             </w:pPr>
-            <w:proofErr w:type="spellStart"/>
             <w:r>
               <w:rPr>
                 <w:i/>
               </w:rPr>
               <w:t>i</w:t>
             </w:r>
-            <w:proofErr w:type="spellEnd"/>
           </w:p>
         </w:tc>
         <w:tc>
@@ -3487,15 +3309,7 @@
               <w:contextualSpacing/>
             </w:pPr>
             <w:r>
-              <w:t>Removal of guanines (“</w:t>
-            </w:r>
-            <w:proofErr w:type="gramStart"/>
-            <w:r>
-              <w:t>G”s</w:t>
-            </w:r>
-            <w:proofErr w:type="gramEnd"/>
-            <w:r>
-              <w:t>) erroneously called at the ends of reads on certain sequencing platforms. </w:t>
+              <w:t>Removal of guanines (“G”s) erroneously called at the ends of reads on certain sequencing platforms. </w:t>
             </w:r>
           </w:p>
         </w:tc>
@@ -3543,14 +3357,12 @@
               <w:ind w:firstLine="0"/>
               <w:contextualSpacing/>
             </w:pPr>
-            <w:proofErr w:type="spellStart"/>
             <w:r>
               <w:rPr>
                 <w:i/>
               </w:rPr>
               <w:t>i</w:t>
             </w:r>
-            <w:proofErr w:type="spellEnd"/>
           </w:p>
         </w:tc>
         <w:tc>
@@ -3619,14 +3431,12 @@
               <w:ind w:firstLine="0"/>
               <w:contextualSpacing/>
             </w:pPr>
-            <w:proofErr w:type="spellStart"/>
             <w:r>
               <w:rPr>
                 <w:i/>
               </w:rPr>
               <w:t>i</w:t>
             </w:r>
-            <w:proofErr w:type="spellEnd"/>
           </w:p>
         </w:tc>
         <w:tc>
@@ -3674,15 +3484,7 @@
               <w:contextualSpacing/>
             </w:pPr>
             <w:r>
-              <w:t>Read K-</w:t>
-            </w:r>
-            <w:proofErr w:type="spellStart"/>
-            <w:r>
-              <w:t>mer</w:t>
-            </w:r>
-            <w:proofErr w:type="spellEnd"/>
-            <w:r>
-              <w:t xml:space="preserve"> distribution</w:t>
+              <w:t>Read K-mer distribution</w:t>
             </w:r>
           </w:p>
         </w:tc>
@@ -3703,19 +3505,11 @@
               <w:ind w:firstLine="0"/>
               <w:contextualSpacing/>
             </w:pPr>
-            <w:proofErr w:type="spellStart"/>
             <w:r>
               <w:rPr>
                 <w:i/>
               </w:rPr>
-              <w:t>i</w:t>
-            </w:r>
-            <w:proofErr w:type="spellEnd"/>
-            <w:r>
-              <w:rPr>
-                <w:i/>
-              </w:rPr>
-              <w:t>, ii</w:t>
+              <w:t>i, ii</w:t>
             </w:r>
           </w:p>
         </w:tc>
@@ -3737,15 +3531,7 @@
               <w:contextualSpacing/>
             </w:pPr>
             <w:r>
-              <w:t>Removal of reads with too many very common or rare runs of base-pairs (K-</w:t>
-            </w:r>
-            <w:proofErr w:type="spellStart"/>
-            <w:r>
-              <w:t>mers</w:t>
-            </w:r>
-            <w:proofErr w:type="spellEnd"/>
-            <w:r>
-              <w:t>).</w:t>
+              <w:t>Removal of reads with too many very common or rare runs of base-pairs (K-mers).</w:t>
             </w:r>
           </w:p>
         </w:tc>
@@ -3793,19 +3579,11 @@
               <w:ind w:firstLine="0"/>
               <w:contextualSpacing/>
             </w:pPr>
-            <w:proofErr w:type="spellStart"/>
             <w:r>
               <w:rPr>
                 <w:i/>
               </w:rPr>
-              <w:t>i</w:t>
-            </w:r>
-            <w:proofErr w:type="spellEnd"/>
-            <w:r>
-              <w:rPr>
-                <w:i/>
-              </w:rPr>
-              <w:t>, ii</w:t>
+              <w:t>i, ii</w:t>
             </w:r>
           </w:p>
         </w:tc>
@@ -5744,13 +5522,8 @@
               <w:ind w:firstLine="0"/>
               <w:contextualSpacing/>
             </w:pPr>
-            <w:proofErr w:type="spellStart"/>
-            <w:r>
-              <w:t>Mislabeling</w:t>
-            </w:r>
-            <w:proofErr w:type="spellEnd"/>
-            <w:r>
-              <w:t>/Contamination</w:t>
+            <w:r>
+              <w:t>Mislabeling/Contamination</w:t>
             </w:r>
           </w:p>
         </w:tc>
@@ -5802,15 +5575,7 @@
               <w:contextualSpacing/>
             </w:pPr>
             <w:r>
-              <w:t xml:space="preserve">Removal of individuals or loci that are likely </w:t>
-            </w:r>
-            <w:proofErr w:type="spellStart"/>
-            <w:r>
-              <w:t>mislabled</w:t>
-            </w:r>
-            <w:proofErr w:type="spellEnd"/>
-            <w:r>
-              <w:t>, contaminated, or have similar issues. Can often be identified via PCA and other comparative analyses.</w:t>
+              <w:t>Removal of individuals or loci that are likely mislabled, contaminated, or have similar issues. Can often be identified via PCA and other comparative analyses.</w:t>
             </w:r>
           </w:p>
         </w:tc>
@@ -5884,15 +5649,7 @@
               <w:contextualSpacing/>
             </w:pPr>
             <w:r>
-              <w:t xml:space="preserve">Removal of loci from genomic regions with unexpected </w:t>
-            </w:r>
-            <w:proofErr w:type="spellStart"/>
-            <w:r>
-              <w:t>transition:transversion</w:t>
-            </w:r>
-            <w:proofErr w:type="spellEnd"/>
-            <w:r>
-              <w:t xml:space="preserve"> ratios.</w:t>
+              <w:t>Removal of loci from genomic regions with unexpected transition:transversion ratios.</w:t>
             </w:r>
           </w:p>
         </w:tc>
@@ -6016,14 +5773,12 @@
         <w:contextualSpacing/>
         <w:jc w:val="both"/>
       </w:pPr>
-      <w:proofErr w:type="spellStart"/>
       <w:r>
         <w:rPr>
           <w:i/>
         </w:rPr>
         <w:t>i</w:t>
       </w:r>
-      <w:proofErr w:type="spellEnd"/>
       <w:r>
         <w:t xml:space="preserve"> = sequence QC (Quality control), </w:t>
       </w:r>
@@ -6054,19 +5809,11 @@
       <w:r>
         <w:t xml:space="preserve"> = data analysis. Note that stages </w:t>
       </w:r>
-      <w:proofErr w:type="spellStart"/>
       <w:r>
         <w:rPr>
           <w:i/>
         </w:rPr>
-        <w:t>i</w:t>
-      </w:r>
-      <w:proofErr w:type="spellEnd"/>
-      <w:r>
-        <w:rPr>
-          <w:i/>
-        </w:rPr>
-        <w:t xml:space="preserve"> </w:t>
+        <w:t xml:space="preserve">i </w:t>
       </w:r>
       <w:r>
         <w:t xml:space="preserve">and </w:t>
@@ -6452,14 +6199,12 @@
                 <w:color w:val="0000FF"/>
               </w:rPr>
             </w:pPr>
-            <w:proofErr w:type="spellStart"/>
             <w:r>
               <w:rPr>
                 <w:color w:val="0000FF"/>
               </w:rPr>
               <w:t>lcWGS</w:t>
             </w:r>
-            <w:proofErr w:type="spellEnd"/>
           </w:p>
         </w:tc>
         <w:tc>
@@ -7886,14 +7631,12 @@
                 <w:color w:val="0000FF"/>
               </w:rPr>
             </w:pPr>
-            <w:proofErr w:type="spellStart"/>
             <w:r>
               <w:rPr>
                 <w:color w:val="0000FF"/>
               </w:rPr>
               <w:t>RADseq</w:t>
             </w:r>
-            <w:proofErr w:type="spellEnd"/>
             <w:r>
               <w:rPr>
                 <w:color w:val="0000FF"/>
@@ -8923,7 +8666,6 @@
               <w:ind w:firstLine="0"/>
               <w:contextualSpacing/>
             </w:pPr>
-            <w:proofErr w:type="spellStart"/>
             <w:r>
               <w:t>N</w:t>
             </w:r>
@@ -8933,7 +8675,6 @@
               </w:rPr>
               <w:t>curr</w:t>
             </w:r>
-            <w:proofErr w:type="spellEnd"/>
             <w:r>
               <w:t xml:space="preserve"> = N</w:t>
             </w:r>
@@ -9059,7 +8800,6 @@
                 <w:vertAlign w:val="subscript"/>
               </w:rPr>
             </w:pPr>
-            <w:proofErr w:type="spellStart"/>
             <w:r>
               <w:t>N</w:t>
             </w:r>
@@ -9069,7 +8809,6 @@
               </w:rPr>
               <w:t>curr</w:t>
             </w:r>
-            <w:proofErr w:type="spellEnd"/>
             <w:r>
               <w:t xml:space="preserve"> = 10N</w:t>
             </w:r>
@@ -9192,7 +8931,6 @@
               <w:ind w:firstLine="0"/>
               <w:contextualSpacing/>
             </w:pPr>
-            <w:proofErr w:type="spellStart"/>
             <w:r>
               <w:t>N</w:t>
             </w:r>
@@ -9202,7 +8940,6 @@
               </w:rPr>
               <w:t>curr</w:t>
             </w:r>
-            <w:proofErr w:type="spellEnd"/>
             <w:r>
               <w:t xml:space="preserve"> = 0.05N</w:t>
             </w:r>
@@ -9376,7 +9113,6 @@
               <w:ind w:firstLine="0"/>
               <w:contextualSpacing/>
             </w:pPr>
-            <w:proofErr w:type="spellStart"/>
             <w:r>
               <w:rPr>
                 <w:i/>
@@ -9399,7 +9135,6 @@
               </w:rPr>
               <w:t>s</w:t>
             </w:r>
-            <w:proofErr w:type="spellEnd"/>
             <w:r>
               <w:rPr>
                 <w:i/>
@@ -9469,7 +9204,6 @@
         <w:ind w:firstLine="0"/>
         <w:contextualSpacing/>
       </w:pPr>
-      <w:proofErr w:type="spellStart"/>
       <w:r>
         <w:rPr>
           <w:i/>
@@ -9499,7 +9233,6 @@
         </w:rPr>
         <w:t>curr</w:t>
       </w:r>
-      <w:proofErr w:type="spellEnd"/>
       <w:r>
         <w:t xml:space="preserve">: </w:t>
       </w:r>
@@ -9611,7 +9344,6 @@
         <w:ind w:firstLine="0"/>
         <w:contextualSpacing/>
       </w:pPr>
-      <w:proofErr w:type="spellStart"/>
       <w:r>
         <w:rPr>
           <w:i/>
@@ -9627,15 +9359,9 @@
         </w:rPr>
         <w:t>s</w:t>
       </w:r>
-      <w:proofErr w:type="spellEnd"/>
-      <w:r>
-        <w:t xml:space="preserve">: time (in generations) before present at which selection </w:t>
-      </w:r>
-      <w:proofErr w:type="gramStart"/>
-      <w:r>
-        <w:t>began</w:t>
-      </w:r>
-      <w:proofErr w:type="gramEnd"/>
+      <w:r>
+        <w:t>: time (in generations) before present at which selection began</w:t>
+      </w:r>
     </w:p>
     <w:p>
       <w:pPr>
@@ -9709,14 +9435,7 @@
         <w:rPr>
           <w:color w:val="0000FF"/>
         </w:rPr>
-        <w:t xml:space="preserve">suggested MAC values may </w:t>
-      </w:r>
-      <w:proofErr w:type="gramStart"/>
-      <w:r>
-        <w:rPr>
-          <w:color w:val="0000FF"/>
-        </w:rPr>
-        <w:t>actuall</w:t>
+        <w:t>suggested MAC values may actuall</w:t>
       </w:r>
       <w:r>
         <w:rPr>
@@ -9728,14 +9447,7 @@
         <w:rPr>
           <w:color w:val="0000FF"/>
         </w:rPr>
-        <w:t>be</w:t>
-      </w:r>
-      <w:proofErr w:type="gramEnd"/>
-      <w:r>
-        <w:rPr>
-          <w:color w:val="0000FF"/>
-        </w:rPr>
-        <w:t xml:space="preserve"> stricter than the suggested MAF values for datasets with low sample sizes and should be adjusted accordingly. </w:t>
+        <w:t xml:space="preserve">be stricter than the suggested MAF values for datasets with low sample sizes and should be adjusted accordingly. </w:t>
       </w:r>
       <w:r>
         <w:rPr>
@@ -9775,7 +9487,7 @@
     <w:tbl>
       <w:tblPr>
         <w:tblStyle w:val="1"/>
-        <w:tblW w:w="5000" w:type="pct"/>
+        <w:tblW w:w="4828" w:type="pct"/>
         <w:tblBorders>
           <w:top w:val="single" w:sz="8" w:space="0" w:color="000000"/>
           <w:left w:val="single" w:sz="8" w:space="0" w:color="000000"/>
@@ -9789,16 +9501,16 @@
       </w:tblPr>
       <w:tblGrid>
         <w:gridCol w:w="2307"/>
-        <w:gridCol w:w="1915"/>
-        <w:gridCol w:w="2660"/>
-        <w:gridCol w:w="2233"/>
-        <w:gridCol w:w="1765"/>
-        <w:gridCol w:w="2060"/>
+        <w:gridCol w:w="2659"/>
+        <w:gridCol w:w="2237"/>
+        <w:gridCol w:w="1764"/>
+        <w:gridCol w:w="1764"/>
+        <w:gridCol w:w="1764"/>
       </w:tblGrid>
       <w:tr>
         <w:tc>
           <w:tcPr>
-            <w:tcW w:w="891" w:type="pct"/>
+            <w:tcW w:w="923" w:type="pct"/>
             <w:shd w:val="clear" w:color="auto" w:fill="D9D9D9" w:themeFill="background1" w:themeFillShade="D9"/>
             <w:tcMar>
               <w:top w:w="100" w:type="dxa"/>
@@ -9836,7 +9548,7 @@
         </w:tc>
         <w:tc>
           <w:tcPr>
-            <w:tcW w:w="740" w:type="pct"/>
+            <w:tcW w:w="1064" w:type="pct"/>
             <w:shd w:val="clear" w:color="auto" w:fill="D9D9D9" w:themeFill="background1" w:themeFillShade="D9"/>
             <w:tcMar>
               <w:top w:w="100" w:type="dxa"/>
@@ -9868,13 +9580,13 @@
                 <w:sz w:val="22"/>
                 <w:szCs w:val="22"/>
               </w:rPr>
-              <w:t>MAF/MAC</w:t>
-            </w:r>
-          </w:p>
-        </w:tc>
-        <w:tc>
-          <w:tcPr>
-            <w:tcW w:w="1028" w:type="pct"/>
+              <w:t xml:space="preserve">Individual missing data; &lt;X% missing loci </w:t>
+            </w:r>
+          </w:p>
+        </w:tc>
+        <w:tc>
+          <w:tcPr>
+            <w:tcW w:w="895" w:type="pct"/>
             <w:shd w:val="clear" w:color="auto" w:fill="D9D9D9" w:themeFill="background1" w:themeFillShade="D9"/>
             <w:tcMar>
               <w:top w:w="100" w:type="dxa"/>
@@ -9906,13 +9618,77 @@
                 <w:sz w:val="22"/>
                 <w:szCs w:val="22"/>
               </w:rPr>
-              <w:t>Individuals missing data: % genotypes Required</w:t>
-            </w:r>
-          </w:p>
-        </w:tc>
-        <w:tc>
-          <w:tcPr>
-            <w:tcW w:w="863" w:type="pct"/>
+              <w:t>Loci missing data; &lt;X% missing individuals</w:t>
+            </w:r>
+          </w:p>
+        </w:tc>
+        <w:tc>
+          <w:tcPr>
+            <w:tcW w:w="706" w:type="pct"/>
+            <w:shd w:val="clear" w:color="auto" w:fill="D9D9D9" w:themeFill="background1" w:themeFillShade="D9"/>
+            <w:vAlign w:val="bottom"/>
+          </w:tcPr>
+          <w:p>
+            <w:pPr>
+              <w:widowControl w:val="0"/>
+              <w:spacing w:before="0" w:after="0" w:line="240" w:lineRule="auto"/>
+              <w:ind w:firstLine="0"/>
+              <w:contextualSpacing/>
+              <w:rPr>
+                <w:b/>
+                <w:bCs/>
+                <w:color w:val="0000FF"/>
+                <w:sz w:val="22"/>
+                <w:szCs w:val="22"/>
+              </w:rPr>
+            </w:pPr>
+            <w:r>
+              <w:rPr>
+                <w:b/>
+                <w:bCs/>
+                <w:color w:val="0000FF"/>
+                <w:sz w:val="22"/>
+                <w:szCs w:val="22"/>
+              </w:rPr>
+              <w:t>MAF/MAC</w:t>
+            </w:r>
+          </w:p>
+        </w:tc>
+        <w:tc>
+          <w:tcPr>
+            <w:tcW w:w="706" w:type="pct"/>
+            <w:shd w:val="clear" w:color="auto" w:fill="D9D9D9" w:themeFill="background1" w:themeFillShade="D9"/>
+            <w:vAlign w:val="bottom"/>
+          </w:tcPr>
+          <w:p>
+            <w:pPr>
+              <w:widowControl w:val="0"/>
+              <w:spacing w:before="0" w:after="0" w:line="240" w:lineRule="auto"/>
+              <w:ind w:firstLine="0"/>
+              <w:contextualSpacing/>
+              <w:rPr>
+                <w:b/>
+                <w:bCs/>
+                <w:color w:val="0000FF"/>
+                <w:sz w:val="22"/>
+                <w:szCs w:val="22"/>
+              </w:rPr>
+            </w:pPr>
+            <w:r>
+              <w:rPr>
+                <w:b/>
+                <w:bCs/>
+                <w:color w:val="0000FF"/>
+                <w:sz w:val="22"/>
+                <w:szCs w:val="22"/>
+              </w:rPr>
+              <w:t>LD</w:t>
+            </w:r>
+          </w:p>
+        </w:tc>
+        <w:tc>
+          <w:tcPr>
+            <w:tcW w:w="706" w:type="pct"/>
             <w:shd w:val="clear" w:color="auto" w:fill="D9D9D9" w:themeFill="background1" w:themeFillShade="D9"/>
             <w:tcMar>
               <w:top w:w="100" w:type="dxa"/>
@@ -9944,83 +9720,7 @@
                 <w:sz w:val="22"/>
                 <w:szCs w:val="22"/>
               </w:rPr>
-              <w:t>Loci missing data: % genotypes Required</w:t>
-            </w:r>
-          </w:p>
-        </w:tc>
-        <w:tc>
-          <w:tcPr>
-            <w:tcW w:w="682" w:type="pct"/>
-            <w:shd w:val="clear" w:color="auto" w:fill="D9D9D9" w:themeFill="background1" w:themeFillShade="D9"/>
-            <w:tcMar>
-              <w:top w:w="100" w:type="dxa"/>
-              <w:left w:w="100" w:type="dxa"/>
-              <w:bottom w:w="100" w:type="dxa"/>
-              <w:right w:w="100" w:type="dxa"/>
-            </w:tcMar>
-            <w:vAlign w:val="bottom"/>
-          </w:tcPr>
-          <w:p>
-            <w:pPr>
-              <w:widowControl w:val="0"/>
-              <w:spacing w:before="0" w:after="0" w:line="240" w:lineRule="auto"/>
-              <w:ind w:firstLine="0"/>
-              <w:contextualSpacing/>
-              <w:rPr>
-                <w:b/>
-                <w:bCs/>
-                <w:color w:val="0000FF"/>
-                <w:sz w:val="22"/>
-                <w:szCs w:val="22"/>
-              </w:rPr>
-            </w:pPr>
-            <w:r>
-              <w:rPr>
-                <w:b/>
-                <w:bCs/>
-                <w:color w:val="0000FF"/>
-                <w:sz w:val="22"/>
-                <w:szCs w:val="22"/>
-              </w:rPr>
               <w:t>HWP</w:t>
-            </w:r>
-          </w:p>
-        </w:tc>
-        <w:tc>
-          <w:tcPr>
-            <w:tcW w:w="796" w:type="pct"/>
-            <w:shd w:val="clear" w:color="auto" w:fill="D9D9D9" w:themeFill="background1" w:themeFillShade="D9"/>
-            <w:tcMar>
-              <w:top w:w="100" w:type="dxa"/>
-              <w:left w:w="100" w:type="dxa"/>
-              <w:bottom w:w="100" w:type="dxa"/>
-              <w:right w:w="100" w:type="dxa"/>
-            </w:tcMar>
-            <w:vAlign w:val="bottom"/>
-          </w:tcPr>
-          <w:p>
-            <w:pPr>
-              <w:widowControl w:val="0"/>
-              <w:spacing w:before="0" w:after="0" w:line="240" w:lineRule="auto"/>
-              <w:ind w:firstLine="0"/>
-              <w:contextualSpacing/>
-              <w:rPr>
-                <w:b/>
-                <w:bCs/>
-                <w:color w:val="0000FF"/>
-                <w:sz w:val="22"/>
-                <w:szCs w:val="22"/>
-              </w:rPr>
-            </w:pPr>
-            <w:r>
-              <w:rPr>
-                <w:b/>
-                <w:bCs/>
-                <w:color w:val="0000FF"/>
-                <w:sz w:val="22"/>
-                <w:szCs w:val="22"/>
-              </w:rPr>
-              <w:t>LD</w:t>
             </w:r>
           </w:p>
         </w:tc>
@@ -10028,7 +9728,7 @@
       <w:tr>
         <w:tc>
           <w:tcPr>
-            <w:tcW w:w="891" w:type="pct"/>
+            <w:tcW w:w="923" w:type="pct"/>
             <w:shd w:val="clear" w:color="auto" w:fill="auto"/>
             <w:tcMar>
               <w:top w:w="100" w:type="dxa"/>
@@ -10061,7 +9761,7 @@
         </w:tc>
         <w:tc>
           <w:tcPr>
-            <w:tcW w:w="740" w:type="pct"/>
+            <w:tcW w:w="1064" w:type="pct"/>
             <w:shd w:val="clear" w:color="auto" w:fill="auto"/>
             <w:tcMar>
               <w:top w:w="100" w:type="dxa"/>
@@ -10088,13 +9788,13 @@
                 <w:sz w:val="20"/>
                 <w:szCs w:val="20"/>
               </w:rPr>
-              <w:t>Higher MAF values can reveal additional population structure</w:t>
-            </w:r>
-          </w:p>
-        </w:tc>
-        <w:tc>
-          <w:tcPr>
-            <w:tcW w:w="1028" w:type="pct"/>
+              <w:t>Poor quality individuals or loci may mask structure</w:t>
+            </w:r>
+          </w:p>
+        </w:tc>
+        <w:tc>
+          <w:tcPr>
+            <w:tcW w:w="895" w:type="pct"/>
             <w:shd w:val="clear" w:color="auto" w:fill="auto"/>
             <w:tcMar>
               <w:top w:w="100" w:type="dxa"/>
@@ -10127,7 +9827,59 @@
         </w:tc>
         <w:tc>
           <w:tcPr>
-            <w:tcW w:w="863" w:type="pct"/>
+            <w:tcW w:w="706" w:type="pct"/>
+          </w:tcPr>
+          <w:p>
+            <w:pPr>
+              <w:widowControl w:val="0"/>
+              <w:spacing w:before="0" w:after="0" w:line="240" w:lineRule="auto"/>
+              <w:ind w:firstLine="0"/>
+              <w:contextualSpacing/>
+              <w:rPr>
+                <w:color w:val="0000FF"/>
+                <w:sz w:val="20"/>
+                <w:szCs w:val="20"/>
+              </w:rPr>
+            </w:pPr>
+            <w:r>
+              <w:rPr>
+                <w:color w:val="0000FF"/>
+                <w:sz w:val="20"/>
+                <w:szCs w:val="20"/>
+              </w:rPr>
+              <w:t>Higher MAF values can reveal additional population structure</w:t>
+            </w:r>
+          </w:p>
+        </w:tc>
+        <w:tc>
+          <w:tcPr>
+            <w:tcW w:w="706" w:type="pct"/>
+          </w:tcPr>
+          <w:p>
+            <w:pPr>
+              <w:widowControl w:val="0"/>
+              <w:spacing w:before="0" w:after="0" w:line="240" w:lineRule="auto"/>
+              <w:ind w:firstLine="0"/>
+              <w:contextualSpacing/>
+              <w:rPr>
+                <w:color w:val="0000FF"/>
+                <w:sz w:val="20"/>
+                <w:szCs w:val="20"/>
+              </w:rPr>
+            </w:pPr>
+            <w:r>
+              <w:rPr>
+                <w:color w:val="0000FF"/>
+                <w:sz w:val="20"/>
+                <w:szCs w:val="20"/>
+              </w:rPr>
+              <w:t>Probably has no effect unless inversions or other factors drive clustering.</w:t>
+            </w:r>
+          </w:p>
+        </w:tc>
+        <w:tc>
+          <w:tcPr>
+            <w:tcW w:w="706" w:type="pct"/>
             <w:shd w:val="clear" w:color="auto" w:fill="auto"/>
             <w:tcMar>
               <w:top w:w="100" w:type="dxa"/>
@@ -10154,13 +9906,15 @@
                 <w:sz w:val="20"/>
                 <w:szCs w:val="20"/>
               </w:rPr>
-              <w:t>Poor quality individuals or loci may mask structure</w:t>
-            </w:r>
-          </w:p>
-        </w:tc>
-        <w:tc>
-          <w:tcPr>
-            <w:tcW w:w="682" w:type="pct"/>
+              <w:t>Need to keep a low pass filter for cryptic populations</w:t>
+            </w:r>
+          </w:p>
+        </w:tc>
+      </w:tr>
+      <w:tr>
+        <w:tc>
+          <w:tcPr>
+            <w:tcW w:w="923" w:type="pct"/>
             <w:shd w:val="clear" w:color="auto" w:fill="auto"/>
             <w:tcMar>
               <w:top w:w="100" w:type="dxa"/>
@@ -10187,13 +9941,13 @@
                 <w:sz w:val="20"/>
                 <w:szCs w:val="20"/>
               </w:rPr>
-              <w:t>Need to keep a low pass filter for cryptic populations</w:t>
-            </w:r>
-          </w:p>
-        </w:tc>
-        <w:tc>
-          <w:tcPr>
-            <w:tcW w:w="796" w:type="pct"/>
+              <w:t>Demography</w:t>
+            </w:r>
+          </w:p>
+        </w:tc>
+        <w:tc>
+          <w:tcPr>
+            <w:tcW w:w="1064" w:type="pct"/>
             <w:shd w:val="clear" w:color="auto" w:fill="auto"/>
             <w:tcMar>
               <w:top w:w="100" w:type="dxa"/>
@@ -10220,15 +9974,13 @@
                 <w:sz w:val="20"/>
                 <w:szCs w:val="20"/>
               </w:rPr>
-              <w:t>Probably has no effect unless inversions or other factors drive clustering.</w:t>
-            </w:r>
-          </w:p>
-        </w:tc>
-      </w:tr>
-      <w:tr>
-        <w:tc>
-          <w:tcPr>
-            <w:tcW w:w="891" w:type="pct"/>
+              <w:t>Many demographic estimation approaches function well with small sample sizes but can be misled by poor quality individuals</w:t>
+            </w:r>
+          </w:p>
+        </w:tc>
+        <w:tc>
+          <w:tcPr>
+            <w:tcW w:w="895" w:type="pct"/>
             <w:shd w:val="clear" w:color="auto" w:fill="auto"/>
             <w:tcMar>
               <w:top w:w="100" w:type="dxa"/>
@@ -10255,13 +10007,65 @@
                 <w:sz w:val="20"/>
                 <w:szCs w:val="20"/>
               </w:rPr>
-              <w:t>Demography</w:t>
-            </w:r>
-          </w:p>
-        </w:tc>
-        <w:tc>
-          <w:tcPr>
-            <w:tcW w:w="740" w:type="pct"/>
+              <w:t>Projection can reduce the impact of missing data.</w:t>
+            </w:r>
+          </w:p>
+        </w:tc>
+        <w:tc>
+          <w:tcPr>
+            <w:tcW w:w="706" w:type="pct"/>
+          </w:tcPr>
+          <w:p>
+            <w:pPr>
+              <w:widowControl w:val="0"/>
+              <w:spacing w:before="0" w:after="0" w:line="240" w:lineRule="auto"/>
+              <w:ind w:firstLine="0"/>
+              <w:contextualSpacing/>
+              <w:rPr>
+                <w:color w:val="0000FF"/>
+                <w:sz w:val="20"/>
+                <w:szCs w:val="20"/>
+              </w:rPr>
+            </w:pPr>
+            <w:r>
+              <w:rPr>
+                <w:color w:val="0000FF"/>
+                <w:sz w:val="20"/>
+                <w:szCs w:val="20"/>
+              </w:rPr>
+              <w:t>Any measures which depend on SFS estimates are extremely biased by the removal of low frequency variants.</w:t>
+            </w:r>
+          </w:p>
+        </w:tc>
+        <w:tc>
+          <w:tcPr>
+            <w:tcW w:w="706" w:type="pct"/>
+          </w:tcPr>
+          <w:p>
+            <w:pPr>
+              <w:widowControl w:val="0"/>
+              <w:spacing w:before="0" w:after="0" w:line="240" w:lineRule="auto"/>
+              <w:ind w:firstLine="0"/>
+              <w:contextualSpacing/>
+              <w:rPr>
+                <w:color w:val="0000FF"/>
+                <w:sz w:val="20"/>
+                <w:szCs w:val="20"/>
+              </w:rPr>
+            </w:pPr>
+            <w:r>
+              <w:rPr>
+                <w:color w:val="0000FF"/>
+                <w:sz w:val="20"/>
+                <w:szCs w:val="20"/>
+              </w:rPr>
+              <w:t>Non-independent loci can create misleading site frequency spectra. Not as essential for Tajima’s D as it is for ABC, etc.</w:t>
+            </w:r>
+          </w:p>
+        </w:tc>
+        <w:tc>
+          <w:tcPr>
+            <w:tcW w:w="706" w:type="pct"/>
             <w:shd w:val="clear" w:color="auto" w:fill="auto"/>
             <w:tcMar>
               <w:top w:w="100" w:type="dxa"/>
@@ -10288,13 +10092,15 @@
                 <w:sz w:val="20"/>
                 <w:szCs w:val="20"/>
               </w:rPr>
-              <w:t>Any measures which depend on SFS estimates are extremely biased by the removal of low frequency variants.</w:t>
-            </w:r>
-          </w:p>
-        </w:tc>
-        <w:tc>
-          <w:tcPr>
-            <w:tcW w:w="1028" w:type="pct"/>
+              <w:t>Paralog removal</w:t>
+            </w:r>
+          </w:p>
+        </w:tc>
+      </w:tr>
+      <w:tr>
+        <w:tc>
+          <w:tcPr>
+            <w:tcW w:w="923" w:type="pct"/>
             <w:shd w:val="clear" w:color="auto" w:fill="auto"/>
             <w:tcMar>
               <w:top w:w="100" w:type="dxa"/>
@@ -10321,13 +10127,13 @@
                 <w:sz w:val="20"/>
                 <w:szCs w:val="20"/>
               </w:rPr>
-              <w:t>Many demographic estimation approaches function well with small sample sizes but can be misled by poor quality individuals</w:t>
-            </w:r>
-          </w:p>
-        </w:tc>
-        <w:tc>
-          <w:tcPr>
-            <w:tcW w:w="863" w:type="pct"/>
+              <w:t>Selection</w:t>
+            </w:r>
+          </w:p>
+        </w:tc>
+        <w:tc>
+          <w:tcPr>
+            <w:tcW w:w="1064" w:type="pct"/>
             <w:shd w:val="clear" w:color="auto" w:fill="auto"/>
             <w:tcMar>
               <w:top w:w="100" w:type="dxa"/>
@@ -10354,13 +10160,13 @@
                 <w:sz w:val="20"/>
                 <w:szCs w:val="20"/>
               </w:rPr>
-              <w:t>Projection can reduce the impact of missing data.</w:t>
-            </w:r>
-          </w:p>
-        </w:tc>
-        <w:tc>
-          <w:tcPr>
-            <w:tcW w:w="682" w:type="pct"/>
+              <w:t>Don’t want to remove signal</w:t>
+            </w:r>
+          </w:p>
+        </w:tc>
+        <w:tc>
+          <w:tcPr>
+            <w:tcW w:w="895" w:type="pct"/>
             <w:shd w:val="clear" w:color="auto" w:fill="auto"/>
             <w:tcMar>
               <w:top w:w="100" w:type="dxa"/>
@@ -10387,13 +10193,65 @@
                 <w:sz w:val="20"/>
                 <w:szCs w:val="20"/>
               </w:rPr>
-              <w:t>Paralog removal</w:t>
-            </w:r>
-          </w:p>
-        </w:tc>
-        <w:tc>
-          <w:tcPr>
-            <w:tcW w:w="796" w:type="pct"/>
+              <w:t>Don’t want to remove signal</w:t>
+            </w:r>
+          </w:p>
+        </w:tc>
+        <w:tc>
+          <w:tcPr>
+            <w:tcW w:w="706" w:type="pct"/>
+          </w:tcPr>
+          <w:p>
+            <w:pPr>
+              <w:widowControl w:val="0"/>
+              <w:spacing w:before="0" w:after="0" w:line="240" w:lineRule="auto"/>
+              <w:ind w:firstLine="0"/>
+              <w:contextualSpacing/>
+              <w:rPr>
+                <w:color w:val="0000FF"/>
+                <w:sz w:val="20"/>
+                <w:szCs w:val="20"/>
+              </w:rPr>
+            </w:pPr>
+            <w:r>
+              <w:rPr>
+                <w:color w:val="0000FF"/>
+                <w:sz w:val="20"/>
+                <w:szCs w:val="20"/>
+              </w:rPr>
+              <w:t>Don’t want to remove signal, but some methods require or recommend higher MAF (0.05)</w:t>
+            </w:r>
+          </w:p>
+        </w:tc>
+        <w:tc>
+          <w:tcPr>
+            <w:tcW w:w="706" w:type="pct"/>
+          </w:tcPr>
+          <w:p>
+            <w:pPr>
+              <w:widowControl w:val="0"/>
+              <w:spacing w:before="0" w:after="0" w:line="240" w:lineRule="auto"/>
+              <w:ind w:firstLine="0"/>
+              <w:contextualSpacing/>
+              <w:rPr>
+                <w:color w:val="0000FF"/>
+                <w:sz w:val="20"/>
+                <w:szCs w:val="20"/>
+              </w:rPr>
+            </w:pPr>
+            <w:r>
+              <w:rPr>
+                <w:color w:val="0000FF"/>
+                <w:sz w:val="20"/>
+                <w:szCs w:val="20"/>
+              </w:rPr>
+              <w:t>Removing loci in LD can remove signals of hitchhiking/selective sweeps</w:t>
+            </w:r>
+          </w:p>
+        </w:tc>
+        <w:tc>
+          <w:tcPr>
+            <w:tcW w:w="706" w:type="pct"/>
             <w:shd w:val="clear" w:color="auto" w:fill="auto"/>
             <w:tcMar>
               <w:top w:w="100" w:type="dxa"/>
@@ -10420,7 +10278,7 @@
                 <w:sz w:val="20"/>
                 <w:szCs w:val="20"/>
               </w:rPr>
-              <w:t>Non-independent loci can create misleading site frequency spectra. Not as essential for Tajima’s D as it is for ABC, etc.</w:t>
+              <w:t>Don’t want to remove signal; less strict filtering to keep more loci</w:t>
             </w:r>
           </w:p>
         </w:tc>
@@ -10428,7 +10286,7 @@
       <w:tr>
         <w:tc>
           <w:tcPr>
-            <w:tcW w:w="891" w:type="pct"/>
+            <w:tcW w:w="923" w:type="pct"/>
             <w:shd w:val="clear" w:color="auto" w:fill="auto"/>
             <w:tcMar>
               <w:top w:w="100" w:type="dxa"/>
@@ -10455,34 +10313,13 @@
                 <w:sz w:val="20"/>
                 <w:szCs w:val="20"/>
               </w:rPr>
-              <w:t>Relatedness/</w:t>
-            </w:r>
-          </w:p>
-          <w:p>
-            <w:pPr>
-              <w:widowControl w:val="0"/>
-              <w:spacing w:before="0" w:after="0" w:line="240" w:lineRule="auto"/>
-              <w:ind w:firstLine="0"/>
-              <w:contextualSpacing/>
-              <w:rPr>
-                <w:color w:val="0000FF"/>
-                <w:sz w:val="20"/>
-                <w:szCs w:val="20"/>
-              </w:rPr>
-            </w:pPr>
-            <w:r>
-              <w:rPr>
-                <w:color w:val="0000FF"/>
-                <w:sz w:val="20"/>
-                <w:szCs w:val="20"/>
-              </w:rPr>
-              <w:t>Pedigree Construction</w:t>
-            </w:r>
-          </w:p>
-        </w:tc>
-        <w:tc>
-          <w:tcPr>
-            <w:tcW w:w="740" w:type="pct"/>
+              <w:t>Genetic Diversity</w:t>
+            </w:r>
+          </w:p>
+        </w:tc>
+        <w:tc>
+          <w:tcPr>
+            <w:tcW w:w="1064" w:type="pct"/>
             <w:shd w:val="clear" w:color="auto" w:fill="auto"/>
             <w:tcMar>
               <w:top w:w="100" w:type="dxa"/>
@@ -10509,13 +10346,13 @@
                 <w:sz w:val="20"/>
                 <w:szCs w:val="20"/>
               </w:rPr>
-              <w:t>Singletons don’t help</w:t>
-            </w:r>
-          </w:p>
-        </w:tc>
-        <w:tc>
-          <w:tcPr>
-            <w:tcW w:w="1028" w:type="pct"/>
+              <w:t>Some metrics (# seg sites) can drop fast as you exclude too many individuals/loci (see Box 1 fig.)</w:t>
+            </w:r>
+          </w:p>
+        </w:tc>
+        <w:tc>
+          <w:tcPr>
+            <w:tcW w:w="895" w:type="pct"/>
             <w:shd w:val="clear" w:color="auto" w:fill="auto"/>
             <w:tcMar>
               <w:top w:w="100" w:type="dxa"/>
@@ -10542,13 +10379,108 @@
                 <w:sz w:val="20"/>
                 <w:szCs w:val="20"/>
               </w:rPr>
-              <w:t>Including all individuals is important</w:t>
-            </w:r>
-          </w:p>
-        </w:tc>
-        <w:tc>
-          <w:tcPr>
-            <w:tcW w:w="863" w:type="pct"/>
+              <w:t>Some metrics (# seg sites) can drop fast as you exclude too many individuals/loci (see Box 1 fig.)</w:t>
+            </w:r>
+          </w:p>
+        </w:tc>
+        <w:tc>
+          <w:tcPr>
+            <w:tcW w:w="706" w:type="pct"/>
+          </w:tcPr>
+          <w:p>
+            <w:pPr>
+              <w:widowControl w:val="0"/>
+              <w:spacing w:before="0" w:after="0" w:line="240" w:lineRule="auto"/>
+              <w:ind w:firstLine="0"/>
+              <w:contextualSpacing/>
+              <w:rPr>
+                <w:color w:val="0000FF"/>
+                <w:sz w:val="20"/>
+                <w:szCs w:val="20"/>
+              </w:rPr>
+            </w:pPr>
+            <w:r>
+              <w:rPr>
+                <w:color w:val="0000FF"/>
+                <w:sz w:val="20"/>
+                <w:szCs w:val="20"/>
+              </w:rPr>
+              <w:t>Note that some metrics (like # seg sites) are impacted differently from others (like H</w:t>
+            </w:r>
+            <w:r>
+              <w:rPr>
+                <w:color w:val="0000FF"/>
+                <w:sz w:val="20"/>
+                <w:szCs w:val="20"/>
+                <w:vertAlign w:val="subscript"/>
+              </w:rPr>
+              <w:t>E</w:t>
+            </w:r>
+            <w:r>
+              <w:rPr>
+                <w:color w:val="0000FF"/>
+                <w:sz w:val="20"/>
+                <w:szCs w:val="20"/>
+              </w:rPr>
+              <w:t>)</w:t>
+            </w:r>
+          </w:p>
+        </w:tc>
+        <w:tc>
+          <w:tcPr>
+            <w:tcW w:w="706" w:type="pct"/>
+          </w:tcPr>
+          <w:p>
+            <w:pPr>
+              <w:widowControl w:val="0"/>
+              <w:spacing w:before="0" w:after="0" w:line="240" w:lineRule="auto"/>
+              <w:ind w:firstLine="0"/>
+              <w:contextualSpacing/>
+              <w:rPr>
+                <w:color w:val="0000FF"/>
+                <w:sz w:val="20"/>
+                <w:szCs w:val="20"/>
+              </w:rPr>
+            </w:pPr>
+            <w:r>
+              <w:rPr>
+                <w:color w:val="0000FF"/>
+                <w:sz w:val="20"/>
+                <w:szCs w:val="20"/>
+              </w:rPr>
+              <w:t>S</w:t>
+            </w:r>
+            <w:r>
+              <w:rPr>
+                <w:color w:val="0000FF"/>
+                <w:sz w:val="20"/>
+                <w:szCs w:val="20"/>
+              </w:rPr>
+              <w:t xml:space="preserve">hould not </w:t>
+            </w:r>
+            <w:r>
+              <w:rPr>
+                <w:i/>
+                <w:iCs/>
+                <w:color w:val="0000FF"/>
+                <w:sz w:val="20"/>
+                <w:szCs w:val="20"/>
+              </w:rPr>
+              <w:t xml:space="preserve">usually </w:t>
+            </w:r>
+            <w:r>
+              <w:rPr>
+                <w:color w:val="0000FF"/>
+                <w:sz w:val="20"/>
+                <w:szCs w:val="20"/>
+              </w:rPr>
+              <w:t>cause major impacts, but can if regions in high LD vary (chromosomal inversion). Can skew confidence intervals.</w:t>
+            </w:r>
+          </w:p>
+        </w:tc>
+        <w:tc>
+          <w:tcPr>
+            <w:tcW w:w="706" w:type="pct"/>
             <w:shd w:val="clear" w:color="auto" w:fill="auto"/>
             <w:tcMar>
               <w:top w:w="100" w:type="dxa"/>
@@ -10575,327 +10507,7 @@
                 <w:sz w:val="20"/>
                 <w:szCs w:val="20"/>
               </w:rPr>
-              <w:t xml:space="preserve">Only a few loci needed to infer a </w:t>
-            </w:r>
-            <w:proofErr w:type="gramStart"/>
-            <w:r>
-              <w:rPr>
-                <w:color w:val="0000FF"/>
-                <w:sz w:val="20"/>
-                <w:szCs w:val="20"/>
-              </w:rPr>
-              <w:t>relationships</w:t>
-            </w:r>
-            <w:proofErr w:type="gramEnd"/>
-            <w:r>
-              <w:rPr>
-                <w:color w:val="0000FF"/>
-                <w:sz w:val="20"/>
-                <w:szCs w:val="20"/>
-              </w:rPr>
-              <w:t xml:space="preserve"> but they need to be high quality.</w:t>
-            </w:r>
-          </w:p>
-        </w:tc>
-        <w:tc>
-          <w:tcPr>
-            <w:tcW w:w="682" w:type="pct"/>
-            <w:shd w:val="clear" w:color="auto" w:fill="auto"/>
-            <w:tcMar>
-              <w:top w:w="100" w:type="dxa"/>
-              <w:left w:w="100" w:type="dxa"/>
-              <w:bottom w:w="100" w:type="dxa"/>
-              <w:right w:w="100" w:type="dxa"/>
-            </w:tcMar>
-          </w:tcPr>
-          <w:p>
-            <w:pPr>
-              <w:widowControl w:val="0"/>
-              <w:spacing w:before="0" w:after="0" w:line="240" w:lineRule="auto"/>
-              <w:ind w:firstLine="0"/>
-              <w:contextualSpacing/>
-              <w:rPr>
-                <w:color w:val="0000FF"/>
-                <w:sz w:val="20"/>
-                <w:szCs w:val="20"/>
-              </w:rPr>
-            </w:pPr>
-            <w:r>
-              <w:rPr>
-                <w:color w:val="0000FF"/>
-                <w:sz w:val="20"/>
-                <w:szCs w:val="20"/>
-              </w:rPr>
-              <w:t xml:space="preserve">Only a few loci needed to infer a </w:t>
-            </w:r>
-            <w:proofErr w:type="gramStart"/>
-            <w:r>
-              <w:rPr>
-                <w:color w:val="0000FF"/>
-                <w:sz w:val="20"/>
-                <w:szCs w:val="20"/>
-              </w:rPr>
-              <w:t>relationships</w:t>
-            </w:r>
-            <w:proofErr w:type="gramEnd"/>
-            <w:r>
-              <w:rPr>
-                <w:color w:val="0000FF"/>
-                <w:sz w:val="20"/>
-                <w:szCs w:val="20"/>
-              </w:rPr>
-              <w:t xml:space="preserve"> but they need to be high quality.</w:t>
-            </w:r>
-          </w:p>
-        </w:tc>
-        <w:tc>
-          <w:tcPr>
-            <w:tcW w:w="796" w:type="pct"/>
-            <w:shd w:val="clear" w:color="auto" w:fill="auto"/>
-            <w:tcMar>
-              <w:top w:w="100" w:type="dxa"/>
-              <w:left w:w="100" w:type="dxa"/>
-              <w:bottom w:w="100" w:type="dxa"/>
-              <w:right w:w="100" w:type="dxa"/>
-            </w:tcMar>
-          </w:tcPr>
-          <w:p>
-            <w:pPr>
-              <w:widowControl w:val="0"/>
-              <w:spacing w:before="0" w:after="0" w:line="240" w:lineRule="auto"/>
-              <w:ind w:firstLine="0"/>
-              <w:contextualSpacing/>
-              <w:rPr>
-                <w:color w:val="0000FF"/>
-                <w:sz w:val="20"/>
-                <w:szCs w:val="20"/>
-              </w:rPr>
-            </w:pPr>
-            <w:r>
-              <w:rPr>
-                <w:color w:val="0000FF"/>
-                <w:sz w:val="20"/>
-                <w:szCs w:val="20"/>
-              </w:rPr>
-              <w:t xml:space="preserve">Should not bias mean </w:t>
-            </w:r>
-            <w:proofErr w:type="gramStart"/>
-            <w:r>
-              <w:rPr>
-                <w:color w:val="0000FF"/>
-                <w:sz w:val="20"/>
-                <w:szCs w:val="20"/>
-              </w:rPr>
-              <w:t>outcomes, but</w:t>
-            </w:r>
-            <w:proofErr w:type="gramEnd"/>
-            <w:r>
-              <w:rPr>
-                <w:color w:val="0000FF"/>
-                <w:sz w:val="20"/>
-                <w:szCs w:val="20"/>
-              </w:rPr>
-              <w:t xml:space="preserve"> could change confidence intervals.</w:t>
-            </w:r>
-          </w:p>
-        </w:tc>
-      </w:tr>
-      <w:tr>
-        <w:tc>
-          <w:tcPr>
-            <w:tcW w:w="891" w:type="pct"/>
-            <w:shd w:val="clear" w:color="auto" w:fill="auto"/>
-            <w:tcMar>
-              <w:top w:w="100" w:type="dxa"/>
-              <w:left w:w="100" w:type="dxa"/>
-              <w:bottom w:w="100" w:type="dxa"/>
-              <w:right w:w="100" w:type="dxa"/>
-            </w:tcMar>
-          </w:tcPr>
-          <w:p>
-            <w:pPr>
-              <w:widowControl w:val="0"/>
-              <w:spacing w:before="0" w:after="0" w:line="240" w:lineRule="auto"/>
-              <w:ind w:firstLine="0"/>
-              <w:contextualSpacing/>
-              <w:rPr>
-                <w:color w:val="0000FF"/>
-                <w:sz w:val="20"/>
-                <w:szCs w:val="20"/>
-              </w:rPr>
-            </w:pPr>
-            <w:r>
-              <w:rPr>
-                <w:color w:val="0000FF"/>
-                <w:sz w:val="20"/>
-                <w:szCs w:val="20"/>
-              </w:rPr>
-              <w:t>Selection</w:t>
-            </w:r>
-          </w:p>
-        </w:tc>
-        <w:tc>
-          <w:tcPr>
-            <w:tcW w:w="740" w:type="pct"/>
-            <w:shd w:val="clear" w:color="auto" w:fill="auto"/>
-            <w:tcMar>
-              <w:top w:w="100" w:type="dxa"/>
-              <w:left w:w="100" w:type="dxa"/>
-              <w:bottom w:w="100" w:type="dxa"/>
-              <w:right w:w="100" w:type="dxa"/>
-            </w:tcMar>
-          </w:tcPr>
-          <w:p>
-            <w:pPr>
-              <w:widowControl w:val="0"/>
-              <w:spacing w:before="0" w:after="0" w:line="240" w:lineRule="auto"/>
-              <w:ind w:firstLine="0"/>
-              <w:contextualSpacing/>
-              <w:rPr>
-                <w:color w:val="0000FF"/>
-                <w:sz w:val="20"/>
-                <w:szCs w:val="20"/>
-              </w:rPr>
-            </w:pPr>
-            <w:r>
-              <w:rPr>
-                <w:color w:val="0000FF"/>
-                <w:sz w:val="20"/>
-                <w:szCs w:val="20"/>
-              </w:rPr>
-              <w:t>Don’t want to remove signal, but some methods require or recommend higher MAF (0.05)</w:t>
-            </w:r>
-          </w:p>
-        </w:tc>
-        <w:tc>
-          <w:tcPr>
-            <w:tcW w:w="1028" w:type="pct"/>
-            <w:shd w:val="clear" w:color="auto" w:fill="auto"/>
-            <w:tcMar>
-              <w:top w:w="100" w:type="dxa"/>
-              <w:left w:w="100" w:type="dxa"/>
-              <w:bottom w:w="100" w:type="dxa"/>
-              <w:right w:w="100" w:type="dxa"/>
-            </w:tcMar>
-          </w:tcPr>
-          <w:p>
-            <w:pPr>
-              <w:widowControl w:val="0"/>
-              <w:spacing w:before="0" w:after="0" w:line="240" w:lineRule="auto"/>
-              <w:ind w:firstLine="0"/>
-              <w:contextualSpacing/>
-              <w:rPr>
-                <w:color w:val="0000FF"/>
-                <w:sz w:val="20"/>
-                <w:szCs w:val="20"/>
-              </w:rPr>
-            </w:pPr>
-            <w:r>
-              <w:rPr>
-                <w:color w:val="0000FF"/>
-                <w:sz w:val="20"/>
-                <w:szCs w:val="20"/>
-              </w:rPr>
-              <w:t>Don’t want to remove signal</w:t>
-            </w:r>
-          </w:p>
-        </w:tc>
-        <w:tc>
-          <w:tcPr>
-            <w:tcW w:w="863" w:type="pct"/>
-            <w:shd w:val="clear" w:color="auto" w:fill="auto"/>
-            <w:tcMar>
-              <w:top w:w="100" w:type="dxa"/>
-              <w:left w:w="100" w:type="dxa"/>
-              <w:bottom w:w="100" w:type="dxa"/>
-              <w:right w:w="100" w:type="dxa"/>
-            </w:tcMar>
-          </w:tcPr>
-          <w:p>
-            <w:pPr>
-              <w:widowControl w:val="0"/>
-              <w:spacing w:before="0" w:after="0" w:line="240" w:lineRule="auto"/>
-              <w:ind w:firstLine="0"/>
-              <w:contextualSpacing/>
-              <w:rPr>
-                <w:color w:val="0000FF"/>
-                <w:sz w:val="20"/>
-                <w:szCs w:val="20"/>
-              </w:rPr>
-            </w:pPr>
-            <w:r>
-              <w:rPr>
-                <w:color w:val="0000FF"/>
-                <w:sz w:val="20"/>
-                <w:szCs w:val="20"/>
-              </w:rPr>
-              <w:t>Don’t want to remove signal</w:t>
-            </w:r>
-          </w:p>
-        </w:tc>
-        <w:tc>
-          <w:tcPr>
-            <w:tcW w:w="682" w:type="pct"/>
-            <w:shd w:val="clear" w:color="auto" w:fill="auto"/>
-            <w:tcMar>
-              <w:top w:w="100" w:type="dxa"/>
-              <w:left w:w="100" w:type="dxa"/>
-              <w:bottom w:w="100" w:type="dxa"/>
-              <w:right w:w="100" w:type="dxa"/>
-            </w:tcMar>
-          </w:tcPr>
-          <w:p>
-            <w:pPr>
-              <w:widowControl w:val="0"/>
-              <w:spacing w:before="0" w:after="0" w:line="240" w:lineRule="auto"/>
-              <w:ind w:firstLine="0"/>
-              <w:contextualSpacing/>
-              <w:rPr>
-                <w:color w:val="0000FF"/>
-                <w:sz w:val="20"/>
-                <w:szCs w:val="20"/>
-              </w:rPr>
-            </w:pPr>
-            <w:r>
-              <w:rPr>
-                <w:color w:val="0000FF"/>
-                <w:sz w:val="20"/>
-                <w:szCs w:val="20"/>
-              </w:rPr>
-              <w:t>Don’t want to remove signal; less strict filtering to keep more loci</w:t>
-            </w:r>
-          </w:p>
-        </w:tc>
-        <w:tc>
-          <w:tcPr>
-            <w:tcW w:w="796" w:type="pct"/>
-            <w:shd w:val="clear" w:color="auto" w:fill="auto"/>
-            <w:tcMar>
-              <w:top w:w="100" w:type="dxa"/>
-              <w:left w:w="100" w:type="dxa"/>
-              <w:bottom w:w="100" w:type="dxa"/>
-              <w:right w:w="100" w:type="dxa"/>
-            </w:tcMar>
-          </w:tcPr>
-          <w:p>
-            <w:pPr>
-              <w:widowControl w:val="0"/>
-              <w:spacing w:before="0" w:after="0" w:line="240" w:lineRule="auto"/>
-              <w:ind w:firstLine="0"/>
-              <w:contextualSpacing/>
-              <w:rPr>
-                <w:color w:val="0000FF"/>
-                <w:sz w:val="20"/>
-                <w:szCs w:val="20"/>
-              </w:rPr>
-            </w:pPr>
-            <w:r>
-              <w:rPr>
-                <w:color w:val="0000FF"/>
-                <w:sz w:val="20"/>
-                <w:szCs w:val="20"/>
-              </w:rPr>
-              <w:t>Removing loci in LD can remove signals of hitchhiking/selective sweeps</w:t>
+              <w:t>This range will usually capture most of the changes due to filtering (see Box 1 fig).</w:t>
             </w:r>
           </w:p>
         </w:tc>
@@ -10911,16 +10523,6 @@
           <w:color w:val="0000FF"/>
         </w:rPr>
       </w:pPr>
-    </w:p>
-    <w:p>
-      <w:pPr>
-        <w:suppressLineNumbers/>
-        <w:rPr>
-          <w:b/>
-          <w:bCs/>
-          <w:color w:val="0000FF"/>
-        </w:rPr>
-      </w:pPr>
       <w:r>
         <w:rPr>
           <w:b/>
@@ -10956,21 +10558,13 @@
         <w:rPr>
           <w:color w:val="0000FF"/>
         </w:rPr>
-        <w:t xml:space="preserve">: Continued from previous </w:t>
-      </w:r>
-      <w:proofErr w:type="gramStart"/>
-      <w:r>
-        <w:rPr>
-          <w:color w:val="0000FF"/>
-        </w:rPr>
-        <w:t>page</w:t>
-      </w:r>
-      <w:proofErr w:type="gramEnd"/>
+        <w:t>: Continued from previous page</w:t>
+      </w:r>
     </w:p>
     <w:tbl>
       <w:tblPr>
         <w:tblStyle w:val="1"/>
-        <w:tblW w:w="5000" w:type="pct"/>
+        <w:tblW w:w="4828" w:type="pct"/>
         <w:tblBorders>
           <w:top w:val="single" w:sz="8" w:space="0" w:color="000000"/>
           <w:left w:val="single" w:sz="8" w:space="0" w:color="000000"/>
@@ -10984,16 +10578,16 @@
       </w:tblPr>
       <w:tblGrid>
         <w:gridCol w:w="2307"/>
-        <w:gridCol w:w="1915"/>
-        <w:gridCol w:w="2660"/>
-        <w:gridCol w:w="2233"/>
-        <w:gridCol w:w="1765"/>
-        <w:gridCol w:w="2060"/>
+        <w:gridCol w:w="2659"/>
+        <w:gridCol w:w="2237"/>
+        <w:gridCol w:w="1764"/>
+        <w:gridCol w:w="1764"/>
+        <w:gridCol w:w="1764"/>
       </w:tblGrid>
       <w:tr>
         <w:tc>
           <w:tcPr>
-            <w:tcW w:w="891" w:type="pct"/>
+            <w:tcW w:w="923" w:type="pct"/>
             <w:shd w:val="clear" w:color="auto" w:fill="D9D9D9" w:themeFill="background1" w:themeFillShade="D9"/>
             <w:tcMar>
               <w:top w:w="100" w:type="dxa"/>
@@ -11030,7 +10624,7 @@
         </w:tc>
         <w:tc>
           <w:tcPr>
-            <w:tcW w:w="740" w:type="pct"/>
+            <w:tcW w:w="1064" w:type="pct"/>
             <w:shd w:val="clear" w:color="auto" w:fill="D9D9D9" w:themeFill="background1" w:themeFillShade="D9"/>
             <w:tcMar>
               <w:top w:w="100" w:type="dxa"/>
@@ -11061,13 +10655,13 @@
                 <w:sz w:val="22"/>
                 <w:szCs w:val="22"/>
               </w:rPr>
-              <w:t>MAF/MAC</w:t>
-            </w:r>
-          </w:p>
-        </w:tc>
-        <w:tc>
-          <w:tcPr>
-            <w:tcW w:w="1028" w:type="pct"/>
+              <w:t xml:space="preserve">Individual missing data; &lt;X% missing loci </w:t>
+            </w:r>
+          </w:p>
+        </w:tc>
+        <w:tc>
+          <w:tcPr>
+            <w:tcW w:w="895" w:type="pct"/>
             <w:shd w:val="clear" w:color="auto" w:fill="D9D9D9" w:themeFill="background1" w:themeFillShade="D9"/>
             <w:tcMar>
               <w:top w:w="100" w:type="dxa"/>
@@ -11098,13 +10692,79 @@
                 <w:sz w:val="22"/>
                 <w:szCs w:val="22"/>
               </w:rPr>
-              <w:t>Individuals missing data: % genotypes Required</w:t>
-            </w:r>
-          </w:p>
-        </w:tc>
-        <w:tc>
-          <w:tcPr>
-            <w:tcW w:w="863" w:type="pct"/>
+              <w:t>Loci missing data; &lt;X% missing individuals</w:t>
+            </w:r>
+          </w:p>
+        </w:tc>
+        <w:tc>
+          <w:tcPr>
+            <w:tcW w:w="706" w:type="pct"/>
+            <w:shd w:val="clear" w:color="auto" w:fill="D9D9D9" w:themeFill="background1" w:themeFillShade="D9"/>
+            <w:vAlign w:val="bottom"/>
+          </w:tcPr>
+          <w:p>
+            <w:pPr>
+              <w:keepNext/>
+              <w:widowControl w:val="0"/>
+              <w:spacing w:before="0" w:after="0" w:line="240" w:lineRule="auto"/>
+              <w:ind w:firstLine="0"/>
+              <w:contextualSpacing/>
+              <w:rPr>
+                <w:b/>
+                <w:bCs/>
+                <w:color w:val="0000FF"/>
+                <w:sz w:val="22"/>
+                <w:szCs w:val="22"/>
+              </w:rPr>
+            </w:pPr>
+            <w:r>
+              <w:rPr>
+                <w:b/>
+                <w:bCs/>
+                <w:color w:val="0000FF"/>
+                <w:sz w:val="22"/>
+                <w:szCs w:val="22"/>
+              </w:rPr>
+              <w:t>MAF/MAC</w:t>
+            </w:r>
+          </w:p>
+        </w:tc>
+        <w:tc>
+          <w:tcPr>
+            <w:tcW w:w="706" w:type="pct"/>
+            <w:shd w:val="clear" w:color="auto" w:fill="D9D9D9" w:themeFill="background1" w:themeFillShade="D9"/>
+            <w:vAlign w:val="bottom"/>
+          </w:tcPr>
+          <w:p>
+            <w:pPr>
+              <w:keepNext/>
+              <w:widowControl w:val="0"/>
+              <w:spacing w:before="0" w:after="0" w:line="240" w:lineRule="auto"/>
+              <w:ind w:firstLine="0"/>
+              <w:contextualSpacing/>
+              <w:rPr>
+                <w:b/>
+                <w:bCs/>
+                <w:color w:val="0000FF"/>
+                <w:sz w:val="22"/>
+                <w:szCs w:val="22"/>
+              </w:rPr>
+            </w:pPr>
+            <w:r>
+              <w:rPr>
+                <w:b/>
+                <w:bCs/>
+                <w:color w:val="0000FF"/>
+                <w:sz w:val="22"/>
+                <w:szCs w:val="22"/>
+              </w:rPr>
+              <w:t>LD</w:t>
+            </w:r>
+          </w:p>
+        </w:tc>
+        <w:tc>
+          <w:tcPr>
+            <w:tcW w:w="706" w:type="pct"/>
             <w:shd w:val="clear" w:color="auto" w:fill="D9D9D9" w:themeFill="background1" w:themeFillShade="D9"/>
             <w:tcMar>
               <w:top w:w="100" w:type="dxa"/>
@@ -11135,81 +10795,7 @@
                 <w:sz w:val="22"/>
                 <w:szCs w:val="22"/>
               </w:rPr>
-              <w:t>Loci missing data: % genotypes Required</w:t>
-            </w:r>
-          </w:p>
-        </w:tc>
-        <w:tc>
-          <w:tcPr>
-            <w:tcW w:w="682" w:type="pct"/>
-            <w:shd w:val="clear" w:color="auto" w:fill="D9D9D9" w:themeFill="background1" w:themeFillShade="D9"/>
-            <w:tcMar>
-              <w:top w:w="100" w:type="dxa"/>
-              <w:left w:w="100" w:type="dxa"/>
-              <w:bottom w:w="100" w:type="dxa"/>
-              <w:right w:w="100" w:type="dxa"/>
-            </w:tcMar>
-            <w:vAlign w:val="bottom"/>
-          </w:tcPr>
-          <w:p>
-            <w:pPr>
-              <w:keepNext/>
-              <w:widowControl w:val="0"/>
-              <w:spacing w:before="0" w:after="0" w:line="240" w:lineRule="auto"/>
-              <w:ind w:firstLine="0"/>
-              <w:contextualSpacing/>
-              <w:rPr>
-                <w:color w:val="0000FF"/>
-                <w:sz w:val="20"/>
-                <w:szCs w:val="20"/>
-              </w:rPr>
-            </w:pPr>
-            <w:r>
-              <w:rPr>
-                <w:b/>
-                <w:bCs/>
-                <w:color w:val="0000FF"/>
-                <w:sz w:val="22"/>
-                <w:szCs w:val="22"/>
-              </w:rPr>
               <w:t>HWP</w:t>
-            </w:r>
-          </w:p>
-        </w:tc>
-        <w:tc>
-          <w:tcPr>
-            <w:tcW w:w="796" w:type="pct"/>
-            <w:shd w:val="clear" w:color="auto" w:fill="D9D9D9" w:themeFill="background1" w:themeFillShade="D9"/>
-            <w:tcMar>
-              <w:top w:w="100" w:type="dxa"/>
-              <w:left w:w="100" w:type="dxa"/>
-              <w:bottom w:w="100" w:type="dxa"/>
-              <w:right w:w="100" w:type="dxa"/>
-            </w:tcMar>
-            <w:vAlign w:val="bottom"/>
-          </w:tcPr>
-          <w:p>
-            <w:pPr>
-              <w:keepNext/>
-              <w:widowControl w:val="0"/>
-              <w:spacing w:before="0" w:after="0" w:line="240" w:lineRule="auto"/>
-              <w:ind w:firstLine="0"/>
-              <w:contextualSpacing/>
-              <w:rPr>
-                <w:color w:val="0000FF"/>
-                <w:sz w:val="20"/>
-                <w:szCs w:val="20"/>
-              </w:rPr>
-            </w:pPr>
-            <w:r>
-              <w:rPr>
-                <w:b/>
-                <w:bCs/>
-                <w:color w:val="0000FF"/>
-                <w:sz w:val="22"/>
-                <w:szCs w:val="22"/>
-              </w:rPr>
-              <w:t>LD</w:t>
             </w:r>
           </w:p>
         </w:tc>
@@ -11217,7 +10803,7 @@
       <w:tr>
         <w:tc>
           <w:tcPr>
-            <w:tcW w:w="891" w:type="pct"/>
+            <w:tcW w:w="923" w:type="pct"/>
             <w:shd w:val="clear" w:color="auto" w:fill="auto"/>
             <w:tcMar>
               <w:top w:w="100" w:type="dxa"/>
@@ -11228,7 +10814,6 @@
           </w:tcPr>
           <w:p>
             <w:pPr>
-              <w:keepNext/>
               <w:widowControl w:val="0"/>
               <w:spacing w:before="0" w:after="0" w:line="240" w:lineRule="auto"/>
               <w:ind w:firstLine="0"/>
@@ -11245,13 +10830,13 @@
                 <w:sz w:val="20"/>
                 <w:szCs w:val="20"/>
               </w:rPr>
-              <w:t>Genetic Diversity</w:t>
-            </w:r>
-          </w:p>
-        </w:tc>
-        <w:tc>
-          <w:tcPr>
-            <w:tcW w:w="740" w:type="pct"/>
+              <w:t>Phylogenetics</w:t>
+            </w:r>
+          </w:p>
+        </w:tc>
+        <w:tc>
+          <w:tcPr>
+            <w:tcW w:w="1064" w:type="pct"/>
             <w:shd w:val="clear" w:color="auto" w:fill="auto"/>
             <w:tcMar>
               <w:top w:w="100" w:type="dxa"/>
@@ -11262,7 +10847,6 @@
           </w:tcPr>
           <w:p>
             <w:pPr>
-              <w:keepNext/>
               <w:widowControl w:val="0"/>
               <w:spacing w:before="0" w:after="0" w:line="240" w:lineRule="auto"/>
               <w:ind w:firstLine="0"/>
@@ -11279,30 +10863,13 @@
                 <w:sz w:val="20"/>
                 <w:szCs w:val="20"/>
               </w:rPr>
-              <w:t>Note that some metrics (like # seg sites) are impacted differently from others (like H</w:t>
-            </w:r>
-            <w:r>
-              <w:rPr>
-                <w:color w:val="0000FF"/>
-                <w:sz w:val="20"/>
-                <w:szCs w:val="20"/>
-                <w:vertAlign w:val="subscript"/>
-              </w:rPr>
-              <w:t>E</w:t>
-            </w:r>
-            <w:r>
-              <w:rPr>
-                <w:color w:val="0000FF"/>
-                <w:sz w:val="20"/>
-                <w:szCs w:val="20"/>
-              </w:rPr>
-              <w:t>)</w:t>
-            </w:r>
-          </w:p>
-        </w:tc>
-        <w:tc>
-          <w:tcPr>
-            <w:tcW w:w="1028" w:type="pct"/>
+              <w:t>High amounts of missing data within a locus can cause long branch attraction and incorrect topological inferences</w:t>
+            </w:r>
+          </w:p>
+        </w:tc>
+        <w:tc>
+          <w:tcPr>
+            <w:tcW w:w="895" w:type="pct"/>
             <w:shd w:val="clear" w:color="auto" w:fill="auto"/>
             <w:tcMar>
               <w:top w:w="100" w:type="dxa"/>
@@ -11313,7 +10880,6 @@
           </w:tcPr>
           <w:p>
             <w:pPr>
-              <w:keepNext/>
               <w:widowControl w:val="0"/>
               <w:spacing w:before="0" w:after="0" w:line="240" w:lineRule="auto"/>
               <w:ind w:firstLine="0"/>
@@ -11330,13 +10896,65 @@
                 <w:sz w:val="20"/>
                 <w:szCs w:val="20"/>
               </w:rPr>
-              <w:t>Some metrics (# seg sites) can drop fast as you exclude too many individuals/loci (see Box 1 fig.)</w:t>
-            </w:r>
-          </w:p>
-        </w:tc>
-        <w:tc>
-          <w:tcPr>
-            <w:tcW w:w="863" w:type="pct"/>
+              <w:t>For species-tree inference, must assure adequate representation of individuals in each species across gene trees</w:t>
+            </w:r>
+          </w:p>
+        </w:tc>
+        <w:tc>
+          <w:tcPr>
+            <w:tcW w:w="706" w:type="pct"/>
+          </w:tcPr>
+          <w:p>
+            <w:pPr>
+              <w:widowControl w:val="0"/>
+              <w:spacing w:before="0" w:after="0" w:line="240" w:lineRule="auto"/>
+              <w:ind w:firstLine="0"/>
+              <w:contextualSpacing/>
+              <w:rPr>
+                <w:color w:val="0000FF"/>
+                <w:sz w:val="20"/>
+                <w:szCs w:val="20"/>
+              </w:rPr>
+            </w:pPr>
+            <w:r>
+              <w:rPr>
+                <w:color w:val="0000FF"/>
+                <w:sz w:val="20"/>
+                <w:szCs w:val="20"/>
+              </w:rPr>
+              <w:t>Autapomorphies/Singletons are not informative</w:t>
+            </w:r>
+          </w:p>
+        </w:tc>
+        <w:tc>
+          <w:tcPr>
+            <w:tcW w:w="706" w:type="pct"/>
+          </w:tcPr>
+          <w:p>
+            <w:pPr>
+              <w:widowControl w:val="0"/>
+              <w:spacing w:before="0" w:after="0" w:line="240" w:lineRule="auto"/>
+              <w:ind w:firstLine="0"/>
+              <w:contextualSpacing/>
+              <w:rPr>
+                <w:color w:val="0000FF"/>
+                <w:sz w:val="20"/>
+                <w:szCs w:val="20"/>
+              </w:rPr>
+            </w:pPr>
+            <w:r>
+              <w:rPr>
+                <w:color w:val="0000FF"/>
+                <w:sz w:val="20"/>
+                <w:szCs w:val="20"/>
+              </w:rPr>
+              <w:t>Need independent evolutionary histories (e.g., un-linked)</w:t>
+            </w:r>
+          </w:p>
+        </w:tc>
+        <w:tc>
+          <w:tcPr>
+            <w:tcW w:w="706" w:type="pct"/>
             <w:shd w:val="clear" w:color="auto" w:fill="auto"/>
             <w:tcMar>
               <w:top w:w="100" w:type="dxa"/>
@@ -11347,7 +10965,6 @@
           </w:tcPr>
           <w:p>
             <w:pPr>
-              <w:keepNext/>
               <w:widowControl w:val="0"/>
               <w:spacing w:before="0" w:after="0" w:line="240" w:lineRule="auto"/>
               <w:ind w:firstLine="0"/>
@@ -11364,13 +10981,15 @@
                 <w:sz w:val="20"/>
                 <w:szCs w:val="20"/>
               </w:rPr>
-              <w:t>Some metrics (# seg sites) can drop fast as you exclude too many individuals/loci (see Box 1 fig.)</w:t>
-            </w:r>
-          </w:p>
-        </w:tc>
-        <w:tc>
-          <w:tcPr>
-            <w:tcW w:w="682" w:type="pct"/>
+              <w:t>Don’t want anything with odd behavior throwing off signal</w:t>
+            </w:r>
+          </w:p>
+        </w:tc>
+      </w:tr>
+      <w:tr>
+        <w:tc>
+          <w:tcPr>
+            <w:tcW w:w="923" w:type="pct"/>
             <w:shd w:val="clear" w:color="auto" w:fill="auto"/>
             <w:tcMar>
               <w:top w:w="100" w:type="dxa"/>
@@ -11381,7 +11000,6 @@
           </w:tcPr>
           <w:p>
             <w:pPr>
-              <w:keepNext/>
               <w:widowControl w:val="0"/>
               <w:spacing w:before="0" w:after="0" w:line="240" w:lineRule="auto"/>
               <w:ind w:firstLine="0"/>
@@ -11398,13 +11016,13 @@
                 <w:sz w:val="20"/>
                 <w:szCs w:val="20"/>
               </w:rPr>
-              <w:t>This range will usually capture most of the changes due to filtering (see Box 1 fig).</w:t>
-            </w:r>
-          </w:p>
-        </w:tc>
-        <w:tc>
-          <w:tcPr>
-            <w:tcW w:w="796" w:type="pct"/>
+              <w:t>GWAS</w:t>
+            </w:r>
+          </w:p>
+        </w:tc>
+        <w:tc>
+          <w:tcPr>
+            <w:tcW w:w="1064" w:type="pct"/>
             <w:shd w:val="clear" w:color="auto" w:fill="auto"/>
             <w:tcMar>
               <w:top w:w="100" w:type="dxa"/>
@@ -11415,7 +11033,6 @@
           </w:tcPr>
           <w:p>
             <w:pPr>
-              <w:keepNext/>
               <w:widowControl w:val="0"/>
               <w:spacing w:before="0" w:after="0" w:line="240" w:lineRule="auto"/>
               <w:ind w:firstLine="0"/>
@@ -11432,59 +11049,13 @@
                 <w:sz w:val="20"/>
                 <w:szCs w:val="20"/>
               </w:rPr>
-              <w:t>S</w:t>
-            </w:r>
-            <w:r>
-              <w:rPr>
-                <w:color w:val="0000FF"/>
-                <w:sz w:val="20"/>
-                <w:szCs w:val="20"/>
-              </w:rPr>
-              <w:t xml:space="preserve">hould not </w:t>
-            </w:r>
-            <w:r>
-              <w:rPr>
-                <w:i/>
-                <w:iCs/>
-                <w:color w:val="0000FF"/>
-                <w:sz w:val="20"/>
-                <w:szCs w:val="20"/>
-              </w:rPr>
-              <w:t xml:space="preserve">usually </w:t>
-            </w:r>
-            <w:r>
-              <w:rPr>
-                <w:color w:val="0000FF"/>
-                <w:sz w:val="20"/>
-                <w:szCs w:val="20"/>
-              </w:rPr>
-              <w:t xml:space="preserve">cause major </w:t>
-            </w:r>
-            <w:proofErr w:type="gramStart"/>
-            <w:r>
-              <w:rPr>
-                <w:color w:val="0000FF"/>
-                <w:sz w:val="20"/>
-                <w:szCs w:val="20"/>
-              </w:rPr>
-              <w:t>impacts, but</w:t>
-            </w:r>
-            <w:proofErr w:type="gramEnd"/>
-            <w:r>
-              <w:rPr>
-                <w:color w:val="0000FF"/>
-                <w:sz w:val="20"/>
-                <w:szCs w:val="20"/>
-              </w:rPr>
-              <w:t xml:space="preserve"> can if regions in high LD vary (chromosomal inversion). Can skew confidence intervals.</w:t>
-            </w:r>
-          </w:p>
-        </w:tc>
-      </w:tr>
-      <w:tr>
-        <w:tc>
-          <w:tcPr>
-            <w:tcW w:w="891" w:type="pct"/>
+              <w:t>If your method requires no missing data, use a high filter to avoid extra imputation</w:t>
+            </w:r>
+          </w:p>
+        </w:tc>
+        <w:tc>
+          <w:tcPr>
+            <w:tcW w:w="895" w:type="pct"/>
             <w:shd w:val="clear" w:color="auto" w:fill="auto"/>
             <w:tcMar>
               <w:top w:w="100" w:type="dxa"/>
@@ -11511,13 +11082,137 @@
                 <w:sz w:val="20"/>
                 <w:szCs w:val="20"/>
               </w:rPr>
-              <w:t>Phylogenetics</w:t>
-            </w:r>
-          </w:p>
-        </w:tc>
-        <w:tc>
-          <w:tcPr>
-            <w:tcW w:w="740" w:type="pct"/>
+              <w:t>If your method requires no missing data, use a high filter to avoid extra imputation</w:t>
+            </w:r>
+          </w:p>
+        </w:tc>
+        <w:tc>
+          <w:tcPr>
+            <w:tcW w:w="706" w:type="pct"/>
+          </w:tcPr>
+          <w:p>
+            <w:pPr>
+              <w:widowControl w:val="0"/>
+              <w:spacing w:before="0" w:after="0" w:line="240" w:lineRule="auto"/>
+              <w:ind w:firstLine="0"/>
+              <w:contextualSpacing/>
+              <w:rPr>
+                <w:color w:val="0000FF"/>
+                <w:sz w:val="20"/>
+                <w:szCs w:val="20"/>
+              </w:rPr>
+            </w:pPr>
+            <w:r>
+              <w:rPr>
+                <w:color w:val="0000FF"/>
+                <w:sz w:val="20"/>
+                <w:szCs w:val="20"/>
+              </w:rPr>
+              <w:t>Low frequency variants are typically uninformative unless sample sizes are very large.</w:t>
+            </w:r>
+          </w:p>
+        </w:tc>
+        <w:tc>
+          <w:tcPr>
+            <w:tcW w:w="706" w:type="pct"/>
+          </w:tcPr>
+          <w:p>
+            <w:pPr>
+              <w:widowControl w:val="0"/>
+              <w:spacing w:before="0" w:after="0" w:line="240" w:lineRule="auto"/>
+              <w:ind w:firstLine="0"/>
+              <w:contextualSpacing/>
+              <w:rPr>
+                <w:color w:val="0000FF"/>
+                <w:sz w:val="20"/>
+                <w:szCs w:val="20"/>
+              </w:rPr>
+            </w:pPr>
+            <w:r>
+              <w:rPr>
+                <w:color w:val="0000FF"/>
+                <w:sz w:val="20"/>
+                <w:szCs w:val="20"/>
+              </w:rPr>
+              <w:t xml:space="preserve">Removal can cloud signals from linkage around causal genes. </w:t>
+            </w:r>
+            <w:r>
+              <w:rPr>
+                <w:i/>
+                <w:color w:val="0000FF"/>
+                <w:sz w:val="20"/>
+                <w:szCs w:val="20"/>
+              </w:rPr>
+              <w:t>p</w:t>
+            </w:r>
+            <w:r>
+              <w:rPr>
+                <w:color w:val="0000FF"/>
+                <w:sz w:val="20"/>
+                <w:szCs w:val="20"/>
+              </w:rPr>
+              <w:t xml:space="preserve">-value </w:t>
+            </w:r>
+            <w:r>
+              <w:rPr>
+                <w:color w:val="0000FF"/>
+                <w:sz w:val="20"/>
+                <w:szCs w:val="20"/>
+              </w:rPr>
+              <w:t xml:space="preserve">correction </w:t>
+            </w:r>
+            <w:r>
+              <w:rPr>
+                <w:color w:val="0000FF"/>
+                <w:sz w:val="20"/>
+                <w:szCs w:val="20"/>
+              </w:rPr>
+              <w:t>is needed for multiple testing–see</w:t>
+            </w:r>
+            <w:r>
+              <w:rPr>
+                <w:color w:val="0000FF"/>
+                <w:sz w:val="20"/>
+                <w:szCs w:val="20"/>
+              </w:rPr>
+              <w:fldChar w:fldCharType="begin"/>
+            </w:r>
+            <w:r>
+              <w:rPr>
+                <w:color w:val="0000FF"/>
+                <w:sz w:val="20"/>
+                <w:szCs w:val="20"/>
+              </w:rPr>
+              <w:instrText xml:space="preserve"> ADDIN ZOTERO_ITEM CSL_CITATION {"citationID":"cNb5TdjB","properties":{"formattedCitation":"\\super 24\\nosupersub{}","plainCitation":"24","noteIndex":0},"citationItems":[{"id":5745,"uris":["http://zotero.org/users/10196124/items/69SA38MY"],"itemData":{"id":5745,"type":"article-journal","abstract":"Current genome-wide association studies (GWAS) use commercial genotyping microarrays that can assay over a million single nucleotide polymorphisms (SNPs). The number of SNPs is further boosted by advanced statistical genotype-imputation algorithms and large SNP databases for reference human populations. The testing of a huge number of SNPs needs to be taken into account in the interpretation of statistical significance in such genome-wide studies, but this is complicated by the non-independence of SNPs because of linkage disequilibrium (LD). Several previous groups have proposed the use of the effective number of independent markers (Me) for the adjustment of multiple testing, but current methods of calculation for Me are limited in accuracy or computational speed. Here, we report a more robust and fast method to calculate Me. Applying this efficient method [implemented in a free software tool named Genetic type 1 error calculator (GEC)], we systematically examined the Me, and the corresponding p-value thresholds required to control the genome-wide type 1 error rate at 0.05, for 13 Illumina or Affymetrix genotyping arrays, as well as for HapMap Project and 1000 Genomes Project datasets which are widely used in genotype imputation as reference panels. Our results suggested the use of a p-value threshold of ~10−7 as the criterion for genome-wide significance for early commercial genotyping arrays, but slightly more stringent p-value thresholds ~5 × 10−8 for current or merged commercial genotyping arrays, ~10−8 for all common SNPs in the 1000 Genomes Project dataset and ~5 × 10−8 for the common SNPs only within genes.","container-title":"Human Genetics","DOI":"10.1007/s00439-011-1118-2","ISSN":"1432-1203","issue":"5","journalAbbreviation":"Human Genetics","page":"747-756","title":"Evaluating the effective numbers of independent tests and significant p-value thresholds in commercial genotyping arrays and public imputation reference datasets","volume":"131","author":[{"family":"Li","given":"Miao-Xin"},{"family":"Yeung","given":"Juilian M. Y."},{"family":"Cherny","given":"Stacey S."},{"family":"Sham","given":"Pak C."}],"issued":{"date-parts":[["2012",5,1]]},"citation-key":"liEvaluatingEffectiveNumbers2012"}}],"schema":"https://github.com/citation-style-language/schema/raw/master/csl-citation.json"} </w:instrText>
+            </w:r>
+            <w:r>
+              <w:rPr>
+                <w:color w:val="0000FF"/>
+                <w:sz w:val="20"/>
+                <w:szCs w:val="20"/>
+              </w:rPr>
+              <w:fldChar w:fldCharType="separate"/>
+            </w:r>
+            <w:r>
+              <w:rPr>
+                <w:sz w:val="20"/>
+                <w:vertAlign w:val="superscript"/>
+              </w:rPr>
+              <w:t>24</w:t>
+            </w:r>
+            <w:r>
+              <w:rPr>
+                <w:color w:val="0000FF"/>
+                <w:sz w:val="20"/>
+                <w:szCs w:val="20"/>
+              </w:rPr>
+              <w:fldChar w:fldCharType="end"/>
+            </w:r>
+          </w:p>
+        </w:tc>
+        <w:tc>
+          <w:tcPr>
+            <w:tcW w:w="706" w:type="pct"/>
             <w:shd w:val="clear" w:color="auto" w:fill="auto"/>
             <w:tcMar>
               <w:top w:w="100" w:type="dxa"/>
@@ -11533,6 +11228,7 @@
               <w:ind w:firstLine="0"/>
               <w:contextualSpacing/>
               <w:rPr>
+                <w:i/>
                 <w:color w:val="0000FF"/>
                 <w:sz w:val="20"/>
                 <w:szCs w:val="20"/>
@@ -11544,13 +11240,39 @@
                 <w:sz w:val="20"/>
                 <w:szCs w:val="20"/>
               </w:rPr>
-              <w:t>Autapomorphies/Singletons are not informative</w:t>
-            </w:r>
-          </w:p>
-        </w:tc>
-        <w:tc>
-          <w:tcPr>
-            <w:tcW w:w="1028" w:type="pct"/>
+              <w:t xml:space="preserve">Selection on causal may </w:t>
+            </w:r>
+            <w:r>
+              <w:rPr>
+                <w:color w:val="0000FF"/>
+                <w:sz w:val="20"/>
+                <w:szCs w:val="20"/>
+              </w:rPr>
+              <w:t xml:space="preserve">rarely </w:t>
+            </w:r>
+            <w:r>
+              <w:rPr>
+                <w:color w:val="0000FF"/>
+                <w:sz w:val="20"/>
+                <w:szCs w:val="20"/>
+              </w:rPr>
+              <w:t>cause deviations.</w:t>
+            </w:r>
+            <w:r>
+              <w:rPr>
+                <w:color w:val="0000FF"/>
+                <w:sz w:val="20"/>
+                <w:szCs w:val="20"/>
+              </w:rPr>
+              <w:t xml:space="preserve"> No filter to check, then do a permissive filter to keep most loci. </w:t>
+            </w:r>
+          </w:p>
+        </w:tc>
+      </w:tr>
+      <w:tr>
+        <w:tc>
+          <w:tcPr>
+            <w:tcW w:w="923" w:type="pct"/>
             <w:shd w:val="clear" w:color="auto" w:fill="auto"/>
             <w:tcMar>
               <w:top w:w="100" w:type="dxa"/>
@@ -11571,11 +11293,19 @@
                 <w:szCs w:val="20"/>
               </w:rPr>
             </w:pPr>
-          </w:p>
-        </w:tc>
-        <w:tc>
-          <w:tcPr>
-            <w:tcW w:w="863" w:type="pct"/>
+            <w:r>
+              <w:rPr>
+                <w:color w:val="0000FF"/>
+                <w:sz w:val="20"/>
+                <w:szCs w:val="20"/>
+              </w:rPr>
+              <w:t>Mutation Detection</w:t>
+            </w:r>
+          </w:p>
+        </w:tc>
+        <w:tc>
+          <w:tcPr>
+            <w:tcW w:w="1064" w:type="pct"/>
             <w:shd w:val="clear" w:color="auto" w:fill="auto"/>
             <w:tcMar>
               <w:top w:w="100" w:type="dxa"/>
@@ -11596,11 +11326,19 @@
                 <w:szCs w:val="20"/>
               </w:rPr>
             </w:pPr>
-          </w:p>
-        </w:tc>
-        <w:tc>
-          <w:tcPr>
-            <w:tcW w:w="682" w:type="pct"/>
+            <w:r>
+              <w:rPr>
+                <w:color w:val="0000FF"/>
+                <w:sz w:val="20"/>
+                <w:szCs w:val="20"/>
+              </w:rPr>
+              <w:t>Cannot have missing data in parents, but skip over missing data in offspring (can’t detect mutations but won’t cause problems)</w:t>
+            </w:r>
+          </w:p>
+        </w:tc>
+        <w:tc>
+          <w:tcPr>
+            <w:tcW w:w="895" w:type="pct"/>
             <w:shd w:val="clear" w:color="auto" w:fill="auto"/>
             <w:tcMar>
               <w:top w:w="100" w:type="dxa"/>
@@ -11627,31 +11365,65 @@
                 <w:sz w:val="20"/>
                 <w:szCs w:val="20"/>
               </w:rPr>
-              <w:t xml:space="preserve">Don’t want anything with odd </w:t>
-            </w:r>
-            <w:proofErr w:type="spellStart"/>
-            <w:r>
+              <w:t>Cannot have missing data in parents, but skip over missing data in offspring (can’t detect mutations but won’t cause problems)</w:t>
+            </w:r>
+          </w:p>
+        </w:tc>
+        <w:tc>
+          <w:tcPr>
+            <w:tcW w:w="706" w:type="pct"/>
+          </w:tcPr>
+          <w:p>
+            <w:pPr>
+              <w:widowControl w:val="0"/>
+              <w:spacing w:before="0" w:after="0" w:line="240" w:lineRule="auto"/>
+              <w:ind w:firstLine="0"/>
+              <w:contextualSpacing/>
               <w:rPr>
                 <w:color w:val="0000FF"/>
                 <w:sz w:val="20"/>
                 <w:szCs w:val="20"/>
               </w:rPr>
-              <w:t>behavior</w:t>
-            </w:r>
-            <w:proofErr w:type="spellEnd"/>
+            </w:pPr>
             <w:r>
               <w:rPr>
                 <w:color w:val="0000FF"/>
                 <w:sz w:val="20"/>
                 <w:szCs w:val="20"/>
               </w:rPr>
-              <w:t xml:space="preserve"> throwing off signal</w:t>
-            </w:r>
-          </w:p>
-        </w:tc>
-        <w:tc>
-          <w:tcPr>
-            <w:tcW w:w="796" w:type="pct"/>
+              <w:t>Many (new) mutations have very low frequencies</w:t>
+            </w:r>
+          </w:p>
+        </w:tc>
+        <w:tc>
+          <w:tcPr>
+            <w:tcW w:w="706" w:type="pct"/>
+          </w:tcPr>
+          <w:p>
+            <w:pPr>
+              <w:widowControl w:val="0"/>
+              <w:spacing w:before="0" w:after="0" w:line="240" w:lineRule="auto"/>
+              <w:ind w:firstLine="0"/>
+              <w:contextualSpacing/>
+              <w:rPr>
+                <w:color w:val="0000FF"/>
+                <w:sz w:val="20"/>
+                <w:szCs w:val="20"/>
+              </w:rPr>
+            </w:pPr>
+            <w:r>
+              <w:rPr>
+                <w:color w:val="0000FF"/>
+                <w:sz w:val="20"/>
+                <w:szCs w:val="20"/>
+              </w:rPr>
+              <w:t>Irrelevant; don’t want to remove potential mutations.</w:t>
+            </w:r>
+          </w:p>
+        </w:tc>
+        <w:tc>
+          <w:tcPr>
+            <w:tcW w:w="706" w:type="pct"/>
             <w:shd w:val="clear" w:color="auto" w:fill="auto"/>
             <w:tcMar>
               <w:top w:w="100" w:type="dxa"/>
@@ -11678,7 +11450,15 @@
                 <w:sz w:val="20"/>
                 <w:szCs w:val="20"/>
               </w:rPr>
-              <w:t>Need independent evolutionary histories (e.g., un-linked)</w:t>
+              <w:t>One test to g</w:t>
+            </w:r>
+            <w:r>
+              <w:rPr>
+                <w:color w:val="0000FF"/>
+                <w:sz w:val="20"/>
+                <w:szCs w:val="20"/>
+              </w:rPr>
+              <w:t>et rid of paralogs, otherwise don’t filter</w:t>
             </w:r>
           </w:p>
         </w:tc>
@@ -11686,7 +11466,7 @@
       <w:tr>
         <w:tc>
           <w:tcPr>
-            <w:tcW w:w="891" w:type="pct"/>
+            <w:tcW w:w="923" w:type="pct"/>
             <w:shd w:val="clear" w:color="auto" w:fill="auto"/>
             <w:tcMar>
               <w:top w:w="100" w:type="dxa"/>
@@ -11713,13 +11493,13 @@
                 <w:sz w:val="20"/>
                 <w:szCs w:val="20"/>
               </w:rPr>
-              <w:t>GWAS</w:t>
-            </w:r>
-          </w:p>
-        </w:tc>
-        <w:tc>
-          <w:tcPr>
-            <w:tcW w:w="740" w:type="pct"/>
+              <w:t>Metagenomics/eDNA</w:t>
+            </w:r>
+          </w:p>
+        </w:tc>
+        <w:tc>
+          <w:tcPr>
+            <w:tcW w:w="1064" w:type="pct"/>
             <w:shd w:val="clear" w:color="auto" w:fill="auto"/>
             <w:tcMar>
               <w:top w:w="100" w:type="dxa"/>
@@ -11746,13 +11526,13 @@
                 <w:sz w:val="20"/>
                 <w:szCs w:val="20"/>
               </w:rPr>
-              <w:t>Low frequency variants are typically uninformative unless sample sizes are very large.</w:t>
-            </w:r>
-          </w:p>
-        </w:tc>
-        <w:tc>
-          <w:tcPr>
-            <w:tcW w:w="1028" w:type="pct"/>
+              <w:t>NA</w:t>
+            </w:r>
+          </w:p>
+        </w:tc>
+        <w:tc>
+          <w:tcPr>
+            <w:tcW w:w="895" w:type="pct"/>
             <w:shd w:val="clear" w:color="auto" w:fill="auto"/>
             <w:tcMar>
               <w:top w:w="100" w:type="dxa"/>
@@ -11779,13 +11559,65 @@
                 <w:sz w:val="20"/>
                 <w:szCs w:val="20"/>
               </w:rPr>
-              <w:t>If your method requires no missing data, use a high filter to avoid extra imputation</w:t>
-            </w:r>
-          </w:p>
-        </w:tc>
-        <w:tc>
-          <w:tcPr>
-            <w:tcW w:w="863" w:type="pct"/>
+              <w:t>NA</w:t>
+            </w:r>
+          </w:p>
+        </w:tc>
+        <w:tc>
+          <w:tcPr>
+            <w:tcW w:w="706" w:type="pct"/>
+          </w:tcPr>
+          <w:p>
+            <w:pPr>
+              <w:widowControl w:val="0"/>
+              <w:spacing w:before="0" w:after="0" w:line="240" w:lineRule="auto"/>
+              <w:ind w:firstLine="0"/>
+              <w:contextualSpacing/>
+              <w:rPr>
+                <w:color w:val="0000FF"/>
+                <w:sz w:val="20"/>
+                <w:szCs w:val="20"/>
+              </w:rPr>
+            </w:pPr>
+            <w:r>
+              <w:rPr>
+                <w:color w:val="0000FF"/>
+                <w:sz w:val="20"/>
+                <w:szCs w:val="20"/>
+              </w:rPr>
+              <w:t>Need multiple reads from a region for confidence (5+ or so)</w:t>
+            </w:r>
+          </w:p>
+        </w:tc>
+        <w:tc>
+          <w:tcPr>
+            <w:tcW w:w="706" w:type="pct"/>
+          </w:tcPr>
+          <w:p>
+            <w:pPr>
+              <w:widowControl w:val="0"/>
+              <w:spacing w:before="0" w:after="0" w:line="240" w:lineRule="auto"/>
+              <w:ind w:firstLine="0"/>
+              <w:contextualSpacing/>
+              <w:rPr>
+                <w:color w:val="0000FF"/>
+                <w:sz w:val="20"/>
+                <w:szCs w:val="20"/>
+              </w:rPr>
+            </w:pPr>
+            <w:r>
+              <w:rPr>
+                <w:color w:val="0000FF"/>
+                <w:sz w:val="20"/>
+                <w:szCs w:val="20"/>
+              </w:rPr>
+              <w:t>Depends on context: no filter for a mix of species but consider otherwise</w:t>
+            </w:r>
+          </w:p>
+        </w:tc>
+        <w:tc>
+          <w:tcPr>
+            <w:tcW w:w="706" w:type="pct"/>
             <w:shd w:val="clear" w:color="auto" w:fill="auto"/>
             <w:tcMar>
               <w:top w:w="100" w:type="dxa"/>
@@ -11812,13 +11644,15 @@
                 <w:sz w:val="20"/>
                 <w:szCs w:val="20"/>
               </w:rPr>
-              <w:t>If your method requires no missing data, use a high filter to avoid extra imputation</w:t>
-            </w:r>
-          </w:p>
-        </w:tc>
-        <w:tc>
-          <w:tcPr>
-            <w:tcW w:w="682" w:type="pct"/>
+              <w:t>NA</w:t>
+            </w:r>
+          </w:p>
+        </w:tc>
+      </w:tr>
+      <w:tr>
+        <w:tc>
+          <w:tcPr>
+            <w:tcW w:w="923" w:type="pct"/>
             <w:shd w:val="clear" w:color="auto" w:fill="auto"/>
             <w:tcMar>
               <w:top w:w="100" w:type="dxa"/>
@@ -11834,7 +11668,6 @@
               <w:ind w:firstLine="0"/>
               <w:contextualSpacing/>
               <w:rPr>
-                <w:i/>
                 <w:color w:val="0000FF"/>
                 <w:sz w:val="20"/>
                 <w:szCs w:val="20"/>
@@ -11846,13 +11679,34 @@
                 <w:sz w:val="20"/>
                 <w:szCs w:val="20"/>
               </w:rPr>
-              <w:t>Usual range, check effects. Selection on causal may cause deviations rarely.</w:t>
-            </w:r>
-          </w:p>
-        </w:tc>
-        <w:tc>
-          <w:tcPr>
-            <w:tcW w:w="796" w:type="pct"/>
+              <w:t>Relatedness/</w:t>
+            </w:r>
+          </w:p>
+          <w:p>
+            <w:pPr>
+              <w:widowControl w:val="0"/>
+              <w:spacing w:before="0" w:after="0" w:line="240" w:lineRule="auto"/>
+              <w:ind w:firstLine="0"/>
+              <w:contextualSpacing/>
+              <w:rPr>
+                <w:color w:val="0000FF"/>
+                <w:sz w:val="20"/>
+                <w:szCs w:val="20"/>
+              </w:rPr>
+            </w:pPr>
+            <w:r>
+              <w:rPr>
+                <w:color w:val="0000FF"/>
+                <w:sz w:val="20"/>
+                <w:szCs w:val="20"/>
+              </w:rPr>
+              <w:t>Pedigree Construction</w:t>
+            </w:r>
+          </w:p>
+        </w:tc>
+        <w:tc>
+          <w:tcPr>
+            <w:tcW w:w="1064" w:type="pct"/>
             <w:shd w:val="clear" w:color="auto" w:fill="auto"/>
             <w:tcMar>
               <w:top w:w="100" w:type="dxa"/>
@@ -11879,32 +11733,13 @@
                 <w:sz w:val="20"/>
                 <w:szCs w:val="20"/>
               </w:rPr>
-              <w:t xml:space="preserve">Removal can cloud signals from linkage around causal genes. However, complex correction for </w:t>
-            </w:r>
-            <w:r>
-              <w:rPr>
-                <w:i/>
-                <w:color w:val="0000FF"/>
-                <w:sz w:val="20"/>
-                <w:szCs w:val="20"/>
-              </w:rPr>
-              <w:t>p</w:t>
-            </w:r>
-            <w:r>
-              <w:rPr>
-                <w:color w:val="0000FF"/>
-                <w:sz w:val="20"/>
-                <w:szCs w:val="20"/>
-              </w:rPr>
-              <w:t>-values is needed for multiple testing–see (CITE)</w:t>
-            </w:r>
-          </w:p>
-        </w:tc>
-      </w:tr>
-      <w:tr>
-        <w:tc>
-          <w:tcPr>
-            <w:tcW w:w="891" w:type="pct"/>
+              <w:t>Including all individuals is important</w:t>
+            </w:r>
+          </w:p>
+        </w:tc>
+        <w:tc>
+          <w:tcPr>
+            <w:tcW w:w="895" w:type="pct"/>
             <w:shd w:val="clear" w:color="auto" w:fill="auto"/>
             <w:tcMar>
               <w:top w:w="100" w:type="dxa"/>
@@ -11931,13 +11766,65 @@
                 <w:sz w:val="20"/>
                 <w:szCs w:val="20"/>
               </w:rPr>
-              <w:t>Mutation Detection</w:t>
-            </w:r>
-          </w:p>
-        </w:tc>
-        <w:tc>
-          <w:tcPr>
-            <w:tcW w:w="740" w:type="pct"/>
+              <w:t>Only a few loci needed to infer a relationships but they need to be high quality.</w:t>
+            </w:r>
+          </w:p>
+        </w:tc>
+        <w:tc>
+          <w:tcPr>
+            <w:tcW w:w="706" w:type="pct"/>
+          </w:tcPr>
+          <w:p>
+            <w:pPr>
+              <w:widowControl w:val="0"/>
+              <w:spacing w:before="0" w:after="0" w:line="240" w:lineRule="auto"/>
+              <w:ind w:firstLine="0"/>
+              <w:contextualSpacing/>
+              <w:rPr>
+                <w:color w:val="0000FF"/>
+                <w:sz w:val="20"/>
+                <w:szCs w:val="20"/>
+              </w:rPr>
+            </w:pPr>
+            <w:r>
+              <w:rPr>
+                <w:color w:val="0000FF"/>
+                <w:sz w:val="20"/>
+                <w:szCs w:val="20"/>
+              </w:rPr>
+              <w:t>Singletons don’t help</w:t>
+            </w:r>
+          </w:p>
+        </w:tc>
+        <w:tc>
+          <w:tcPr>
+            <w:tcW w:w="706" w:type="pct"/>
+          </w:tcPr>
+          <w:p>
+            <w:pPr>
+              <w:widowControl w:val="0"/>
+              <w:spacing w:before="0" w:after="0" w:line="240" w:lineRule="auto"/>
+              <w:ind w:firstLine="0"/>
+              <w:contextualSpacing/>
+              <w:rPr>
+                <w:color w:val="0000FF"/>
+                <w:sz w:val="20"/>
+                <w:szCs w:val="20"/>
+              </w:rPr>
+            </w:pPr>
+            <w:r>
+              <w:rPr>
+                <w:color w:val="0000FF"/>
+                <w:sz w:val="20"/>
+                <w:szCs w:val="20"/>
+              </w:rPr>
+              <w:t>Should not bias mean outcomes, but could change confidence intervals.</w:t>
+            </w:r>
+          </w:p>
+        </w:tc>
+        <w:tc>
+          <w:tcPr>
+            <w:tcW w:w="706" w:type="pct"/>
             <w:shd w:val="clear" w:color="auto" w:fill="auto"/>
             <w:tcMar>
               <w:top w:w="100" w:type="dxa"/>
@@ -11964,339 +11851,7 @@
                 <w:sz w:val="20"/>
                 <w:szCs w:val="20"/>
               </w:rPr>
-              <w:t>Many (new) mutations have very low frequencies</w:t>
-            </w:r>
-          </w:p>
-        </w:tc>
-        <w:tc>
-          <w:tcPr>
-            <w:tcW w:w="1028" w:type="pct"/>
-            <w:shd w:val="clear" w:color="auto" w:fill="auto"/>
-            <w:tcMar>
-              <w:top w:w="100" w:type="dxa"/>
-              <w:left w:w="100" w:type="dxa"/>
-              <w:bottom w:w="100" w:type="dxa"/>
-              <w:right w:w="100" w:type="dxa"/>
-            </w:tcMar>
-          </w:tcPr>
-          <w:p>
-            <w:pPr>
-              <w:widowControl w:val="0"/>
-              <w:spacing w:before="0" w:after="0" w:line="240" w:lineRule="auto"/>
-              <w:ind w:firstLine="0"/>
-              <w:contextualSpacing/>
-              <w:rPr>
-                <w:color w:val="0000FF"/>
-                <w:sz w:val="20"/>
-                <w:szCs w:val="20"/>
-              </w:rPr>
-            </w:pPr>
-            <w:r>
-              <w:rPr>
-                <w:color w:val="0000FF"/>
-                <w:sz w:val="20"/>
-                <w:szCs w:val="20"/>
-              </w:rPr>
-              <w:t>Cannot have missing data in parents, but skip over missing data in offspring (can’t detect mutations but won’t cause problems)</w:t>
-            </w:r>
-          </w:p>
-        </w:tc>
-        <w:tc>
-          <w:tcPr>
-            <w:tcW w:w="863" w:type="pct"/>
-            <w:shd w:val="clear" w:color="auto" w:fill="auto"/>
-            <w:tcMar>
-              <w:top w:w="100" w:type="dxa"/>
-              <w:left w:w="100" w:type="dxa"/>
-              <w:bottom w:w="100" w:type="dxa"/>
-              <w:right w:w="100" w:type="dxa"/>
-            </w:tcMar>
-          </w:tcPr>
-          <w:p>
-            <w:pPr>
-              <w:widowControl w:val="0"/>
-              <w:spacing w:before="0" w:after="0" w:line="240" w:lineRule="auto"/>
-              <w:ind w:firstLine="0"/>
-              <w:contextualSpacing/>
-              <w:rPr>
-                <w:color w:val="0000FF"/>
-                <w:sz w:val="20"/>
-                <w:szCs w:val="20"/>
-              </w:rPr>
-            </w:pPr>
-            <w:r>
-              <w:rPr>
-                <w:color w:val="0000FF"/>
-                <w:sz w:val="20"/>
-                <w:szCs w:val="20"/>
-              </w:rPr>
-              <w:t>Cannot have missing data in parents, but skip over missing data in offspring (can’t detect mutations but won’t cause problems)</w:t>
-            </w:r>
-          </w:p>
-        </w:tc>
-        <w:tc>
-          <w:tcPr>
-            <w:tcW w:w="682" w:type="pct"/>
-            <w:shd w:val="clear" w:color="auto" w:fill="auto"/>
-            <w:tcMar>
-              <w:top w:w="100" w:type="dxa"/>
-              <w:left w:w="100" w:type="dxa"/>
-              <w:bottom w:w="100" w:type="dxa"/>
-              <w:right w:w="100" w:type="dxa"/>
-            </w:tcMar>
-          </w:tcPr>
-          <w:p>
-            <w:pPr>
-              <w:widowControl w:val="0"/>
-              <w:spacing w:before="0" w:after="0" w:line="240" w:lineRule="auto"/>
-              <w:ind w:firstLine="0"/>
-              <w:contextualSpacing/>
-              <w:rPr>
-                <w:color w:val="0000FF"/>
-                <w:sz w:val="20"/>
-                <w:szCs w:val="20"/>
-              </w:rPr>
-            </w:pPr>
-            <w:r>
-              <w:rPr>
-                <w:color w:val="0000FF"/>
-                <w:sz w:val="20"/>
-                <w:szCs w:val="20"/>
-              </w:rPr>
-              <w:t>Get rid of paralogs, otherwise don’t filter</w:t>
-            </w:r>
-          </w:p>
-        </w:tc>
-        <w:tc>
-          <w:tcPr>
-            <w:tcW w:w="796" w:type="pct"/>
-            <w:shd w:val="clear" w:color="auto" w:fill="auto"/>
-            <w:tcMar>
-              <w:top w:w="100" w:type="dxa"/>
-              <w:left w:w="100" w:type="dxa"/>
-              <w:bottom w:w="100" w:type="dxa"/>
-              <w:right w:w="100" w:type="dxa"/>
-            </w:tcMar>
-          </w:tcPr>
-          <w:p>
-            <w:pPr>
-              <w:widowControl w:val="0"/>
-              <w:spacing w:before="0" w:after="0" w:line="240" w:lineRule="auto"/>
-              <w:ind w:firstLine="0"/>
-              <w:contextualSpacing/>
-              <w:rPr>
-                <w:color w:val="0000FF"/>
-                <w:sz w:val="20"/>
-                <w:szCs w:val="20"/>
-              </w:rPr>
-            </w:pPr>
-            <w:r>
-              <w:rPr>
-                <w:color w:val="0000FF"/>
-                <w:sz w:val="20"/>
-                <w:szCs w:val="20"/>
-              </w:rPr>
-              <w:t>Irrelevant; don’t want to remove potential mutations.</w:t>
-            </w:r>
-          </w:p>
-        </w:tc>
-      </w:tr>
-      <w:tr>
-        <w:tc>
-          <w:tcPr>
-            <w:tcW w:w="891" w:type="pct"/>
-            <w:shd w:val="clear" w:color="auto" w:fill="auto"/>
-            <w:tcMar>
-              <w:top w:w="100" w:type="dxa"/>
-              <w:left w:w="100" w:type="dxa"/>
-              <w:bottom w:w="100" w:type="dxa"/>
-              <w:right w:w="100" w:type="dxa"/>
-            </w:tcMar>
-          </w:tcPr>
-          <w:p>
-            <w:pPr>
-              <w:widowControl w:val="0"/>
-              <w:spacing w:before="0" w:after="0" w:line="240" w:lineRule="auto"/>
-              <w:ind w:firstLine="0"/>
-              <w:contextualSpacing/>
-              <w:rPr>
-                <w:color w:val="0000FF"/>
-                <w:sz w:val="20"/>
-                <w:szCs w:val="20"/>
-              </w:rPr>
-            </w:pPr>
-            <w:r>
-              <w:rPr>
-                <w:color w:val="0000FF"/>
-                <w:sz w:val="20"/>
-                <w:szCs w:val="20"/>
-              </w:rPr>
-              <w:t>Metagenomics/eDNA</w:t>
-            </w:r>
-          </w:p>
-        </w:tc>
-        <w:tc>
-          <w:tcPr>
-            <w:tcW w:w="740" w:type="pct"/>
-            <w:shd w:val="clear" w:color="auto" w:fill="auto"/>
-            <w:tcMar>
-              <w:top w:w="100" w:type="dxa"/>
-              <w:left w:w="100" w:type="dxa"/>
-              <w:bottom w:w="100" w:type="dxa"/>
-              <w:right w:w="100" w:type="dxa"/>
-            </w:tcMar>
-          </w:tcPr>
-          <w:p>
-            <w:pPr>
-              <w:widowControl w:val="0"/>
-              <w:spacing w:before="0" w:after="0" w:line="240" w:lineRule="auto"/>
-              <w:ind w:firstLine="0"/>
-              <w:contextualSpacing/>
-              <w:rPr>
-                <w:color w:val="0000FF"/>
-                <w:sz w:val="20"/>
-                <w:szCs w:val="20"/>
-              </w:rPr>
-            </w:pPr>
-            <w:r>
-              <w:rPr>
-                <w:color w:val="0000FF"/>
-                <w:sz w:val="20"/>
-                <w:szCs w:val="20"/>
-              </w:rPr>
-              <w:t>Need multiple reads from a region for confidence (5+ or so)</w:t>
-            </w:r>
-          </w:p>
-        </w:tc>
-        <w:tc>
-          <w:tcPr>
-            <w:tcW w:w="1028" w:type="pct"/>
-            <w:shd w:val="clear" w:color="auto" w:fill="auto"/>
-            <w:tcMar>
-              <w:top w:w="100" w:type="dxa"/>
-              <w:left w:w="100" w:type="dxa"/>
-              <w:bottom w:w="100" w:type="dxa"/>
-              <w:right w:w="100" w:type="dxa"/>
-            </w:tcMar>
-          </w:tcPr>
-          <w:p>
-            <w:pPr>
-              <w:widowControl w:val="0"/>
-              <w:spacing w:before="0" w:after="0" w:line="240" w:lineRule="auto"/>
-              <w:ind w:firstLine="0"/>
-              <w:contextualSpacing/>
-              <w:rPr>
-                <w:color w:val="0000FF"/>
-                <w:sz w:val="20"/>
-                <w:szCs w:val="20"/>
-              </w:rPr>
-            </w:pPr>
-            <w:r>
-              <w:rPr>
-                <w:color w:val="0000FF"/>
-                <w:sz w:val="20"/>
-                <w:szCs w:val="20"/>
-              </w:rPr>
-              <w:t>NA</w:t>
-            </w:r>
-          </w:p>
-        </w:tc>
-        <w:tc>
-          <w:tcPr>
-            <w:tcW w:w="863" w:type="pct"/>
-            <w:shd w:val="clear" w:color="auto" w:fill="auto"/>
-            <w:tcMar>
-              <w:top w:w="100" w:type="dxa"/>
-              <w:left w:w="100" w:type="dxa"/>
-              <w:bottom w:w="100" w:type="dxa"/>
-              <w:right w:w="100" w:type="dxa"/>
-            </w:tcMar>
-          </w:tcPr>
-          <w:p>
-            <w:pPr>
-              <w:widowControl w:val="0"/>
-              <w:spacing w:before="0" w:after="0" w:line="240" w:lineRule="auto"/>
-              <w:ind w:firstLine="0"/>
-              <w:contextualSpacing/>
-              <w:rPr>
-                <w:color w:val="0000FF"/>
-                <w:sz w:val="20"/>
-                <w:szCs w:val="20"/>
-              </w:rPr>
-            </w:pPr>
-            <w:r>
-              <w:rPr>
-                <w:color w:val="0000FF"/>
-                <w:sz w:val="20"/>
-                <w:szCs w:val="20"/>
-              </w:rPr>
-              <w:t>NA</w:t>
-            </w:r>
-          </w:p>
-        </w:tc>
-        <w:tc>
-          <w:tcPr>
-            <w:tcW w:w="682" w:type="pct"/>
-            <w:shd w:val="clear" w:color="auto" w:fill="auto"/>
-            <w:tcMar>
-              <w:top w:w="100" w:type="dxa"/>
-              <w:left w:w="100" w:type="dxa"/>
-              <w:bottom w:w="100" w:type="dxa"/>
-              <w:right w:w="100" w:type="dxa"/>
-            </w:tcMar>
-          </w:tcPr>
-          <w:p>
-            <w:pPr>
-              <w:widowControl w:val="0"/>
-              <w:spacing w:before="0" w:after="0" w:line="240" w:lineRule="auto"/>
-              <w:ind w:firstLine="0"/>
-              <w:contextualSpacing/>
-              <w:rPr>
-                <w:color w:val="0000FF"/>
-                <w:sz w:val="20"/>
-                <w:szCs w:val="20"/>
-              </w:rPr>
-            </w:pPr>
-            <w:r>
-              <w:rPr>
-                <w:color w:val="0000FF"/>
-                <w:sz w:val="20"/>
-                <w:szCs w:val="20"/>
-              </w:rPr>
-              <w:t>NA</w:t>
-            </w:r>
-          </w:p>
-        </w:tc>
-        <w:tc>
-          <w:tcPr>
-            <w:tcW w:w="796" w:type="pct"/>
-            <w:shd w:val="clear" w:color="auto" w:fill="auto"/>
-            <w:tcMar>
-              <w:top w:w="100" w:type="dxa"/>
-              <w:left w:w="100" w:type="dxa"/>
-              <w:bottom w:w="100" w:type="dxa"/>
-              <w:right w:w="100" w:type="dxa"/>
-            </w:tcMar>
-          </w:tcPr>
-          <w:p>
-            <w:pPr>
-              <w:widowControl w:val="0"/>
-              <w:spacing w:before="0" w:after="0" w:line="240" w:lineRule="auto"/>
-              <w:ind w:firstLine="0"/>
-              <w:contextualSpacing/>
-              <w:rPr>
-                <w:color w:val="0000FF"/>
-                <w:sz w:val="20"/>
-                <w:szCs w:val="20"/>
-              </w:rPr>
-            </w:pPr>
-            <w:r>
-              <w:rPr>
-                <w:color w:val="0000FF"/>
-                <w:sz w:val="20"/>
-                <w:szCs w:val="20"/>
-              </w:rPr>
-              <w:t>NA</w:t>
+              <w:t>Only a few loci needed to infer a relationships but they need to be high quality.</w:t>
             </w:r>
           </w:p>
         </w:tc>
@@ -12887,14 +12442,7 @@
         <w:rPr>
           <w:color w:val="0000FF"/>
         </w:rPr>
-        <w:t xml:space="preserve">, Tajima’s D, and </w:t>
-      </w:r>
-      <w:proofErr w:type="spellStart"/>
-      <w:r>
-        <w:rPr>
-          <w:color w:val="0000FF"/>
-        </w:rPr>
-        <w:t>P</w:t>
+        <w:t>, Tajima’s D, and P</w:t>
       </w:r>
       <w:r>
         <w:rPr>
@@ -12903,26 +12451,11 @@
         </w:rPr>
         <w:t>seg</w:t>
       </w:r>
-      <w:proofErr w:type="spellEnd"/>
-      <w:r>
-        <w:rPr>
-          <w:color w:val="0000FF"/>
-        </w:rPr>
-        <w:t>) are also shown in Box 2 (main text</w:t>
-      </w:r>
-      <w:proofErr w:type="gramStart"/>
-      <w:r>
-        <w:rPr>
-          <w:color w:val="0000FF"/>
-        </w:rPr>
-        <w:t>), but</w:t>
-      </w:r>
-      <w:proofErr w:type="gramEnd"/>
-      <w:r>
-        <w:rPr>
-          <w:color w:val="0000FF"/>
-        </w:rPr>
-        <w:t xml:space="preserve"> are retained here for ease of comparison.</w:t>
+      <w:r>
+        <w:rPr>
+          <w:color w:val="0000FF"/>
+        </w:rPr>
+        <w:t>) are also shown in Box 2 (main text), but are retained here for ease of comparison.</w:t>
       </w:r>
     </w:p>
     <w:p>

</xml_diff>